<commit_message>
Add suggestions pre processing and further specify input format
</commit_message>
<xml_diff>
--- a/shiny-server/TraVisPies/TraVis_Pies_manual.docx
+++ b/shiny-server/TraVisPies/TraVis_Pies_manual.docx
@@ -2,6 +2,22 @@
 <file path=word/document.xml><?xml version="1.0" encoding="utf-8"?>
 <w:document xmlns:wpc="http://schemas.microsoft.com/office/word/2010/wordprocessingCanvas" xmlns:cx="http://schemas.microsoft.com/office/drawing/2014/chartex" xmlns:cx1="http://schemas.microsoft.com/office/drawing/2015/9/8/chartex" xmlns:mc="http://schemas.openxmlformats.org/markup-compatibility/2006" xmlns:o="urn:schemas-microsoft-com:office:office" xmlns:r="http://schemas.openxmlformats.org/officeDocument/2006/relationships" xmlns:m="http://schemas.openxmlformats.org/officeDocument/2006/math" xmlns:v="urn:schemas-microsoft-com:vml" xmlns:wp14="http://schemas.microsoft.com/office/word/2010/wordprocessingDrawing" xmlns:wp="http://schemas.openxmlformats.org/drawingml/2006/wordprocessingDrawing" xmlns:w10="urn:schemas-microsoft-com:office:word" xmlns:w="http://schemas.openxmlformats.org/wordprocessingml/2006/main" xmlns:w14="http://schemas.microsoft.com/office/word/2010/wordml" xmlns:w15="http://schemas.microsoft.com/office/word/2012/wordml" xmlns:w16se="http://schemas.microsoft.com/office/word/2015/wordml/symex" xmlns:wpg="http://schemas.microsoft.com/office/word/2010/wordprocessingGroup" xmlns:wpi="http://schemas.microsoft.com/office/word/2010/wordprocessingInk" xmlns:wne="http://schemas.microsoft.com/office/word/2006/wordml" xmlns:wps="http://schemas.microsoft.com/office/word/2010/wordprocessingShape" mc:Ignorable="w14 w15 w16se wp14">
   <w:body>
+    <w:p>
+      <w:pPr>
+        <w:pStyle w:val="Title"/>
+      </w:pPr>
+      <w:r>
+        <w:t>Travis Pies manual and documentation</w:t>
+      </w:r>
+    </w:p>
+    <w:p>
+      <w:r>
+        <w:t>By Sam De Craemer</w:t>
+      </w:r>
+      <w:r>
+        <w:br w:type="page"/>
+      </w:r>
+    </w:p>
     <w:p>
       <w:pPr>
         <w:pStyle w:val="Heading1"/>
@@ -10,9 +26,913 @@
           <w:numId w:val="1"/>
         </w:numPr>
       </w:pPr>
-      <w:r>
-        <w:t>Using the TraVis pies interface</w:t>
-      </w:r>
+      <w:bookmarkStart w:id="0" w:name="_Toc101864959"/>
+      <w:r>
+        <w:lastRenderedPageBreak/>
+        <w:t>Table of contents</w:t>
+      </w:r>
+      <w:bookmarkEnd w:id="0"/>
+    </w:p>
+    <w:sdt>
+      <w:sdtPr>
+        <w:id w:val="1590419755"/>
+        <w:docPartObj>
+          <w:docPartGallery w:val="Table of Contents"/>
+          <w:docPartUnique/>
+        </w:docPartObj>
+      </w:sdtPr>
+      <w:sdtEndPr>
+        <w:rPr>
+          <w:rFonts w:asciiTheme="minorHAnsi" w:eastAsiaTheme="minorHAnsi" w:hAnsiTheme="minorHAnsi" w:cstheme="minorBidi"/>
+          <w:b/>
+          <w:bCs/>
+          <w:noProof/>
+          <w:color w:val="auto"/>
+          <w:sz w:val="22"/>
+          <w:szCs w:val="22"/>
+        </w:rPr>
+      </w:sdtEndPr>
+      <w:sdtContent>
+        <w:p>
+          <w:pPr>
+            <w:pStyle w:val="TOCHeading"/>
+          </w:pPr>
+          <w:r>
+            <w:t>Contents</w:t>
+          </w:r>
+        </w:p>
+        <w:p>
+          <w:pPr>
+            <w:pStyle w:val="TOC1"/>
+            <w:tabs>
+              <w:tab w:val="left" w:pos="440"/>
+              <w:tab w:val="right" w:leader="dot" w:pos="9016"/>
+            </w:tabs>
+            <w:rPr>
+              <w:noProof/>
+            </w:rPr>
+          </w:pPr>
+          <w:r>
+            <w:fldChar w:fldCharType="begin"/>
+          </w:r>
+          <w:r>
+            <w:instrText xml:space="preserve"> TOC \o "1-3" \h \z \u </w:instrText>
+          </w:r>
+          <w:r>
+            <w:fldChar w:fldCharType="separate"/>
+          </w:r>
+          <w:hyperlink w:anchor="_Toc101864959" w:history="1">
+            <w:r>
+              <w:rPr>
+                <w:rStyle w:val="Hyperlink"/>
+                <w:noProof/>
+              </w:rPr>
+              <w:t>1.</w:t>
+            </w:r>
+            <w:r>
+              <w:rPr>
+                <w:noProof/>
+              </w:rPr>
+              <w:tab/>
+            </w:r>
+            <w:r>
+              <w:rPr>
+                <w:rStyle w:val="Hyperlink"/>
+                <w:noProof/>
+              </w:rPr>
+              <w:t>Table of contents</w:t>
+            </w:r>
+            <w:r>
+              <w:rPr>
+                <w:noProof/>
+                <w:webHidden/>
+              </w:rPr>
+              <w:tab/>
+            </w:r>
+            <w:r>
+              <w:rPr>
+                <w:noProof/>
+                <w:webHidden/>
+              </w:rPr>
+              <w:fldChar w:fldCharType="begin"/>
+            </w:r>
+            <w:r>
+              <w:rPr>
+                <w:noProof/>
+                <w:webHidden/>
+              </w:rPr>
+              <w:instrText xml:space="preserve"> PAGEREF _Toc101864959 \h </w:instrText>
+            </w:r>
+            <w:r>
+              <w:rPr>
+                <w:noProof/>
+                <w:webHidden/>
+              </w:rPr>
+            </w:r>
+            <w:r>
+              <w:rPr>
+                <w:noProof/>
+                <w:webHidden/>
+              </w:rPr>
+              <w:fldChar w:fldCharType="separate"/>
+            </w:r>
+            <w:r>
+              <w:rPr>
+                <w:noProof/>
+                <w:webHidden/>
+              </w:rPr>
+              <w:t>2</w:t>
+            </w:r>
+            <w:r>
+              <w:rPr>
+                <w:noProof/>
+                <w:webHidden/>
+              </w:rPr>
+              <w:fldChar w:fldCharType="end"/>
+            </w:r>
+          </w:hyperlink>
+        </w:p>
+        <w:p>
+          <w:pPr>
+            <w:pStyle w:val="TOC1"/>
+            <w:tabs>
+              <w:tab w:val="left" w:pos="440"/>
+              <w:tab w:val="right" w:leader="dot" w:pos="9016"/>
+            </w:tabs>
+            <w:rPr>
+              <w:noProof/>
+            </w:rPr>
+          </w:pPr>
+          <w:hyperlink w:anchor="_Toc101864960" w:history="1">
+            <w:r>
+              <w:rPr>
+                <w:rStyle w:val="Hyperlink"/>
+                <w:noProof/>
+              </w:rPr>
+              <w:t>2.</w:t>
+            </w:r>
+            <w:r>
+              <w:rPr>
+                <w:noProof/>
+              </w:rPr>
+              <w:tab/>
+            </w:r>
+            <w:r>
+              <w:rPr>
+                <w:rStyle w:val="Hyperlink"/>
+                <w:noProof/>
+              </w:rPr>
+              <w:t>Using the TraVis pies interface</w:t>
+            </w:r>
+            <w:r>
+              <w:rPr>
+                <w:noProof/>
+                <w:webHidden/>
+              </w:rPr>
+              <w:tab/>
+            </w:r>
+            <w:r>
+              <w:rPr>
+                <w:noProof/>
+                <w:webHidden/>
+              </w:rPr>
+              <w:fldChar w:fldCharType="begin"/>
+            </w:r>
+            <w:r>
+              <w:rPr>
+                <w:noProof/>
+                <w:webHidden/>
+              </w:rPr>
+              <w:instrText xml:space="preserve"> PAGEREF _Toc101864960 \h </w:instrText>
+            </w:r>
+            <w:r>
+              <w:rPr>
+                <w:noProof/>
+                <w:webHidden/>
+              </w:rPr>
+            </w:r>
+            <w:r>
+              <w:rPr>
+                <w:noProof/>
+                <w:webHidden/>
+              </w:rPr>
+              <w:fldChar w:fldCharType="separate"/>
+            </w:r>
+            <w:r>
+              <w:rPr>
+                <w:noProof/>
+                <w:webHidden/>
+              </w:rPr>
+              <w:t>3</w:t>
+            </w:r>
+            <w:r>
+              <w:rPr>
+                <w:noProof/>
+                <w:webHidden/>
+              </w:rPr>
+              <w:fldChar w:fldCharType="end"/>
+            </w:r>
+          </w:hyperlink>
+        </w:p>
+        <w:p>
+          <w:pPr>
+            <w:pStyle w:val="TOC2"/>
+            <w:tabs>
+              <w:tab w:val="left" w:pos="880"/>
+              <w:tab w:val="right" w:leader="dot" w:pos="9016"/>
+            </w:tabs>
+            <w:rPr>
+              <w:noProof/>
+            </w:rPr>
+          </w:pPr>
+          <w:hyperlink w:anchor="_Toc101864961" w:history="1">
+            <w:r>
+              <w:rPr>
+                <w:rStyle w:val="Hyperlink"/>
+                <w:noProof/>
+                <w:lang w:val="en-GB"/>
+              </w:rPr>
+              <w:t>2.1.</w:t>
+            </w:r>
+            <w:r>
+              <w:rPr>
+                <w:noProof/>
+              </w:rPr>
+              <w:tab/>
+            </w:r>
+            <w:r>
+              <w:rPr>
+                <w:rStyle w:val="Hyperlink"/>
+                <w:noProof/>
+                <w:lang w:val="en-GB"/>
+              </w:rPr>
+              <w:t>Select input method and files</w:t>
+            </w:r>
+            <w:r>
+              <w:rPr>
+                <w:noProof/>
+                <w:webHidden/>
+              </w:rPr>
+              <w:tab/>
+            </w:r>
+            <w:r>
+              <w:rPr>
+                <w:noProof/>
+                <w:webHidden/>
+              </w:rPr>
+              <w:fldChar w:fldCharType="begin"/>
+            </w:r>
+            <w:r>
+              <w:rPr>
+                <w:noProof/>
+                <w:webHidden/>
+              </w:rPr>
+              <w:instrText xml:space="preserve"> PAGEREF _Toc101864961 \h </w:instrText>
+            </w:r>
+            <w:r>
+              <w:rPr>
+                <w:noProof/>
+                <w:webHidden/>
+              </w:rPr>
+            </w:r>
+            <w:r>
+              <w:rPr>
+                <w:noProof/>
+                <w:webHidden/>
+              </w:rPr>
+              <w:fldChar w:fldCharType="separate"/>
+            </w:r>
+            <w:r>
+              <w:rPr>
+                <w:noProof/>
+                <w:webHidden/>
+              </w:rPr>
+              <w:t>3</w:t>
+            </w:r>
+            <w:r>
+              <w:rPr>
+                <w:noProof/>
+                <w:webHidden/>
+              </w:rPr>
+              <w:fldChar w:fldCharType="end"/>
+            </w:r>
+          </w:hyperlink>
+        </w:p>
+        <w:p>
+          <w:pPr>
+            <w:pStyle w:val="TOC2"/>
+            <w:tabs>
+              <w:tab w:val="left" w:pos="880"/>
+              <w:tab w:val="right" w:leader="dot" w:pos="9016"/>
+            </w:tabs>
+            <w:rPr>
+              <w:noProof/>
+            </w:rPr>
+          </w:pPr>
+          <w:hyperlink w:anchor="_Toc101864962" w:history="1">
+            <w:r>
+              <w:rPr>
+                <w:rStyle w:val="Hyperlink"/>
+                <w:noProof/>
+              </w:rPr>
+              <w:t>2.2.</w:t>
+            </w:r>
+            <w:r>
+              <w:rPr>
+                <w:noProof/>
+              </w:rPr>
+              <w:tab/>
+            </w:r>
+            <w:r>
+              <w:rPr>
+                <w:rStyle w:val="Hyperlink"/>
+                <w:noProof/>
+              </w:rPr>
+              <w:t>Input cleaner module</w:t>
+            </w:r>
+            <w:r>
+              <w:rPr>
+                <w:noProof/>
+                <w:webHidden/>
+              </w:rPr>
+              <w:tab/>
+            </w:r>
+            <w:r>
+              <w:rPr>
+                <w:noProof/>
+                <w:webHidden/>
+              </w:rPr>
+              <w:fldChar w:fldCharType="begin"/>
+            </w:r>
+            <w:r>
+              <w:rPr>
+                <w:noProof/>
+                <w:webHidden/>
+              </w:rPr>
+              <w:instrText xml:space="preserve"> PAGEREF _Toc101864962 \h </w:instrText>
+            </w:r>
+            <w:r>
+              <w:rPr>
+                <w:noProof/>
+                <w:webHidden/>
+              </w:rPr>
+            </w:r>
+            <w:r>
+              <w:rPr>
+                <w:noProof/>
+                <w:webHidden/>
+              </w:rPr>
+              <w:fldChar w:fldCharType="separate"/>
+            </w:r>
+            <w:r>
+              <w:rPr>
+                <w:noProof/>
+                <w:webHidden/>
+              </w:rPr>
+              <w:t>3</w:t>
+            </w:r>
+            <w:r>
+              <w:rPr>
+                <w:noProof/>
+                <w:webHidden/>
+              </w:rPr>
+              <w:fldChar w:fldCharType="end"/>
+            </w:r>
+          </w:hyperlink>
+        </w:p>
+        <w:p>
+          <w:pPr>
+            <w:pStyle w:val="TOC2"/>
+            <w:tabs>
+              <w:tab w:val="left" w:pos="880"/>
+              <w:tab w:val="right" w:leader="dot" w:pos="9016"/>
+            </w:tabs>
+            <w:rPr>
+              <w:noProof/>
+            </w:rPr>
+          </w:pPr>
+          <w:hyperlink w:anchor="_Toc101864963" w:history="1">
+            <w:r>
+              <w:rPr>
+                <w:rStyle w:val="Hyperlink"/>
+                <w:noProof/>
+              </w:rPr>
+              <w:t>2.3.</w:t>
+            </w:r>
+            <w:r>
+              <w:rPr>
+                <w:noProof/>
+              </w:rPr>
+              <w:tab/>
+            </w:r>
+            <w:r>
+              <w:rPr>
+                <w:rStyle w:val="Hyperlink"/>
+                <w:noProof/>
+                <w:lang w:val="nl-BE"/>
+              </w:rPr>
+              <w:t>Visualisation</w:t>
+            </w:r>
+            <w:r>
+              <w:rPr>
+                <w:noProof/>
+                <w:webHidden/>
+              </w:rPr>
+              <w:tab/>
+            </w:r>
+            <w:r>
+              <w:rPr>
+                <w:noProof/>
+                <w:webHidden/>
+              </w:rPr>
+              <w:fldChar w:fldCharType="begin"/>
+            </w:r>
+            <w:r>
+              <w:rPr>
+                <w:noProof/>
+                <w:webHidden/>
+              </w:rPr>
+              <w:instrText xml:space="preserve"> PAGEREF _Toc101864963 \h </w:instrText>
+            </w:r>
+            <w:r>
+              <w:rPr>
+                <w:noProof/>
+                <w:webHidden/>
+              </w:rPr>
+            </w:r>
+            <w:r>
+              <w:rPr>
+                <w:noProof/>
+                <w:webHidden/>
+              </w:rPr>
+              <w:fldChar w:fldCharType="separate"/>
+            </w:r>
+            <w:r>
+              <w:rPr>
+                <w:noProof/>
+                <w:webHidden/>
+              </w:rPr>
+              <w:t>4</w:t>
+            </w:r>
+            <w:r>
+              <w:rPr>
+                <w:noProof/>
+                <w:webHidden/>
+              </w:rPr>
+              <w:fldChar w:fldCharType="end"/>
+            </w:r>
+          </w:hyperlink>
+        </w:p>
+        <w:p>
+          <w:pPr>
+            <w:pStyle w:val="TOC3"/>
+            <w:tabs>
+              <w:tab w:val="left" w:pos="1320"/>
+              <w:tab w:val="right" w:leader="dot" w:pos="9016"/>
+            </w:tabs>
+            <w:rPr>
+              <w:noProof/>
+            </w:rPr>
+          </w:pPr>
+          <w:hyperlink w:anchor="_Toc101864964" w:history="1">
+            <w:r>
+              <w:rPr>
+                <w:rStyle w:val="Hyperlink"/>
+                <w:noProof/>
+              </w:rPr>
+              <w:t>2.3.1.</w:t>
+            </w:r>
+            <w:r>
+              <w:rPr>
+                <w:noProof/>
+              </w:rPr>
+              <w:tab/>
+            </w:r>
+            <w:r>
+              <w:rPr>
+                <w:rStyle w:val="Hyperlink"/>
+                <w:noProof/>
+              </w:rPr>
+              <w:t>Note on using multiple selections for cohort and others</w:t>
+            </w:r>
+            <w:r>
+              <w:rPr>
+                <w:noProof/>
+                <w:webHidden/>
+              </w:rPr>
+              <w:tab/>
+            </w:r>
+            <w:r>
+              <w:rPr>
+                <w:noProof/>
+                <w:webHidden/>
+              </w:rPr>
+              <w:fldChar w:fldCharType="begin"/>
+            </w:r>
+            <w:r>
+              <w:rPr>
+                <w:noProof/>
+                <w:webHidden/>
+              </w:rPr>
+              <w:instrText xml:space="preserve"> PAGEREF _Toc101864964 \h </w:instrText>
+            </w:r>
+            <w:r>
+              <w:rPr>
+                <w:noProof/>
+                <w:webHidden/>
+              </w:rPr>
+            </w:r>
+            <w:r>
+              <w:rPr>
+                <w:noProof/>
+                <w:webHidden/>
+              </w:rPr>
+              <w:fldChar w:fldCharType="separate"/>
+            </w:r>
+            <w:r>
+              <w:rPr>
+                <w:noProof/>
+                <w:webHidden/>
+              </w:rPr>
+              <w:t>4</w:t>
+            </w:r>
+            <w:r>
+              <w:rPr>
+                <w:noProof/>
+                <w:webHidden/>
+              </w:rPr>
+              <w:fldChar w:fldCharType="end"/>
+            </w:r>
+          </w:hyperlink>
+        </w:p>
+        <w:p>
+          <w:pPr>
+            <w:pStyle w:val="TOC3"/>
+            <w:tabs>
+              <w:tab w:val="left" w:pos="1320"/>
+              <w:tab w:val="right" w:leader="dot" w:pos="9016"/>
+            </w:tabs>
+            <w:rPr>
+              <w:noProof/>
+            </w:rPr>
+          </w:pPr>
+          <w:hyperlink w:anchor="_Toc101864965" w:history="1">
+            <w:r>
+              <w:rPr>
+                <w:rStyle w:val="Hyperlink"/>
+                <w:noProof/>
+              </w:rPr>
+              <w:t>2.3.2.</w:t>
+            </w:r>
+            <w:r>
+              <w:rPr>
+                <w:noProof/>
+              </w:rPr>
+              <w:tab/>
+            </w:r>
+            <w:r>
+              <w:rPr>
+                <w:rStyle w:val="Hyperlink"/>
+                <w:noProof/>
+              </w:rPr>
+              <w:t>Compound, cohort variable, cohort order and normalization</w:t>
+            </w:r>
+            <w:r>
+              <w:rPr>
+                <w:noProof/>
+                <w:webHidden/>
+              </w:rPr>
+              <w:tab/>
+            </w:r>
+            <w:r>
+              <w:rPr>
+                <w:noProof/>
+                <w:webHidden/>
+              </w:rPr>
+              <w:fldChar w:fldCharType="begin"/>
+            </w:r>
+            <w:r>
+              <w:rPr>
+                <w:noProof/>
+                <w:webHidden/>
+              </w:rPr>
+              <w:instrText xml:space="preserve"> PAGEREF _Toc101864965 \h </w:instrText>
+            </w:r>
+            <w:r>
+              <w:rPr>
+                <w:noProof/>
+                <w:webHidden/>
+              </w:rPr>
+            </w:r>
+            <w:r>
+              <w:rPr>
+                <w:noProof/>
+                <w:webHidden/>
+              </w:rPr>
+              <w:fldChar w:fldCharType="separate"/>
+            </w:r>
+            <w:r>
+              <w:rPr>
+                <w:noProof/>
+                <w:webHidden/>
+              </w:rPr>
+              <w:t>4</w:t>
+            </w:r>
+            <w:r>
+              <w:rPr>
+                <w:noProof/>
+                <w:webHidden/>
+              </w:rPr>
+              <w:fldChar w:fldCharType="end"/>
+            </w:r>
+          </w:hyperlink>
+        </w:p>
+        <w:p>
+          <w:pPr>
+            <w:pStyle w:val="TOC3"/>
+            <w:tabs>
+              <w:tab w:val="left" w:pos="1320"/>
+              <w:tab w:val="right" w:leader="dot" w:pos="9016"/>
+            </w:tabs>
+            <w:rPr>
+              <w:noProof/>
+            </w:rPr>
+          </w:pPr>
+          <w:hyperlink w:anchor="_Toc101864966" w:history="1">
+            <w:r>
+              <w:rPr>
+                <w:rStyle w:val="Hyperlink"/>
+                <w:noProof/>
+              </w:rPr>
+              <w:t>2.3.3.</w:t>
+            </w:r>
+            <w:r>
+              <w:rPr>
+                <w:noProof/>
+              </w:rPr>
+              <w:tab/>
+            </w:r>
+            <w:r>
+              <w:rPr>
+                <w:rStyle w:val="Hyperlink"/>
+                <w:noProof/>
+              </w:rPr>
+              <w:t>Chart layout options</w:t>
+            </w:r>
+            <w:r>
+              <w:rPr>
+                <w:noProof/>
+                <w:webHidden/>
+              </w:rPr>
+              <w:tab/>
+            </w:r>
+            <w:r>
+              <w:rPr>
+                <w:noProof/>
+                <w:webHidden/>
+              </w:rPr>
+              <w:fldChar w:fldCharType="begin"/>
+            </w:r>
+            <w:r>
+              <w:rPr>
+                <w:noProof/>
+                <w:webHidden/>
+              </w:rPr>
+              <w:instrText xml:space="preserve"> PAGEREF _Toc101864966 \h </w:instrText>
+            </w:r>
+            <w:r>
+              <w:rPr>
+                <w:noProof/>
+                <w:webHidden/>
+              </w:rPr>
+            </w:r>
+            <w:r>
+              <w:rPr>
+                <w:noProof/>
+                <w:webHidden/>
+              </w:rPr>
+              <w:fldChar w:fldCharType="separate"/>
+            </w:r>
+            <w:r>
+              <w:rPr>
+                <w:noProof/>
+                <w:webHidden/>
+              </w:rPr>
+              <w:t>4</w:t>
+            </w:r>
+            <w:r>
+              <w:rPr>
+                <w:noProof/>
+                <w:webHidden/>
+              </w:rPr>
+              <w:fldChar w:fldCharType="end"/>
+            </w:r>
+          </w:hyperlink>
+        </w:p>
+        <w:p>
+          <w:pPr>
+            <w:pStyle w:val="TOC3"/>
+            <w:tabs>
+              <w:tab w:val="left" w:pos="1320"/>
+              <w:tab w:val="right" w:leader="dot" w:pos="9016"/>
+            </w:tabs>
+            <w:rPr>
+              <w:noProof/>
+            </w:rPr>
+          </w:pPr>
+          <w:hyperlink w:anchor="_Toc101864967" w:history="1">
+            <w:r>
+              <w:rPr>
+                <w:rStyle w:val="Hyperlink"/>
+                <w:noProof/>
+                <w:lang w:val="en-GB"/>
+              </w:rPr>
+              <w:t>2.3.4.</w:t>
+            </w:r>
+            <w:r>
+              <w:rPr>
+                <w:noProof/>
+              </w:rPr>
+              <w:tab/>
+            </w:r>
+            <w:r>
+              <w:rPr>
+                <w:rStyle w:val="Hyperlink"/>
+                <w:noProof/>
+              </w:rPr>
+              <w:t>Chart font options</w:t>
+            </w:r>
+            <w:r>
+              <w:rPr>
+                <w:noProof/>
+                <w:webHidden/>
+              </w:rPr>
+              <w:tab/>
+            </w:r>
+            <w:r>
+              <w:rPr>
+                <w:noProof/>
+                <w:webHidden/>
+              </w:rPr>
+              <w:fldChar w:fldCharType="begin"/>
+            </w:r>
+            <w:r>
+              <w:rPr>
+                <w:noProof/>
+                <w:webHidden/>
+              </w:rPr>
+              <w:instrText xml:space="preserve"> PAGEREF _Toc101864967 \h </w:instrText>
+            </w:r>
+            <w:r>
+              <w:rPr>
+                <w:noProof/>
+                <w:webHidden/>
+              </w:rPr>
+            </w:r>
+            <w:r>
+              <w:rPr>
+                <w:noProof/>
+                <w:webHidden/>
+              </w:rPr>
+              <w:fldChar w:fldCharType="separate"/>
+            </w:r>
+            <w:r>
+              <w:rPr>
+                <w:noProof/>
+                <w:webHidden/>
+              </w:rPr>
+              <w:t>5</w:t>
+            </w:r>
+            <w:r>
+              <w:rPr>
+                <w:noProof/>
+                <w:webHidden/>
+              </w:rPr>
+              <w:fldChar w:fldCharType="end"/>
+            </w:r>
+          </w:hyperlink>
+        </w:p>
+        <w:p>
+          <w:pPr>
+            <w:pStyle w:val="TOC2"/>
+            <w:tabs>
+              <w:tab w:val="left" w:pos="880"/>
+              <w:tab w:val="right" w:leader="dot" w:pos="9016"/>
+            </w:tabs>
+            <w:rPr>
+              <w:noProof/>
+            </w:rPr>
+          </w:pPr>
+          <w:hyperlink w:anchor="_Toc101864968" w:history="1">
+            <w:r>
+              <w:rPr>
+                <w:rStyle w:val="Hyperlink"/>
+                <w:noProof/>
+              </w:rPr>
+              <w:t>2.4.</w:t>
+            </w:r>
+            <w:r>
+              <w:rPr>
+                <w:noProof/>
+              </w:rPr>
+              <w:tab/>
+            </w:r>
+            <w:r>
+              <w:rPr>
+                <w:rStyle w:val="Hyperlink"/>
+                <w:noProof/>
+              </w:rPr>
+              <w:t>Output module</w:t>
+            </w:r>
+            <w:r>
+              <w:rPr>
+                <w:noProof/>
+                <w:webHidden/>
+              </w:rPr>
+              <w:tab/>
+            </w:r>
+            <w:r>
+              <w:rPr>
+                <w:noProof/>
+                <w:webHidden/>
+              </w:rPr>
+              <w:fldChar w:fldCharType="begin"/>
+            </w:r>
+            <w:r>
+              <w:rPr>
+                <w:noProof/>
+                <w:webHidden/>
+              </w:rPr>
+              <w:instrText xml:space="preserve"> PAGEREF _Toc101864968 \h </w:instrText>
+            </w:r>
+            <w:r>
+              <w:rPr>
+                <w:noProof/>
+                <w:webHidden/>
+              </w:rPr>
+            </w:r>
+            <w:r>
+              <w:rPr>
+                <w:noProof/>
+                <w:webHidden/>
+              </w:rPr>
+              <w:fldChar w:fldCharType="separate"/>
+            </w:r>
+            <w:r>
+              <w:rPr>
+                <w:noProof/>
+                <w:webHidden/>
+              </w:rPr>
+              <w:t>5</w:t>
+            </w:r>
+            <w:r>
+              <w:rPr>
+                <w:noProof/>
+                <w:webHidden/>
+              </w:rPr>
+              <w:fldChar w:fldCharType="end"/>
+            </w:r>
+          </w:hyperlink>
+        </w:p>
+        <w:p>
+          <w:r>
+            <w:rPr>
+              <w:b/>
+              <w:bCs/>
+              <w:noProof/>
+            </w:rPr>
+            <w:fldChar w:fldCharType="end"/>
+          </w:r>
+        </w:p>
+      </w:sdtContent>
+    </w:sdt>
+    <w:p>
+      <w:r>
+        <w:br w:type="page"/>
+      </w:r>
+    </w:p>
+    <w:p>
+      <w:pPr>
+        <w:pStyle w:val="Heading1"/>
+        <w:numPr>
+          <w:ilvl w:val="0"/>
+          <w:numId w:val="1"/>
+        </w:numPr>
+      </w:pPr>
+      <w:bookmarkStart w:id="1" w:name="_Toc101864960"/>
+      <w:r>
+        <w:lastRenderedPageBreak/>
+        <w:t xml:space="preserve">Using the </w:t>
+      </w:r>
+      <w:proofErr w:type="spellStart"/>
+      <w:r>
+        <w:t>TraVis</w:t>
+      </w:r>
+      <w:proofErr w:type="spellEnd"/>
+      <w:r>
+        <w:t xml:space="preserve"> pies interface</w:t>
+      </w:r>
+      <w:bookmarkEnd w:id="1"/>
     </w:p>
     <w:p>
       <w:pPr>
@@ -25,74 +945,772 @@
           <w:lang w:val="en-GB"/>
         </w:rPr>
       </w:pPr>
+      <w:bookmarkStart w:id="2" w:name="_Toc101864961"/>
+      <w:bookmarkStart w:id="3" w:name="_Ref101865225"/>
       <w:r>
         <w:rPr>
           <w:lang w:val="en-GB"/>
         </w:rPr>
-        <w:t>Select input method and files</w:t>
-      </w:r>
-    </w:p>
-    <w:p>
-      <w:r>
-        <w:t xml:space="preserve">The user can choose to either create a new standardized </w:t>
+        <w:t>Obtaining curated tracer data</w:t>
+      </w:r>
+    </w:p>
+    <w:p>
+      <w:pPr>
+        <w:rPr>
+          <w:lang w:val="en-GB"/>
+        </w:rPr>
+      </w:pPr>
+      <w:r>
+        <w:rPr>
+          <w:lang w:val="en-GB"/>
+        </w:rPr>
+        <w:t xml:space="preserve">The </w:t>
       </w:r>
       <w:proofErr w:type="spellStart"/>
       <w:r>
+        <w:rPr>
+          <w:lang w:val="en-GB"/>
+        </w:rPr>
         <w:t>TraVis</w:t>
       </w:r>
       <w:proofErr w:type="spellEnd"/>
       <w:r>
-        <w:t xml:space="preserve"> pies input file from the </w:t>
+        <w:rPr>
+          <w:lang w:val="en-GB"/>
+        </w:rPr>
+        <w:t xml:space="preserve"> pies app takes as input an abundance and fractional contribution value per compound per sample along with metadata of the sample. This means that other software needs to </w:t>
       </w:r>
       <w:proofErr w:type="gramStart"/>
       <w:r>
+        <w:rPr>
+          <w:lang w:val="en-GB"/>
+        </w:rPr>
+        <w:t>be used</w:t>
+      </w:r>
+      <w:proofErr w:type="gramEnd"/>
+      <w:r>
+        <w:rPr>
+          <w:lang w:val="en-GB"/>
+        </w:rPr>
+        <w:t xml:space="preserve"> to obtain these values from raw data. </w:t>
+      </w:r>
+      <w:r>
+        <w:rPr>
+          <w:lang w:val="en-GB"/>
+        </w:rPr>
+        <w:t xml:space="preserve">Likely </w:t>
+      </w:r>
+      <w:proofErr w:type="gramStart"/>
+      <w:r>
+        <w:rPr>
+          <w:lang w:val="en-GB"/>
+        </w:rPr>
         <w:t>3</w:t>
       </w:r>
       <w:proofErr w:type="gramEnd"/>
       <w:r>
-        <w:t xml:space="preserve"> input files described in the previous section, or upload a previously created standardized </w:t>
+        <w:rPr>
+          <w:lang w:val="en-GB"/>
+        </w:rPr>
+        <w:t xml:space="preserve"> steps are required:</w:t>
+      </w:r>
+    </w:p>
+    <w:p>
+      <w:pPr>
+        <w:pStyle w:val="ListParagraph"/>
+        <w:numPr>
+          <w:ilvl w:val="0"/>
+          <w:numId w:val="4"/>
+        </w:numPr>
+        <w:rPr>
+          <w:lang w:val="en-GB"/>
+        </w:rPr>
+      </w:pPr>
+      <w:r>
+        <w:rPr>
+          <w:lang w:val="en-GB"/>
+        </w:rPr>
+        <w:t>I</w:t>
+      </w:r>
+      <w:r>
+        <w:rPr>
+          <w:lang w:val="en-GB"/>
+        </w:rPr>
+        <w:t>ntegrating</w:t>
+      </w:r>
+      <w:r>
+        <w:rPr>
+          <w:lang w:val="en-GB"/>
+        </w:rPr>
+        <w:t xml:space="preserve"> peaks corresponding to compounds and their </w:t>
       </w:r>
       <w:proofErr w:type="spellStart"/>
       <w:r>
-        <w:t>TraVis</w:t>
+        <w:rPr>
+          <w:lang w:val="en-GB"/>
+        </w:rPr>
+        <w:t>isotopologues</w:t>
       </w:r>
       <w:proofErr w:type="spellEnd"/>
       <w:r>
-        <w:t xml:space="preserve"> pies input file to move on faster. </w:t>
-      </w:r>
-    </w:p>
-    <w:p>
-      <w:r>
-        <w:t xml:space="preserve">Creating a new file will allow the user to upload the three input files and specify which columns contain sample names, cohorts and normalization, and which compounds should be included in the analysis. The standardized </w:t>
+        <w:rPr>
+          <w:lang w:val="en-GB"/>
+        </w:rPr>
+        <w:t xml:space="preserve"> from MS or LC/GC-MS data</w:t>
+      </w:r>
+      <w:r>
+        <w:rPr>
+          <w:lang w:val="en-GB"/>
+        </w:rPr>
+        <w:t xml:space="preserve"> to obtain relative intensities for each</w:t>
+      </w:r>
+      <w:r>
+        <w:rPr>
+          <w:lang w:val="en-GB"/>
+        </w:rPr>
+        <w:t>.</w:t>
+      </w:r>
+    </w:p>
+    <w:p>
+      <w:pPr>
+        <w:pStyle w:val="ListParagraph"/>
+        <w:numPr>
+          <w:ilvl w:val="0"/>
+          <w:numId w:val="4"/>
+        </w:numPr>
+        <w:rPr>
+          <w:lang w:val="en-GB"/>
+        </w:rPr>
+      </w:pPr>
+      <w:r>
+        <w:rPr>
+          <w:lang w:val="en-GB"/>
+        </w:rPr>
+        <w:t xml:space="preserve">Correcting the </w:t>
       </w:r>
       <w:proofErr w:type="spellStart"/>
       <w:r>
-        <w:t>TraVis</w:t>
+        <w:rPr>
+          <w:lang w:val="en-GB"/>
+        </w:rPr>
+        <w:t>isotopologue</w:t>
       </w:r>
       <w:proofErr w:type="spellEnd"/>
       <w:r>
-        <w:t xml:space="preserve"> pies input file created this way </w:t>
+        <w:rPr>
+          <w:lang w:val="en-GB"/>
+        </w:rPr>
+        <w:t xml:space="preserve"> </w:t>
+      </w:r>
+      <w:r>
+        <w:rPr>
+          <w:lang w:val="en-GB"/>
+        </w:rPr>
+        <w:t>intensities</w:t>
+      </w:r>
+      <w:r>
+        <w:rPr>
+          <w:lang w:val="en-GB"/>
+        </w:rPr>
+        <w:t xml:space="preserve"> for the natural abundance of </w:t>
+      </w:r>
+      <w:proofErr w:type="spellStart"/>
+      <w:r>
+        <w:rPr>
+          <w:lang w:val="en-GB"/>
+        </w:rPr>
+        <w:t>isotopologues</w:t>
+      </w:r>
+      <w:proofErr w:type="spellEnd"/>
+    </w:p>
+    <w:p>
+      <w:pPr>
+        <w:pStyle w:val="ListParagraph"/>
+        <w:numPr>
+          <w:ilvl w:val="0"/>
+          <w:numId w:val="4"/>
+        </w:numPr>
+        <w:rPr>
+          <w:lang w:val="en-GB"/>
+        </w:rPr>
+      </w:pPr>
+      <w:r>
+        <w:rPr>
+          <w:lang w:val="en-GB"/>
+        </w:rPr>
+        <w:t xml:space="preserve">Calculating abundance as the sum of all </w:t>
+      </w:r>
+      <w:proofErr w:type="spellStart"/>
+      <w:r>
+        <w:rPr>
+          <w:lang w:val="en-GB"/>
+        </w:rPr>
+        <w:t>isotopologues</w:t>
+      </w:r>
+      <w:proofErr w:type="spellEnd"/>
+      <w:r>
+        <w:rPr>
+          <w:lang w:val="en-GB"/>
+        </w:rPr>
+        <w:t xml:space="preserve"> intensities, and fractional contribution from the corrected </w:t>
+      </w:r>
+      <w:proofErr w:type="spellStart"/>
+      <w:r>
+        <w:rPr>
+          <w:lang w:val="en-GB"/>
+        </w:rPr>
+        <w:t>isotopologue</w:t>
+      </w:r>
+      <w:proofErr w:type="spellEnd"/>
+      <w:r>
+        <w:rPr>
+          <w:lang w:val="en-GB"/>
+        </w:rPr>
+        <w:t xml:space="preserve"> intensities</w:t>
+      </w:r>
+      <w:r>
+        <w:rPr>
+          <w:lang w:val="en-GB"/>
+        </w:rPr>
+        <w:t xml:space="preserve"> (formula at the end of this section)</w:t>
+      </w:r>
+    </w:p>
+    <w:p>
+      <w:r>
+        <w:rPr>
+          <w:lang w:val="en-GB"/>
+        </w:rPr>
+        <w:t xml:space="preserve">In the </w:t>
       </w:r>
       <w:proofErr w:type="gramStart"/>
       <w:r>
-        <w:t>can be saved</w:t>
+        <w:rPr>
+          <w:lang w:val="en-GB"/>
+        </w:rPr>
+        <w:t>article</w:t>
       </w:r>
       <w:proofErr w:type="gramEnd"/>
       <w:r>
-        <w:t xml:space="preserve"> for uploading next time the app is used for this data, and will be used as input for this session. </w:t>
-      </w:r>
-    </w:p>
-    <w:p>
-      <w:r>
-        <w:t xml:space="preserve">Uploading a previously created file will perform some checks to make sure the format if the input is correct to avoid errors down the line, if this file was not manually modified no problems should be encountered. This input </w:t>
+        <w:rPr>
+          <w:lang w:val="en-GB"/>
+        </w:rPr>
+        <w:t xml:space="preserve"> we used El-Maven (</w:t>
+      </w:r>
+      <w:proofErr w:type="spellStart"/>
+      <w:r>
+        <w:t>Elucidata</w:t>
+      </w:r>
+      <w:proofErr w:type="spellEnd"/>
+      <w:r>
+        <w:rPr>
+          <w:lang w:val="en-GB"/>
+        </w:rPr>
+        <w:t xml:space="preserve">) freeware for the </w:t>
+      </w:r>
+      <w:r>
+        <w:rPr>
+          <w:lang w:val="en-GB"/>
+        </w:rPr>
+        <w:t>first step</w:t>
+      </w:r>
+      <w:r>
+        <w:rPr>
+          <w:lang w:val="en-GB"/>
+        </w:rPr>
+        <w:t xml:space="preserve">, </w:t>
+      </w:r>
+      <w:r>
+        <w:rPr>
+          <w:lang w:val="en-GB"/>
+        </w:rPr>
+        <w:t xml:space="preserve">and the proprietary </w:t>
+      </w:r>
+      <w:r>
+        <w:t>Polly Labeled LC-MS Workflow (</w:t>
+      </w:r>
+      <w:proofErr w:type="spellStart"/>
+      <w:r>
+        <w:t>Elucidata</w:t>
+      </w:r>
+      <w:proofErr w:type="spellEnd"/>
+      <w:r>
+        <w:t>)</w:t>
+      </w:r>
+      <w:r>
+        <w:t xml:space="preserve"> for the latter two steps.</w:t>
+      </w:r>
+      <w:r>
+        <w:t xml:space="preserve"> Alternatives exist</w:t>
+      </w:r>
+      <w:r>
+        <w:t xml:space="preserve">, note that the following list </w:t>
+      </w:r>
+      <w:r>
+        <w:t xml:space="preserve">contains some examples and </w:t>
+      </w:r>
+      <w:r>
+        <w:t xml:space="preserve">is not </w:t>
       </w:r>
       <w:proofErr w:type="gramStart"/>
       <w:r>
-        <w:t>will then be used</w:t>
+        <w:t>exhaustive</w:t>
+      </w:r>
+      <w:r>
+        <w:t>,</w:t>
       </w:r>
       <w:proofErr w:type="gramEnd"/>
       <w:r>
-        <w:t xml:space="preserve"> in the visualization module.</w:t>
+        <w:t xml:space="preserve"> all are freeware</w:t>
+      </w:r>
+      <w:r>
+        <w:t xml:space="preserve"> but not tested by the author</w:t>
+      </w:r>
+      <w:r>
+        <w:t>:</w:t>
+      </w:r>
+    </w:p>
+    <w:p>
+      <w:pPr>
+        <w:pStyle w:val="ListParagraph"/>
+        <w:numPr>
+          <w:ilvl w:val="0"/>
+          <w:numId w:val="5"/>
+        </w:numPr>
+      </w:pPr>
+      <w:r>
+        <w:t>Peak integration</w:t>
+      </w:r>
+      <w:r>
+        <w:t xml:space="preserve"> with support for stable isotope tracer experiments</w:t>
+      </w:r>
+      <w:r>
+        <w:t>:</w:t>
+      </w:r>
+      <w:r>
+        <w:t xml:space="preserve"> </w:t>
+      </w:r>
+      <w:hyperlink r:id="rId6" w:history="1">
+        <w:proofErr w:type="spellStart"/>
+        <w:r>
+          <w:rPr>
+            <w:rStyle w:val="Hyperlink"/>
+          </w:rPr>
+          <w:t>AssayR</w:t>
+        </w:r>
+        <w:proofErr w:type="spellEnd"/>
+      </w:hyperlink>
+    </w:p>
+    <w:p>
+      <w:pPr>
+        <w:pStyle w:val="ListParagraph"/>
+        <w:numPr>
+          <w:ilvl w:val="0"/>
+          <w:numId w:val="5"/>
+        </w:numPr>
+      </w:pPr>
+      <w:r>
+        <w:t>Natural abundance correction:</w:t>
+      </w:r>
+      <w:r>
+        <w:rPr>
+          <w:rFonts w:ascii="Arial" w:hAnsi="Arial" w:cs="Arial"/>
+          <w:color w:val="404040"/>
+          <w:shd w:val="clear" w:color="auto" w:fill="FCFCFC"/>
+        </w:rPr>
+        <w:t xml:space="preserve"> </w:t>
+      </w:r>
+      <w:hyperlink r:id="rId7" w:history="1">
+        <w:proofErr w:type="spellStart"/>
+        <w:r>
+          <w:rPr>
+            <w:rStyle w:val="Hyperlink"/>
+            <w:rFonts w:ascii="Arial" w:hAnsi="Arial" w:cs="Arial"/>
+            <w:color w:val="2980B9"/>
+            <w:shd w:val="clear" w:color="auto" w:fill="FCFCFC"/>
+          </w:rPr>
+          <w:t>IsoCor</w:t>
+        </w:r>
+        <w:proofErr w:type="spellEnd"/>
+      </w:hyperlink>
+      <w:r>
+        <w:rPr>
+          <w:rFonts w:ascii="Arial" w:hAnsi="Arial" w:cs="Arial"/>
+          <w:color w:val="404040"/>
+          <w:shd w:val="clear" w:color="auto" w:fill="FCFCFC"/>
+        </w:rPr>
+        <w:t>, </w:t>
+      </w:r>
+      <w:hyperlink r:id="rId8" w:history="1">
+        <w:r>
+          <w:rPr>
+            <w:rStyle w:val="Hyperlink"/>
+            <w:rFonts w:ascii="Arial" w:hAnsi="Arial" w:cs="Arial"/>
+            <w:color w:val="2980B9"/>
+            <w:shd w:val="clear" w:color="auto" w:fill="FCFCFC"/>
+          </w:rPr>
+          <w:t>ICT</w:t>
+        </w:r>
+      </w:hyperlink>
+      <w:r>
+        <w:rPr>
+          <w:rFonts w:ascii="Arial" w:hAnsi="Arial" w:cs="Arial"/>
+          <w:color w:val="404040"/>
+          <w:shd w:val="clear" w:color="auto" w:fill="FCFCFC"/>
+        </w:rPr>
+        <w:t>, </w:t>
+      </w:r>
+      <w:proofErr w:type="spellStart"/>
+      <w:r>
+        <w:fldChar w:fldCharType="begin"/>
+      </w:r>
+      <w:r>
+        <w:instrText xml:space="preserve"> HYPERLINK "https://bmcbioinformatics.biomedcentral.com/articles/10.1186/s12859-019-2669-9" </w:instrText>
+      </w:r>
+      <w:r>
+        <w:fldChar w:fldCharType="separate"/>
+      </w:r>
+      <w:r>
+        <w:rPr>
+          <w:rStyle w:val="Hyperlink"/>
+          <w:rFonts w:ascii="Arial" w:hAnsi="Arial" w:cs="Arial"/>
+          <w:color w:val="3091D1"/>
+          <w:shd w:val="clear" w:color="auto" w:fill="FCFCFC"/>
+        </w:rPr>
+        <w:t>ElemCor</w:t>
+      </w:r>
+      <w:proofErr w:type="spellEnd"/>
+      <w:r>
+        <w:fldChar w:fldCharType="end"/>
+      </w:r>
+    </w:p>
+    <w:p>
+      <w:pPr>
+        <w:pStyle w:val="ListParagraph"/>
+        <w:numPr>
+          <w:ilvl w:val="0"/>
+          <w:numId w:val="5"/>
+        </w:numPr>
+      </w:pPr>
+      <w:r>
+        <w:t>Abundance</w:t>
+      </w:r>
+      <w:r>
+        <w:t xml:space="preserve"> and fractional contribution</w:t>
+      </w:r>
+      <w:r>
+        <w:t xml:space="preserve"> calculation:</w:t>
+      </w:r>
+      <w:r>
+        <w:t xml:space="preserve"> </w:t>
+      </w:r>
+      <w:r>
+        <w:t xml:space="preserve">No </w:t>
+      </w:r>
+      <w:r>
+        <w:t xml:space="preserve">publicly available </w:t>
+      </w:r>
+      <w:r>
+        <w:t xml:space="preserve">freeware known to authors at the time </w:t>
+      </w:r>
+      <w:r>
+        <w:t>of writing</w:t>
+      </w:r>
+      <w:r>
+        <w:t>, usually by homemade scripts or by spreadsheet software.</w:t>
+      </w:r>
+    </w:p>
+    <w:p>
+      <w:r>
+        <w:t xml:space="preserve">The abundance is the sum of the (corrected or uncorrected) </w:t>
+      </w:r>
+      <w:proofErr w:type="spellStart"/>
+      <w:r>
+        <w:t>isotopologue</w:t>
+      </w:r>
+      <w:proofErr w:type="spellEnd"/>
+      <w:r>
+        <w:t xml:space="preserve"> intensities, t</w:t>
+      </w:r>
+      <w:r>
+        <w:t xml:space="preserve">he formula for calculating the fractional contribution is: </w:t>
+      </w:r>
+    </w:p>
+    <w:p>
+      <w:pPr>
+        <w:rPr>
+          <w:rFonts w:eastAsiaTheme="minorEastAsia"/>
+        </w:rPr>
+      </w:pPr>
+      <m:oMathPara>
+        <m:oMath>
+          <m:r>
+            <m:rPr>
+              <m:sty m:val="p"/>
+            </m:rPr>
+            <w:rPr>
+              <w:rFonts w:ascii="Cambria Math" w:hAnsi="Cambria Math"/>
+            </w:rPr>
+            <m:t xml:space="preserve">FC= </m:t>
+          </m:r>
+          <m:f>
+            <m:fPr>
+              <m:ctrlPr>
+                <w:rPr>
+                  <w:rFonts w:ascii="Cambria Math" w:hAnsi="Cambria Math"/>
+                  <w:i/>
+                </w:rPr>
+              </m:ctrlPr>
+            </m:fPr>
+            <m:num>
+              <m:nary>
+                <m:naryPr>
+                  <m:chr m:val="∑"/>
+                  <m:limLoc m:val="subSup"/>
+                  <m:ctrlPr>
+                    <w:rPr>
+                      <w:rFonts w:ascii="Cambria Math" w:hAnsi="Cambria Math"/>
+                      <w:i/>
+                    </w:rPr>
+                  </m:ctrlPr>
+                </m:naryPr>
+                <m:sub>
+                  <m:r>
+                    <w:rPr>
+                      <w:rFonts w:ascii="Cambria Math" w:hAnsi="Cambria Math"/>
+                    </w:rPr>
+                    <m:t>i=0</m:t>
+                  </m:r>
+                </m:sub>
+                <m:sup>
+                  <m:r>
+                    <w:rPr>
+                      <w:rFonts w:ascii="Cambria Math" w:hAnsi="Cambria Math"/>
+                    </w:rPr>
+                    <m:t>n</m:t>
+                  </m:r>
+                </m:sup>
+                <m:e>
+                  <m:r>
+                    <w:rPr>
+                      <w:rFonts w:ascii="Cambria Math" w:hAnsi="Cambria Math"/>
+                    </w:rPr>
+                    <m:t>i*</m:t>
+                  </m:r>
+                  <m:sSub>
+                    <m:sSubPr>
+                      <m:ctrlPr>
+                        <w:rPr>
+                          <w:rFonts w:ascii="Cambria Math" w:hAnsi="Cambria Math"/>
+                          <w:i/>
+                        </w:rPr>
+                      </m:ctrlPr>
+                    </m:sSubPr>
+                    <m:e>
+                      <m:r>
+                        <w:rPr>
+                          <w:rFonts w:ascii="Cambria Math" w:hAnsi="Cambria Math"/>
+                        </w:rPr>
+                        <m:t>m</m:t>
+                      </m:r>
+                    </m:e>
+                    <m:sub>
+                      <m:r>
+                        <w:rPr>
+                          <w:rFonts w:ascii="Cambria Math" w:hAnsi="Cambria Math"/>
+                        </w:rPr>
+                        <m:t>i</m:t>
+                      </m:r>
+                    </m:sub>
+                  </m:sSub>
+                </m:e>
+              </m:nary>
+            </m:num>
+            <m:den>
+              <m:r>
+                <w:rPr>
+                  <w:rFonts w:ascii="Cambria Math" w:hAnsi="Cambria Math"/>
+                </w:rPr>
+                <m:t>n*</m:t>
+              </m:r>
+              <m:nary>
+                <m:naryPr>
+                  <m:chr m:val="∑"/>
+                  <m:limLoc m:val="subSup"/>
+                  <m:ctrlPr>
+                    <w:rPr>
+                      <w:rFonts w:ascii="Cambria Math" w:hAnsi="Cambria Math"/>
+                      <w:i/>
+                    </w:rPr>
+                  </m:ctrlPr>
+                </m:naryPr>
+                <m:sub>
+                  <m:r>
+                    <w:rPr>
+                      <w:rFonts w:ascii="Cambria Math" w:hAnsi="Cambria Math"/>
+                    </w:rPr>
+                    <m:t>i=0</m:t>
+                  </m:r>
+                </m:sub>
+                <m:sup>
+                  <m:r>
+                    <w:rPr>
+                      <w:rFonts w:ascii="Cambria Math" w:hAnsi="Cambria Math"/>
+                    </w:rPr>
+                    <m:t>n</m:t>
+                  </m:r>
+                </m:sup>
+                <m:e>
+                  <m:sSub>
+                    <m:sSubPr>
+                      <m:ctrlPr>
+                        <w:rPr>
+                          <w:rFonts w:ascii="Cambria Math" w:hAnsi="Cambria Math"/>
+                          <w:i/>
+                        </w:rPr>
+                      </m:ctrlPr>
+                    </m:sSubPr>
+                    <m:e>
+                      <m:r>
+                        <w:rPr>
+                          <w:rFonts w:ascii="Cambria Math" w:hAnsi="Cambria Math"/>
+                        </w:rPr>
+                        <m:t>m</m:t>
+                      </m:r>
+                    </m:e>
+                    <m:sub>
+                      <m:r>
+                        <w:rPr>
+                          <w:rFonts w:ascii="Cambria Math" w:hAnsi="Cambria Math"/>
+                        </w:rPr>
+                        <m:t>i</m:t>
+                      </m:r>
+                    </m:sub>
+                  </m:sSub>
+                </m:e>
+              </m:nary>
+            </m:den>
+          </m:f>
+        </m:oMath>
+      </m:oMathPara>
+    </w:p>
+    <w:p>
+      <w:pPr>
+        <w:rPr>
+          <w:rFonts w:eastAsiaTheme="minorEastAsia"/>
+        </w:rPr>
+      </w:pPr>
+      <w:r>
+        <w:t xml:space="preserve">With FC being the fractional contribution, </w:t>
+      </w:r>
+      <w:proofErr w:type="spellStart"/>
+      <w:r>
+        <w:rPr>
+          <w:i/>
+        </w:rPr>
+        <w:t>n</w:t>
+      </w:r>
+      <w:proofErr w:type="spellEnd"/>
+      <w:r>
+        <w:t xml:space="preserve"> the number of C atoms in the metabolite, </w:t>
+      </w:r>
+      <w:proofErr w:type="spellStart"/>
+      <w:r>
+        <w:rPr>
+          <w:i/>
+        </w:rPr>
+        <w:t>i</w:t>
+      </w:r>
+      <w:proofErr w:type="spellEnd"/>
+      <w:r>
+        <w:t xml:space="preserve"> denoting the </w:t>
+      </w:r>
+      <w:proofErr w:type="spellStart"/>
+      <w:r>
+        <w:t>isotopologues</w:t>
+      </w:r>
+      <w:proofErr w:type="spellEnd"/>
+      <w:r>
+        <w:t xml:space="preserve">, and </w:t>
+      </w:r>
+      <w:r>
+        <w:rPr>
+          <w:i/>
+        </w:rPr>
+        <w:t>m</w:t>
+      </w:r>
+      <w:r>
+        <w:rPr>
+          <w:i/>
+          <w:vertAlign w:val="subscript"/>
+        </w:rPr>
+        <w:t>i</w:t>
+      </w:r>
+      <w:r>
+        <w:t xml:space="preserve"> the </w:t>
+      </w:r>
+      <w:r>
+        <w:t xml:space="preserve">corrected </w:t>
+      </w:r>
+      <w:r>
+        <w:t xml:space="preserve">intensity </w:t>
+      </w:r>
+      <w:r>
+        <w:t xml:space="preserve">of </w:t>
+      </w:r>
+      <w:proofErr w:type="spellStart"/>
+      <w:r>
+        <w:t>isotopologue</w:t>
+      </w:r>
+      <w:proofErr w:type="spellEnd"/>
+      <w:r>
+        <w:t xml:space="preserve"> </w:t>
+      </w:r>
+      <w:proofErr w:type="spellStart"/>
+      <w:r>
+        <w:rPr>
+          <w:i/>
+        </w:rPr>
+        <w:t>i</w:t>
+      </w:r>
+      <w:proofErr w:type="spellEnd"/>
+      <w:r>
+        <w:rPr>
+          <w:i/>
+        </w:rPr>
+        <w:t xml:space="preserve"> </w:t>
+      </w:r>
+      <w:r>
+        <w:rPr>
+          <w:i/>
+        </w:rPr>
+        <w:fldChar w:fldCharType="begin" w:fldLock="1"/>
+      </w:r>
+      <w:r>
+        <w:rPr>
+          <w:i/>
+        </w:rPr>
+        <w:instrText>ADDIN CSL_CITATION {"citationItems":[{"id":"ITEM-1","itemData":{"DOI":"10.1016/j.copbio.2015.02.003","ISSN":"18790429","abstract":"Measuring intracellular metabolism has increasingly led to important insights in biomedical research. 13C tracer analysis, although less information-rich than quantitative 13C flux analysis that requires computational data integration, has been established as a time-efficient method to unravel relative pathway activities, qualitative changes in pathway contributions, and nutrient contributions. Here, we review selected key issues in interpreting 13C metabolite labeling patterns, with the goal of drawing accurate conclusions from steady state and dynamic stable isotopic tracer experiments.","author":[{"dropping-particle":"","family":"Buescher","given":"Joerg M.","non-dropping-particle":"","parse-names":false,"suffix":""},{"dropping-particle":"","family":"Antoniewicz","given":"Maciek R.","non-dropping-particle":"","parse-names":false,"suffix":""},{"dropping-particle":"","family":"Boros","given":"Laszlo G.","non-dropping-particle":"","parse-names":false,"suffix":""},{"dropping-particle":"","family":"Burgess","given":"Shawn C.","non-dropping-particle":"","parse-names":false,"suffix":""},{"dropping-particle":"","family":"Brunengraber","given":"Henri","non-dropping-particle":"","parse-names":false,"suffix":""},{"dropping-particle":"","family":"Clish","given":"Clary B.","non-dropping-particle":"","parse-names":false,"suffix":""},{"dropping-particle":"","family":"DeBerardinis","given":"Ralph J.","non-dropping-particle":"","parse-names":false,"suffix":""},{"dropping-particle":"","family":"Feron","given":"Olivier","non-dropping-particle":"","parse-names":false,"suffix":""},{"dropping-particle":"","family":"Frezza","given":"Christian","non-dropping-particle":"","parse-names":false,"suffix":""},{"dropping-particle":"","family":"Ghesquiere","given":"Bart","non-dropping-particle":"","parse-names":false,"suffix":""},{"dropping-particle":"","family":"Gottlieb","given":"Eyal","non-dropping-particle":"","parse-names":false,"suffix":""},{"dropping-particle":"","family":"Hiller","given":"Karsten","non-dropping-particle":"","parse-names":false,"suffix":""},{"dropping-particle":"","family":"Jones","given":"Russell G.","non-dropping-particle":"","parse-names":false,"suffix":""},{"dropping-particle":"","family":"Kamphorst","given":"Jurre J.","non-dropping-particle":"","parse-names":false,"suffix":""},{"dropping-particle":"","family":"Kibbey","given":"Richard G.","non-dropping-particle":"","parse-names":false,"suffix":""},{"dropping-particle":"","family":"Kimmelman","given":"Alec C.","non-dropping-particle":"","parse-names":false,"suffix":""},{"dropping-particle":"","family":"Locasale","given":"Jason W.","non-dropping-particle":"","parse-names":false,"suffix":""},{"dropping-particle":"","family":"Lunt","given":"Sophia Y.","non-dropping-particle":"","parse-names":false,"suffix":""},{"dropping-particle":"","family":"Maddocks","given":"Oliver D.K.","non-dropping-particle":"","parse-names":false,"suffix":""},{"dropping-particle":"","family":"Malloy","given":"Craig","non-dropping-particle":"","parse-names":false,"suffix":""},{"dropping-particle":"","family":"Metallo","given":"Christian M.","non-dropping-particle":"","parse-names":false,"suffix":""},{"dropping-particle":"","family":"Meuillet","given":"Emmanuelle J.","non-dropping-particle":"","parse-names":false,"suffix":""},{"dropping-particle":"","family":"Munger","given":"Joshua","non-dropping-particle":"","parse-names":false,"suffix":""},{"dropping-particle":"","family":"Nöh","given":"Katharina","non-dropping-particle":"","parse-names":false,"suffix":""},{"dropping-particle":"","family":"Rabinowitz","given":"Joshua D.","non-dropping-particle":"","parse-names":false,"suffix":""},{"dropping-particle":"","family":"Ralser","given":"Markus","non-dropping-particle":"","parse-names":false,"suffix":""},{"dropping-particle":"","family":"Sauer","given":"Uwe","non-dropping-particle":"","parse-names":false,"suffix":""},{"dropping-particle":"","family":"Stephanopoulos","given":"Gregory","non-dropping-particle":"","parse-names":false,"suffix":""},{"dropping-particle":"","family":"St-Pierre","given":"Julie","non-dropping-particle":"","parse-names":false,"suffix":""},{"dropping-particle":"","family":"Tennant","given":"Daniel A.","non-dropping-particle":"","parse-names":false,"suffix":""},{"dropping-particle":"","family":"Wittmann","given":"Christoph","non-dropping-particle":"","parse-names":false,"suffix":""},{"dropping-particle":"","family":"Heiden","given":"Matthew G.","non-dropping-particle":"Vander","parse-names":false,"suffix":""},{"dropping-particle":"","family":"Vazquez","given":"Alexei","non-dropping-particle":"","parse-names":false,"suffix":""},{"dropping-particle":"","family":"Vousden","given":"Karen","non-dropping-particle":"","parse-names":false,"suffix":""},{"dropping-particle":"","family":"Young","given":"Jamey D.","non-dropping-particle":"","parse-names":false,"suffix":""},{"dropping-particle":"","family":"Zamboni","given":"Nicola","non-dropping-particle":"","parse-names":false,"suffix":""},{"dropping-particle":"","family":"Fendt","given":"Sarah Maria","non-dropping-particle":"","parse-names":false,"suffix":""}],"container-title":"Current Opinion in Biotechnology","id":"ITEM-1","issued":{"date-parts":[["2015"]]},"page":"189-201","title":"A roadmap for interpreting 13C metabolite labeling patterns from cells","type":"article-journal","volume":"34"},"uris":["http://www.mendeley.com/documents/?uuid=6eaffe79-e153-4213-9ef7-92f2c536c133"]}],"mendeley":{"formattedCitation":"[1]","plainTextFormattedCitation":"[1]","previouslyFormattedCitation":"[1]"},"properties":{"noteIndex":0},"schema":"https://github.com/citation-style-language/schema/raw/master/csl-citation.json"}</w:instrText>
+      </w:r>
+      <w:r>
+        <w:rPr>
+          <w:i/>
+        </w:rPr>
+        <w:fldChar w:fldCharType="separate"/>
+      </w:r>
+      <w:r>
+        <w:rPr>
+          <w:noProof/>
+        </w:rPr>
+        <w:t>[1]</w:t>
+      </w:r>
+      <w:r>
+        <w:rPr>
+          <w:i/>
+        </w:rPr>
+        <w:fldChar w:fldCharType="end"/>
+      </w:r>
+      <w:r>
+        <w:t>.</w:t>
       </w:r>
     </w:p>
     <w:p>
@@ -102,14 +1720,78 @@
           <w:ilvl w:val="1"/>
           <w:numId w:val="1"/>
         </w:numPr>
-      </w:pPr>
-      <w:r>
-        <w:t>Input cleaner module</w:t>
-      </w:r>
-    </w:p>
-    <w:p>
-      <w:r>
-        <w:t>Upload the input .csv files with the data of the experiment. See the example data provided with the article or with TraVis Pies.</w:t>
+        <w:rPr>
+          <w:lang w:val="en-GB"/>
+        </w:rPr>
+      </w:pPr>
+      <w:bookmarkStart w:id="4" w:name="_Ref101865663"/>
+      <w:r>
+        <w:rPr>
+          <w:lang w:val="en-GB"/>
+        </w:rPr>
+        <w:t>Prepare input data</w:t>
+      </w:r>
+      <w:bookmarkEnd w:id="3"/>
+      <w:bookmarkEnd w:id="4"/>
+    </w:p>
+    <w:p>
+      <w:r>
+        <w:rPr>
+          <w:lang w:val="en-GB"/>
+        </w:rPr>
+        <w:t xml:space="preserve">For a new experiment, the input data will consist of three .csv files. </w:t>
+      </w:r>
+      <w:r>
+        <w:t>The easiest way to obtain the correct format would be to modify</w:t>
+      </w:r>
+      <w:r>
+        <w:t xml:space="preserve"> the example data provided </w:t>
+      </w:r>
+      <w:r>
+        <w:t xml:space="preserve">in the </w:t>
+      </w:r>
+      <w:hyperlink r:id="rId9" w:history="1">
+        <w:r>
+          <w:rPr>
+            <w:rStyle w:val="Hyperlink"/>
+          </w:rPr>
+          <w:t>TraVis Pie</w:t>
+        </w:r>
+        <w:r>
+          <w:rPr>
+            <w:rStyle w:val="Hyperlink"/>
+          </w:rPr>
+          <w:t>s</w:t>
+        </w:r>
+        <w:r>
+          <w:rPr>
+            <w:rStyle w:val="Hyperlink"/>
+          </w:rPr>
+          <w:t xml:space="preserve"> web app</w:t>
+        </w:r>
+      </w:hyperlink>
+      <w:r>
+        <w:t xml:space="preserve"> (click the Example input download button), or </w:t>
+      </w:r>
+      <w:r>
+        <w:t xml:space="preserve">with the </w:t>
+      </w:r>
+      <w:r>
+        <w:t xml:space="preserve">source code on </w:t>
+      </w:r>
+      <w:hyperlink r:id="rId10" w:history="1">
+        <w:r>
+          <w:rPr>
+            <w:rStyle w:val="Hyperlink"/>
+          </w:rPr>
+          <w:t>https://github.com/vibbits/mec-shiny-apps</w:t>
+        </w:r>
+      </w:hyperlink>
+      <w:r>
+        <w:t>.</w:t>
+      </w:r>
+      <w:r>
+        <w:t xml:space="preserve"> What follows is a short description of these data files and images to support them.</w:t>
       </w:r>
     </w:p>
     <w:p>
@@ -121,37 +1803,142 @@
         </w:numPr>
       </w:pPr>
       <w:r>
-        <w:t>Metadata: Contains at least a column with sample names, and optionally a cohort column and a normalization column.</w:t>
-      </w:r>
-      <w:r>
+        <w:t xml:space="preserve">Metadata: Contains at least a column with sample names, optionally </w:t>
+      </w:r>
+      <w:r>
+        <w:t xml:space="preserve">but likely </w:t>
+      </w:r>
+      <w:r>
+        <w:t xml:space="preserve">a cohort column and </w:t>
+      </w:r>
+      <w:r>
+        <w:t xml:space="preserve">optionally </w:t>
+      </w:r>
+      <w:r>
+        <w:t>a normalization column</w:t>
+      </w:r>
+      <w:r>
+        <w:t xml:space="preserve"> containing a relative or absolute sample amount (tissue weight, cell protein content …)</w:t>
+      </w:r>
+      <w:r>
+        <w:t xml:space="preserve">. </w:t>
+      </w:r>
+      <w:r>
+        <w:rPr>
+          <w:b/>
+        </w:rPr>
+        <w:t>Note:</w:t>
+      </w:r>
+      <w:r>
+        <w:rPr>
+          <w:b/>
+        </w:rPr>
         <w:t xml:space="preserve"> </w:t>
       </w:r>
       <w:r>
         <w:rPr>
           <w:b/>
         </w:rPr>
-        <w:t>Note:</w:t>
+        <w:t>it is best</w:t>
       </w:r>
       <w:r>
         <w:rPr>
           <w:b/>
         </w:rPr>
-        <w:t xml:space="preserve"> do not include 12C samples</w:t>
+        <w:t xml:space="preserve"> not</w:t>
       </w:r>
       <w:r>
         <w:rPr>
           <w:b/>
         </w:rPr>
-        <w:t>, especially not</w:t>
+        <w:t xml:space="preserve"> to</w:t>
       </w:r>
       <w:r>
         <w:rPr>
           <w:b/>
         </w:rPr>
-        <w:t xml:space="preserve"> in the same cohort as respective 13C samples, as their fractional contribution is by default different.</w:t>
+        <w:t xml:space="preserve"> include 12C samples</w:t>
+      </w:r>
+      <w:r>
+        <w:rPr>
+          <w:b/>
+        </w:rPr>
+        <w:t xml:space="preserve"> at all. In any case, never include them</w:t>
+      </w:r>
+      <w:r>
+        <w:rPr>
+          <w:b/>
+        </w:rPr>
+        <w:t xml:space="preserve"> in the same cohort as 13C samples, as their fractional contribution is </w:t>
+      </w:r>
+      <w:r>
+        <w:rPr>
+          <w:b/>
+        </w:rPr>
+        <w:t xml:space="preserve">naturally </w:t>
+      </w:r>
+      <w:proofErr w:type="gramStart"/>
+      <w:r>
+        <w:rPr>
+          <w:b/>
+        </w:rPr>
+        <w:t>0</w:t>
+      </w:r>
+      <w:proofErr w:type="gramEnd"/>
+      <w:r>
+        <w:rPr>
+          <w:b/>
+        </w:rPr>
+        <w:t>.</w:t>
       </w:r>
       <w:r>
         <w:t xml:space="preserve"> </w:t>
+      </w:r>
+    </w:p>
+    <w:p>
+      <w:pPr>
+        <w:pStyle w:val="ListParagraph"/>
+      </w:pPr>
+      <w:r>
+        <w:rPr>
+          <w:noProof/>
+        </w:rPr>
+        <w:lastRenderedPageBreak/>
+        <w:drawing>
+          <wp:inline distT="0" distB="0" distL="0" distR="0" wp14:anchorId="3416C7E3" wp14:editId="68FF276E">
+            <wp:extent cx="2371725" cy="2057400"/>
+            <wp:effectExtent l="0" t="0" r="9525" b="0"/>
+            <wp:docPr id="1" name="Picture 1"/>
+            <wp:cNvGraphicFramePr>
+              <a:graphicFrameLocks xmlns:a="http://schemas.openxmlformats.org/drawingml/2006/main" noChangeAspect="1"/>
+            </wp:cNvGraphicFramePr>
+            <a:graphic xmlns:a="http://schemas.openxmlformats.org/drawingml/2006/main">
+              <a:graphicData uri="http://schemas.openxmlformats.org/drawingml/2006/picture">
+                <pic:pic xmlns:pic="http://schemas.openxmlformats.org/drawingml/2006/picture">
+                  <pic:nvPicPr>
+                    <pic:cNvPr id="1" name=""/>
+                    <pic:cNvPicPr/>
+                  </pic:nvPicPr>
+                  <pic:blipFill>
+                    <a:blip r:embed="rId11"/>
+                    <a:stretch>
+                      <a:fillRect/>
+                    </a:stretch>
+                  </pic:blipFill>
+                  <pic:spPr>
+                    <a:xfrm>
+                      <a:off x="0" y="0"/>
+                      <a:ext cx="2371725" cy="2057400"/>
+                    </a:xfrm>
+                    <a:prstGeom prst="rect">
+                      <a:avLst/>
+                    </a:prstGeom>
+                  </pic:spPr>
+                </pic:pic>
+              </a:graphicData>
+            </a:graphic>
+          </wp:inline>
+        </w:drawing>
       </w:r>
     </w:p>
     <w:p>
@@ -165,6 +1952,76 @@
       <w:r>
         <w:t>Abundance data: Contains the column with sample names that should have the same name as the copy in the metadata. All other columns are abundances of the compounds measured.</w:t>
       </w:r>
+      <w:r>
+        <w:t xml:space="preserve"> </w:t>
+      </w:r>
+      <w:r>
+        <w:t>Column</w:t>
+      </w:r>
+      <w:r>
+        <w:t>s</w:t>
+      </w:r>
+      <w:r>
+        <w:t xml:space="preserve"> containing only a header (column B in the example below) will </w:t>
+      </w:r>
+      <w:proofErr w:type="gramStart"/>
+      <w:r>
+        <w:t>be removed</w:t>
+      </w:r>
+      <w:proofErr w:type="gramEnd"/>
+      <w:r>
+        <w:t xml:space="preserve"> automatically and can be left in.</w:t>
+      </w:r>
+    </w:p>
+    <w:p>
+      <w:pPr>
+        <w:pStyle w:val="ListParagraph"/>
+      </w:pPr>
+      <w:r>
+        <w:rPr>
+          <w:noProof/>
+        </w:rPr>
+        <w:drawing>
+          <wp:inline distT="0" distB="0" distL="0" distR="0" wp14:anchorId="03D58D4F" wp14:editId="329AB6D0">
+            <wp:extent cx="4010025" cy="2619375"/>
+            <wp:effectExtent l="0" t="0" r="9525" b="9525"/>
+            <wp:docPr id="5" name="Picture 5"/>
+            <wp:cNvGraphicFramePr>
+              <a:graphicFrameLocks xmlns:a="http://schemas.openxmlformats.org/drawingml/2006/main" noChangeAspect="1"/>
+            </wp:cNvGraphicFramePr>
+            <a:graphic xmlns:a="http://schemas.openxmlformats.org/drawingml/2006/main">
+              <a:graphicData uri="http://schemas.openxmlformats.org/drawingml/2006/picture">
+                <pic:pic xmlns:pic="http://schemas.openxmlformats.org/drawingml/2006/picture">
+                  <pic:nvPicPr>
+                    <pic:cNvPr id="1" name=""/>
+                    <pic:cNvPicPr/>
+                  </pic:nvPicPr>
+                  <pic:blipFill>
+                    <a:blip r:embed="rId12"/>
+                    <a:stretch>
+                      <a:fillRect/>
+                    </a:stretch>
+                  </pic:blipFill>
+                  <pic:spPr>
+                    <a:xfrm>
+                      <a:off x="0" y="0"/>
+                      <a:ext cx="4010025" cy="2619375"/>
+                    </a:xfrm>
+                    <a:prstGeom prst="rect">
+                      <a:avLst/>
+                    </a:prstGeom>
+                  </pic:spPr>
+                </pic:pic>
+              </a:graphicData>
+            </a:graphic>
+          </wp:inline>
+        </w:drawing>
+      </w:r>
+    </w:p>
+    <w:p>
+      <w:r>
+        <w:br w:type="page"/>
+      </w:r>
     </w:p>
     <w:p>
       <w:pPr>
@@ -175,6 +2032,7 @@
         </w:numPr>
       </w:pPr>
       <w:r>
+        <w:lastRenderedPageBreak/>
         <w:t xml:space="preserve">Fractional contribution data: Contains the column with sample names that should have the same name as the copy in the metadata. All other columns are the fractional contributions of the compounds measured, although compounds that are 100% unlabeled can be left out here (automatically happens in some software) and will be processed correctly. The fractional contributions </w:t>
       </w:r>
       <w:proofErr w:type="gramStart"/>
@@ -183,33 +2041,95 @@
       </w:r>
       <w:proofErr w:type="gramEnd"/>
       <w:r>
-        <w:t xml:space="preserve"> as fractions or as percentages.</w:t>
-      </w:r>
-    </w:p>
-    <w:p>
-      <w:r>
-        <w:t>Depending on whether the input data is consistent between the files, the user will get appropriate errors or warnings, or will be able to further finetune the input by selecting the sample column, and a cohort and normalisation column if present.</w:t>
-      </w:r>
-    </w:p>
-    <w:p>
-      <w:r>
-        <w:t>The user will then be able to select the compounds that should be taken along, by default all compounds in the input.</w:t>
-      </w:r>
-    </w:p>
-    <w:p>
-      <w:r>
-        <w:t xml:space="preserve">If all settings are as desired, click the merge inputdata button to create a standardized </w:t>
+        <w:t xml:space="preserve"> as fractions or as percentages</w:t>
+      </w:r>
+      <w:r>
+        <w:t>, but it is suggested to include at least three digits to avoid statistical artefacts (</w:t>
       </w:r>
       <w:proofErr w:type="spellStart"/>
       <w:r>
-        <w:t>TraVis</w:t>
+        <w:t>eg</w:t>
       </w:r>
       <w:proofErr w:type="spellEnd"/>
       <w:r>
-        <w:t xml:space="preserve"> pies input table, which can optionally be saved as a .csv file for quicker input next time it is used. The user can then select a folder and name for the .csv file using the Save to any directory button, or (quicker) copy-pasting a folder path to output the .csv to the textbox, then click the “Save to specified directory” button. Click the “Continue with this data” button to proceed.</w:t>
-      </w:r>
-    </w:p>
-    <w:p/>
+        <w:t xml:space="preserve">. 0.157 or 15.7%). Negative values due to natural abundance correction of undetectable </w:t>
+      </w:r>
+      <w:proofErr w:type="spellStart"/>
+      <w:r>
+        <w:t>isotopologues</w:t>
+      </w:r>
+      <w:proofErr w:type="spellEnd"/>
+      <w:r>
+        <w:t xml:space="preserve"> </w:t>
+      </w:r>
+      <w:proofErr w:type="gramStart"/>
+      <w:r>
+        <w:t>can be left</w:t>
+      </w:r>
+      <w:proofErr w:type="gramEnd"/>
+      <w:r>
+        <w:t xml:space="preserve"> in.</w:t>
+      </w:r>
+      <w:r>
+        <w:t xml:space="preserve"> </w:t>
+      </w:r>
+      <w:r>
+        <w:t xml:space="preserve">Columns containing only a header (column B in the example below) will </w:t>
+      </w:r>
+      <w:proofErr w:type="gramStart"/>
+      <w:r>
+        <w:t>be removed</w:t>
+      </w:r>
+      <w:proofErr w:type="gramEnd"/>
+      <w:r>
+        <w:t xml:space="preserve"> automatically and can be left in.</w:t>
+      </w:r>
+    </w:p>
+    <w:p>
+      <w:pPr>
+        <w:pStyle w:val="ListParagraph"/>
+      </w:pPr>
+      <w:r>
+        <w:rPr>
+          <w:noProof/>
+        </w:rPr>
+        <w:drawing>
+          <wp:inline distT="0" distB="0" distL="0" distR="0" wp14:anchorId="3D0B9473" wp14:editId="004AD919">
+            <wp:extent cx="3971925" cy="2609850"/>
+            <wp:effectExtent l="0" t="0" r="9525" b="0"/>
+            <wp:docPr id="4" name="Picture 4"/>
+            <wp:cNvGraphicFramePr>
+              <a:graphicFrameLocks xmlns:a="http://schemas.openxmlformats.org/drawingml/2006/main" noChangeAspect="1"/>
+            </wp:cNvGraphicFramePr>
+            <a:graphic xmlns:a="http://schemas.openxmlformats.org/drawingml/2006/main">
+              <a:graphicData uri="http://schemas.openxmlformats.org/drawingml/2006/picture">
+                <pic:pic xmlns:pic="http://schemas.openxmlformats.org/drawingml/2006/picture">
+                  <pic:nvPicPr>
+                    <pic:cNvPr id="1" name=""/>
+                    <pic:cNvPicPr/>
+                  </pic:nvPicPr>
+                  <pic:blipFill>
+                    <a:blip r:embed="rId13"/>
+                    <a:stretch>
+                      <a:fillRect/>
+                    </a:stretch>
+                  </pic:blipFill>
+                  <pic:spPr>
+                    <a:xfrm>
+                      <a:off x="0" y="0"/>
+                      <a:ext cx="3971925" cy="2609850"/>
+                    </a:xfrm>
+                    <a:prstGeom prst="rect">
+                      <a:avLst/>
+                    </a:prstGeom>
+                  </pic:spPr>
+                </pic:pic>
+              </a:graphicData>
+            </a:graphic>
+          </wp:inline>
+        </w:drawing>
+      </w:r>
+    </w:p>
     <w:p>
       <w:pPr>
         <w:pStyle w:val="Heading2"/>
@@ -217,14 +2137,173 @@
           <w:ilvl w:val="1"/>
           <w:numId w:val="1"/>
         </w:numPr>
-      </w:pPr>
+        <w:rPr>
+          <w:lang w:val="en-GB"/>
+        </w:rPr>
+      </w:pPr>
+      <w:r>
+        <w:rPr>
+          <w:lang w:val="en-GB"/>
+        </w:rPr>
+        <w:t>Select input method and files</w:t>
+      </w:r>
+      <w:bookmarkEnd w:id="2"/>
+    </w:p>
+    <w:p>
+      <w:r>
+        <w:t xml:space="preserve">The user can choose to either create a new standardized </w:t>
+      </w:r>
       <w:proofErr w:type="spellStart"/>
       <w:r>
+        <w:t>TraVis</w:t>
+      </w:r>
+      <w:proofErr w:type="spellEnd"/>
+      <w:r>
+        <w:t xml:space="preserve"> pies input file from the </w:t>
+      </w:r>
+      <w:proofErr w:type="gramStart"/>
+      <w:r>
+        <w:t>3</w:t>
+      </w:r>
+      <w:proofErr w:type="gramEnd"/>
+      <w:r>
+        <w:t xml:space="preserve"> input files described in the previous section, or upload a previously created standardized </w:t>
+      </w:r>
+      <w:proofErr w:type="spellStart"/>
+      <w:r>
+        <w:t>TraVis</w:t>
+      </w:r>
+      <w:proofErr w:type="spellEnd"/>
+      <w:r>
+        <w:t xml:space="preserve"> pies input file to move on faster. </w:t>
+      </w:r>
+    </w:p>
+    <w:p>
+      <w:r>
+        <w:t xml:space="preserve">Creating a new file will allow the user to upload the three input files and specify which columns contain sample names, cohorts and normalization, and which compounds should be included in the analysis. The standardized </w:t>
+      </w:r>
+      <w:proofErr w:type="spellStart"/>
+      <w:r>
+        <w:t>TraVis</w:t>
+      </w:r>
+      <w:proofErr w:type="spellEnd"/>
+      <w:r>
+        <w:t xml:space="preserve"> pies input file created this way </w:t>
+      </w:r>
+      <w:proofErr w:type="gramStart"/>
+      <w:r>
+        <w:t>can be saved</w:t>
+      </w:r>
+      <w:proofErr w:type="gramEnd"/>
+      <w:r>
+        <w:t xml:space="preserve"> for uploading next time the app is used for this data, and will be used as input for this session. </w:t>
+      </w:r>
+    </w:p>
+    <w:p>
+      <w:r>
+        <w:t xml:space="preserve">Uploading a previously created file will perform some checks to make sure the format if the input is correct to avoid errors down the line, if this file was not manually modified no problems should be encountered. This input </w:t>
+      </w:r>
+      <w:proofErr w:type="gramStart"/>
+      <w:r>
+        <w:t>will then be used</w:t>
+      </w:r>
+      <w:proofErr w:type="gramEnd"/>
+      <w:r>
+        <w:t xml:space="preserve"> in the visualization module.</w:t>
+      </w:r>
+    </w:p>
+    <w:p>
+      <w:r>
+        <w:t>For simply testing the app, one can click the button “Use demo input” to utilize example data without having to upload a file.</w:t>
+      </w:r>
+      <w:bookmarkStart w:id="5" w:name="_GoBack"/>
+      <w:bookmarkEnd w:id="5"/>
+    </w:p>
+    <w:p>
+      <w:pPr>
+        <w:pStyle w:val="Heading2"/>
+        <w:numPr>
+          <w:ilvl w:val="1"/>
+          <w:numId w:val="1"/>
+        </w:numPr>
+      </w:pPr>
+      <w:bookmarkStart w:id="6" w:name="_Toc101864962"/>
+      <w:r>
+        <w:t>Input cleaner module</w:t>
+      </w:r>
+      <w:bookmarkEnd w:id="6"/>
+    </w:p>
+    <w:p>
+      <w:r>
+        <w:t>Upload the input .csv files with the data of the experiment. See</w:t>
+      </w:r>
+      <w:r>
+        <w:t xml:space="preserve"> section</w:t>
+      </w:r>
+      <w:r>
+        <w:t xml:space="preserve"> </w:t>
+      </w:r>
+      <w:r>
+        <w:fldChar w:fldCharType="begin"/>
+      </w:r>
+      <w:r>
+        <w:instrText xml:space="preserve"> REF _Ref101865663 \r \h </w:instrText>
+      </w:r>
+      <w:r>
+        <w:fldChar w:fldCharType="separate"/>
+      </w:r>
+      <w:r>
+        <w:t>2.2</w:t>
+      </w:r>
+      <w:r>
+        <w:fldChar w:fldCharType="end"/>
+      </w:r>
+      <w:r>
+        <w:t xml:space="preserve"> for more details on these.</w:t>
+      </w:r>
+    </w:p>
+    <w:p>
+      <w:r>
+        <w:t>Depending on whether the input data is consistent between the files, the user will get appropriate errors or warnings, or will be able to further finetune the input by selecting the sample column, and a cohort and normalisation column if present.</w:t>
+      </w:r>
+    </w:p>
+    <w:p>
+      <w:r>
+        <w:t>The user will then be able to select the compounds that should be taken along, by default all compounds in the input.</w:t>
+      </w:r>
+    </w:p>
+    <w:p>
+      <w:r>
+        <w:lastRenderedPageBreak/>
+        <w:t xml:space="preserve">If all settings are as desired, click the merge inputdata button to create a standardized </w:t>
+      </w:r>
+      <w:proofErr w:type="spellStart"/>
+      <w:r>
+        <w:t>TraVis</w:t>
+      </w:r>
+      <w:proofErr w:type="spellEnd"/>
+      <w:r>
+        <w:t xml:space="preserve"> pies input table, which can optionally be saved as a .csv file for quicker input next time it is used. The user can then select a folder and name for the .csv file using the Save to any directory button, or (quicker) copy-pasting a folder path to output the .csv to the textbox, then click the “Save to specified directory” button. Click the “Continue with this data” button to proceed.</w:t>
+      </w:r>
+    </w:p>
+    <w:p/>
+    <w:p>
+      <w:pPr>
+        <w:pStyle w:val="Heading2"/>
+        <w:numPr>
+          <w:ilvl w:val="1"/>
+          <w:numId w:val="1"/>
+        </w:numPr>
+      </w:pPr>
+      <w:bookmarkStart w:id="7" w:name="_Toc101864963"/>
+      <w:proofErr w:type="spellStart"/>
+      <w:r>
         <w:rPr>
           <w:lang w:val="nl-BE"/>
         </w:rPr>
         <w:t>Visualisation</w:t>
       </w:r>
+      <w:bookmarkEnd w:id="7"/>
       <w:proofErr w:type="spellEnd"/>
       <w:r>
         <w:rPr>
@@ -235,11 +2314,7 @@
     </w:p>
     <w:p>
       <w:r>
-        <w:t xml:space="preserve">This module shows the pie chart visualization for a compound of choice from the last dataset uploaded or created in the input module, combined with the current visualization settings. It allows users to adapt these settings, see the resulting pie chart plot for a compound of choice before the </w:t>
-      </w:r>
-      <w:r>
-        <w:lastRenderedPageBreak/>
-        <w:t>more time-consuming step of generating and downloading similar pie chart plots for all desired compounds. Below is a rundown of the settings that can be changed.</w:t>
+        <w:t>This module shows the pie chart visualization for a compound of choice from the last dataset uploaded or created in the input module, combined with the current visualization settings. It allows users to adapt these settings, see the resulting pie chart plot for a compound of choice before the more time-consuming step of generating and downloading similar pie chart plots for all desired compounds. Below is a rundown of the settings that can be changed.</w:t>
       </w:r>
     </w:p>
     <w:p>
@@ -263,9 +2338,11 @@
           <w:numId w:val="1"/>
         </w:numPr>
       </w:pPr>
+      <w:bookmarkStart w:id="8" w:name="_Toc101864964"/>
       <w:r>
         <w:t>Note on using multiple selections for cohort and others</w:t>
       </w:r>
+      <w:bookmarkEnd w:id="8"/>
     </w:p>
     <w:p>
       <w:r>
@@ -288,9 +2365,11 @@
           <w:numId w:val="1"/>
         </w:numPr>
       </w:pPr>
+      <w:bookmarkStart w:id="9" w:name="_Toc101864965"/>
       <w:r>
         <w:t>Compound, cohort variable, cohort order and normalization</w:t>
       </w:r>
+      <w:bookmarkEnd w:id="9"/>
     </w:p>
     <w:p>
       <w:pPr>
@@ -348,9 +2427,11 @@
           <w:numId w:val="1"/>
         </w:numPr>
       </w:pPr>
+      <w:bookmarkStart w:id="10" w:name="_Toc101864966"/>
       <w:r>
         <w:t>Chart layout options</w:t>
       </w:r>
+      <w:bookmarkEnd w:id="10"/>
     </w:p>
     <w:p>
       <w:pPr>
@@ -421,6 +2502,7 @@
         </w:numPr>
       </w:pPr>
       <w:r>
+        <w:lastRenderedPageBreak/>
         <w:t>show_P: if checked hows text relating to P values of statistical significant tests on pie charts</w:t>
       </w:r>
     </w:p>
@@ -507,10 +2589,11 @@
           <w:lang w:val="en-GB"/>
         </w:rPr>
       </w:pPr>
-      <w:r>
-        <w:lastRenderedPageBreak/>
+      <w:bookmarkStart w:id="11" w:name="_Toc101864967"/>
+      <w:r>
         <w:t>Chart font options</w:t>
       </w:r>
+      <w:bookmarkEnd w:id="11"/>
     </w:p>
     <w:p>
       <w:pPr>
@@ -563,9 +2646,11 @@
           <w:numId w:val="1"/>
         </w:numPr>
       </w:pPr>
+      <w:bookmarkStart w:id="12" w:name="_Toc101864968"/>
       <w:r>
         <w:t>Output module</w:t>
       </w:r>
+      <w:bookmarkEnd w:id="12"/>
     </w:p>
     <w:p>
       <w:r>
@@ -697,8 +2782,6 @@
       <w:r>
         <w:t>r</w:t>
       </w:r>
-      <w:bookmarkStart w:id="0" w:name="_GoBack"/>
-      <w:bookmarkEnd w:id="0"/>
       <w:r>
         <w:t xml:space="preserve"> can make any selection from the compounds in the input to output figures for, by default all</w:t>
       </w:r>
@@ -714,6 +2797,120 @@
       <w:proofErr w:type="gramEnd"/>
       <w:r>
         <w:t>, as this can take some time when 10’s of compounds are supplied</w:t>
+      </w:r>
+      <w:r>
+        <w:t>.</w:t>
+      </w:r>
+    </w:p>
+    <w:p>
+      <w:pPr>
+        <w:pStyle w:val="Heading1"/>
+        <w:numPr>
+          <w:ilvl w:val="0"/>
+          <w:numId w:val="1"/>
+        </w:numPr>
+      </w:pPr>
+      <w:r>
+        <w:t>References</w:t>
+      </w:r>
+    </w:p>
+    <w:p>
+      <w:pPr>
+        <w:widowControl w:val="0"/>
+        <w:autoSpaceDE w:val="0"/>
+        <w:autoSpaceDN w:val="0"/>
+        <w:adjustRightInd w:val="0"/>
+        <w:spacing w:line="240" w:lineRule="auto"/>
+        <w:ind w:left="640" w:hanging="640"/>
+        <w:rPr>
+          <w:rFonts w:ascii="Calibri" w:hAnsi="Calibri" w:cs="Calibri"/>
+          <w:noProof/>
+        </w:rPr>
+      </w:pPr>
+      <w:r>
+        <w:fldChar w:fldCharType="begin" w:fldLock="1"/>
+      </w:r>
+      <w:r>
+        <w:instrText xml:space="preserve">ADDIN Mendeley Bibliography CSL_BIBLIOGRAPHY </w:instrText>
+      </w:r>
+      <w:r>
+        <w:fldChar w:fldCharType="separate"/>
+      </w:r>
+      <w:r>
+        <w:rPr>
+          <w:rFonts w:ascii="Calibri" w:hAnsi="Calibri" w:cs="Calibri"/>
+          <w:noProof/>
+          <w:szCs w:val="24"/>
+        </w:rPr>
+        <w:t xml:space="preserve">1. </w:t>
+      </w:r>
+      <w:r>
+        <w:rPr>
+          <w:rFonts w:ascii="Calibri" w:hAnsi="Calibri" w:cs="Calibri"/>
+          <w:noProof/>
+          <w:szCs w:val="24"/>
+        </w:rPr>
+        <w:tab/>
+        <w:t xml:space="preserve">Buescher, J.M.; Antoniewicz, M.R.; Boros, L.G.; Burgess, S.C.; Brunengraber, H.; Clish, C.B.; DeBerardinis, R.J.; Feron, O.; Frezza, C.; Ghesquiere, B.; et al. A roadmap for interpreting 13C metabolite labeling patterns from cells. </w:t>
+      </w:r>
+      <w:r>
+        <w:rPr>
+          <w:rFonts w:ascii="Calibri" w:hAnsi="Calibri" w:cs="Calibri"/>
+          <w:i/>
+          <w:iCs/>
+          <w:noProof/>
+          <w:szCs w:val="24"/>
+        </w:rPr>
+        <w:t>Curr. Opin. Biotechnol.</w:t>
+      </w:r>
+      <w:r>
+        <w:rPr>
+          <w:rFonts w:ascii="Calibri" w:hAnsi="Calibri" w:cs="Calibri"/>
+          <w:noProof/>
+          <w:szCs w:val="24"/>
+        </w:rPr>
+        <w:t xml:space="preserve"> </w:t>
+      </w:r>
+      <w:r>
+        <w:rPr>
+          <w:rFonts w:ascii="Calibri" w:hAnsi="Calibri" w:cs="Calibri"/>
+          <w:b/>
+          <w:bCs/>
+          <w:noProof/>
+          <w:szCs w:val="24"/>
+        </w:rPr>
+        <w:t>2015</w:t>
+      </w:r>
+      <w:r>
+        <w:rPr>
+          <w:rFonts w:ascii="Calibri" w:hAnsi="Calibri" w:cs="Calibri"/>
+          <w:noProof/>
+          <w:szCs w:val="24"/>
+        </w:rPr>
+        <w:t xml:space="preserve">, </w:t>
+      </w:r>
+      <w:r>
+        <w:rPr>
+          <w:rFonts w:ascii="Calibri" w:hAnsi="Calibri" w:cs="Calibri"/>
+          <w:i/>
+          <w:iCs/>
+          <w:noProof/>
+          <w:szCs w:val="24"/>
+        </w:rPr>
+        <w:t>34</w:t>
+      </w:r>
+      <w:r>
+        <w:rPr>
+          <w:rFonts w:ascii="Calibri" w:hAnsi="Calibri" w:cs="Calibri"/>
+          <w:noProof/>
+          <w:szCs w:val="24"/>
+        </w:rPr>
+        <w:t>, 189–201, doi:10.1016/j.copbio.2015.02.003.</w:t>
+      </w:r>
+    </w:p>
+    <w:p>
+      <w:r>
+        <w:fldChar w:fldCharType="end"/>
       </w:r>
     </w:p>
     <w:sectPr>
@@ -823,6 +3020,232 @@
     </w:lvl>
   </w:abstractNum>
   <w:abstractNum w:abstractNumId="1" w15:restartNumberingAfterBreak="0">
+    <w:nsid w:val="1D9E7111"/>
+    <w:multiLevelType w:val="hybridMultilevel"/>
+    <w:tmpl w:val="DDD6F1F8"/>
+    <w:lvl w:ilvl="0" w:tplc="04090001">
+      <w:start w:val="1"/>
+      <w:numFmt w:val="bullet"/>
+      <w:lvlText w:val=""/>
+      <w:lvlJc w:val="left"/>
+      <w:pPr>
+        <w:ind w:left="720" w:hanging="360"/>
+      </w:pPr>
+      <w:rPr>
+        <w:rFonts w:ascii="Symbol" w:hAnsi="Symbol" w:hint="default"/>
+      </w:rPr>
+    </w:lvl>
+    <w:lvl w:ilvl="1" w:tplc="04090003" w:tentative="1">
+      <w:start w:val="1"/>
+      <w:numFmt w:val="bullet"/>
+      <w:lvlText w:val="o"/>
+      <w:lvlJc w:val="left"/>
+      <w:pPr>
+        <w:ind w:left="1440" w:hanging="360"/>
+      </w:pPr>
+      <w:rPr>
+        <w:rFonts w:ascii="Courier New" w:hAnsi="Courier New" w:cs="Courier New" w:hint="default"/>
+      </w:rPr>
+    </w:lvl>
+    <w:lvl w:ilvl="2" w:tplc="04090005" w:tentative="1">
+      <w:start w:val="1"/>
+      <w:numFmt w:val="bullet"/>
+      <w:lvlText w:val=""/>
+      <w:lvlJc w:val="left"/>
+      <w:pPr>
+        <w:ind w:left="2160" w:hanging="360"/>
+      </w:pPr>
+      <w:rPr>
+        <w:rFonts w:ascii="Wingdings" w:hAnsi="Wingdings" w:hint="default"/>
+      </w:rPr>
+    </w:lvl>
+    <w:lvl w:ilvl="3" w:tplc="04090001" w:tentative="1">
+      <w:start w:val="1"/>
+      <w:numFmt w:val="bullet"/>
+      <w:lvlText w:val=""/>
+      <w:lvlJc w:val="left"/>
+      <w:pPr>
+        <w:ind w:left="2880" w:hanging="360"/>
+      </w:pPr>
+      <w:rPr>
+        <w:rFonts w:ascii="Symbol" w:hAnsi="Symbol" w:hint="default"/>
+      </w:rPr>
+    </w:lvl>
+    <w:lvl w:ilvl="4" w:tplc="04090003" w:tentative="1">
+      <w:start w:val="1"/>
+      <w:numFmt w:val="bullet"/>
+      <w:lvlText w:val="o"/>
+      <w:lvlJc w:val="left"/>
+      <w:pPr>
+        <w:ind w:left="3600" w:hanging="360"/>
+      </w:pPr>
+      <w:rPr>
+        <w:rFonts w:ascii="Courier New" w:hAnsi="Courier New" w:cs="Courier New" w:hint="default"/>
+      </w:rPr>
+    </w:lvl>
+    <w:lvl w:ilvl="5" w:tplc="04090005" w:tentative="1">
+      <w:start w:val="1"/>
+      <w:numFmt w:val="bullet"/>
+      <w:lvlText w:val=""/>
+      <w:lvlJc w:val="left"/>
+      <w:pPr>
+        <w:ind w:left="4320" w:hanging="360"/>
+      </w:pPr>
+      <w:rPr>
+        <w:rFonts w:ascii="Wingdings" w:hAnsi="Wingdings" w:hint="default"/>
+      </w:rPr>
+    </w:lvl>
+    <w:lvl w:ilvl="6" w:tplc="04090001" w:tentative="1">
+      <w:start w:val="1"/>
+      <w:numFmt w:val="bullet"/>
+      <w:lvlText w:val=""/>
+      <w:lvlJc w:val="left"/>
+      <w:pPr>
+        <w:ind w:left="5040" w:hanging="360"/>
+      </w:pPr>
+      <w:rPr>
+        <w:rFonts w:ascii="Symbol" w:hAnsi="Symbol" w:hint="default"/>
+      </w:rPr>
+    </w:lvl>
+    <w:lvl w:ilvl="7" w:tplc="04090003" w:tentative="1">
+      <w:start w:val="1"/>
+      <w:numFmt w:val="bullet"/>
+      <w:lvlText w:val="o"/>
+      <w:lvlJc w:val="left"/>
+      <w:pPr>
+        <w:ind w:left="5760" w:hanging="360"/>
+      </w:pPr>
+      <w:rPr>
+        <w:rFonts w:ascii="Courier New" w:hAnsi="Courier New" w:cs="Courier New" w:hint="default"/>
+      </w:rPr>
+    </w:lvl>
+    <w:lvl w:ilvl="8" w:tplc="04090005" w:tentative="1">
+      <w:start w:val="1"/>
+      <w:numFmt w:val="bullet"/>
+      <w:lvlText w:val=""/>
+      <w:lvlJc w:val="left"/>
+      <w:pPr>
+        <w:ind w:left="6480" w:hanging="360"/>
+      </w:pPr>
+      <w:rPr>
+        <w:rFonts w:ascii="Wingdings" w:hAnsi="Wingdings" w:hint="default"/>
+      </w:rPr>
+    </w:lvl>
+  </w:abstractNum>
+  <w:abstractNum w:abstractNumId="2" w15:restartNumberingAfterBreak="0">
+    <w:nsid w:val="4DC36744"/>
+    <w:multiLevelType w:val="hybridMultilevel"/>
+    <w:tmpl w:val="B7D02AFC"/>
+    <w:lvl w:ilvl="0" w:tplc="04090001">
+      <w:start w:val="1"/>
+      <w:numFmt w:val="bullet"/>
+      <w:lvlText w:val=""/>
+      <w:lvlJc w:val="left"/>
+      <w:pPr>
+        <w:ind w:left="720" w:hanging="360"/>
+      </w:pPr>
+      <w:rPr>
+        <w:rFonts w:ascii="Symbol" w:hAnsi="Symbol" w:hint="default"/>
+      </w:rPr>
+    </w:lvl>
+    <w:lvl w:ilvl="1" w:tplc="04090003" w:tentative="1">
+      <w:start w:val="1"/>
+      <w:numFmt w:val="bullet"/>
+      <w:lvlText w:val="o"/>
+      <w:lvlJc w:val="left"/>
+      <w:pPr>
+        <w:ind w:left="1440" w:hanging="360"/>
+      </w:pPr>
+      <w:rPr>
+        <w:rFonts w:ascii="Courier New" w:hAnsi="Courier New" w:cs="Courier New" w:hint="default"/>
+      </w:rPr>
+    </w:lvl>
+    <w:lvl w:ilvl="2" w:tplc="04090005" w:tentative="1">
+      <w:start w:val="1"/>
+      <w:numFmt w:val="bullet"/>
+      <w:lvlText w:val=""/>
+      <w:lvlJc w:val="left"/>
+      <w:pPr>
+        <w:ind w:left="2160" w:hanging="360"/>
+      </w:pPr>
+      <w:rPr>
+        <w:rFonts w:ascii="Wingdings" w:hAnsi="Wingdings" w:hint="default"/>
+      </w:rPr>
+    </w:lvl>
+    <w:lvl w:ilvl="3" w:tplc="04090001" w:tentative="1">
+      <w:start w:val="1"/>
+      <w:numFmt w:val="bullet"/>
+      <w:lvlText w:val=""/>
+      <w:lvlJc w:val="left"/>
+      <w:pPr>
+        <w:ind w:left="2880" w:hanging="360"/>
+      </w:pPr>
+      <w:rPr>
+        <w:rFonts w:ascii="Symbol" w:hAnsi="Symbol" w:hint="default"/>
+      </w:rPr>
+    </w:lvl>
+    <w:lvl w:ilvl="4" w:tplc="04090003" w:tentative="1">
+      <w:start w:val="1"/>
+      <w:numFmt w:val="bullet"/>
+      <w:lvlText w:val="o"/>
+      <w:lvlJc w:val="left"/>
+      <w:pPr>
+        <w:ind w:left="3600" w:hanging="360"/>
+      </w:pPr>
+      <w:rPr>
+        <w:rFonts w:ascii="Courier New" w:hAnsi="Courier New" w:cs="Courier New" w:hint="default"/>
+      </w:rPr>
+    </w:lvl>
+    <w:lvl w:ilvl="5" w:tplc="04090005" w:tentative="1">
+      <w:start w:val="1"/>
+      <w:numFmt w:val="bullet"/>
+      <w:lvlText w:val=""/>
+      <w:lvlJc w:val="left"/>
+      <w:pPr>
+        <w:ind w:left="4320" w:hanging="360"/>
+      </w:pPr>
+      <w:rPr>
+        <w:rFonts w:ascii="Wingdings" w:hAnsi="Wingdings" w:hint="default"/>
+      </w:rPr>
+    </w:lvl>
+    <w:lvl w:ilvl="6" w:tplc="04090001" w:tentative="1">
+      <w:start w:val="1"/>
+      <w:numFmt w:val="bullet"/>
+      <w:lvlText w:val=""/>
+      <w:lvlJc w:val="left"/>
+      <w:pPr>
+        <w:ind w:left="5040" w:hanging="360"/>
+      </w:pPr>
+      <w:rPr>
+        <w:rFonts w:ascii="Symbol" w:hAnsi="Symbol" w:hint="default"/>
+      </w:rPr>
+    </w:lvl>
+    <w:lvl w:ilvl="7" w:tplc="04090003" w:tentative="1">
+      <w:start w:val="1"/>
+      <w:numFmt w:val="bullet"/>
+      <w:lvlText w:val="o"/>
+      <w:lvlJc w:val="left"/>
+      <w:pPr>
+        <w:ind w:left="5760" w:hanging="360"/>
+      </w:pPr>
+      <w:rPr>
+        <w:rFonts w:ascii="Courier New" w:hAnsi="Courier New" w:cs="Courier New" w:hint="default"/>
+      </w:rPr>
+    </w:lvl>
+    <w:lvl w:ilvl="8" w:tplc="04090005" w:tentative="1">
+      <w:start w:val="1"/>
+      <w:numFmt w:val="bullet"/>
+      <w:lvlText w:val=""/>
+      <w:lvlJc w:val="left"/>
+      <w:pPr>
+        <w:ind w:left="6480" w:hanging="360"/>
+      </w:pPr>
+      <w:rPr>
+        <w:rFonts w:ascii="Wingdings" w:hAnsi="Wingdings" w:hint="default"/>
+      </w:rPr>
+    </w:lvl>
+  </w:abstractNum>
+  <w:abstractNum w:abstractNumId="3" w15:restartNumberingAfterBreak="0">
     <w:nsid w:val="543B127A"/>
     <w:multiLevelType w:val="hybridMultilevel"/>
     <w:tmpl w:val="F40E6170"/>
@@ -935,7 +3358,7 @@
       </w:rPr>
     </w:lvl>
   </w:abstractNum>
-  <w:abstractNum w:abstractNumId="2" w15:restartNumberingAfterBreak="0">
+  <w:abstractNum w:abstractNumId="4" w15:restartNumberingAfterBreak="0">
     <w:nsid w:val="6186148F"/>
     <w:multiLevelType w:val="hybridMultilevel"/>
     <w:tmpl w:val="BA90D006"/>
@@ -1046,6 +3469,194 @@
       <w:rPr>
         <w:rFonts w:ascii="Wingdings" w:hAnsi="Wingdings" w:hint="default"/>
       </w:rPr>
+    </w:lvl>
+  </w:abstractNum>
+  <w:abstractNum w:abstractNumId="5" w15:restartNumberingAfterBreak="0">
+    <w:nsid w:val="65DA232F"/>
+    <w:multiLevelType w:val="multilevel"/>
+    <w:tmpl w:val="2E26B9DE"/>
+    <w:lvl w:ilvl="0">
+      <w:start w:val="1"/>
+      <w:numFmt w:val="decimal"/>
+      <w:lvlText w:val="%1."/>
+      <w:lvlJc w:val="left"/>
+      <w:pPr>
+        <w:ind w:left="720" w:hanging="360"/>
+      </w:pPr>
+    </w:lvl>
+    <w:lvl w:ilvl="1">
+      <w:start w:val="1"/>
+      <w:numFmt w:val="decimal"/>
+      <w:isLgl/>
+      <w:lvlText w:val="%1.%2."/>
+      <w:lvlJc w:val="left"/>
+      <w:pPr>
+        <w:ind w:left="1080" w:hanging="720"/>
+      </w:pPr>
+    </w:lvl>
+    <w:lvl w:ilvl="2">
+      <w:start w:val="1"/>
+      <w:numFmt w:val="decimal"/>
+      <w:isLgl/>
+      <w:lvlText w:val="%1.%2.%3."/>
+      <w:lvlJc w:val="left"/>
+      <w:pPr>
+        <w:ind w:left="1080" w:hanging="720"/>
+      </w:pPr>
+    </w:lvl>
+    <w:lvl w:ilvl="3">
+      <w:start w:val="1"/>
+      <w:numFmt w:val="decimal"/>
+      <w:isLgl/>
+      <w:lvlText w:val="%1.%2.%3.%4."/>
+      <w:lvlJc w:val="left"/>
+      <w:pPr>
+        <w:ind w:left="1440" w:hanging="1080"/>
+      </w:pPr>
+    </w:lvl>
+    <w:lvl w:ilvl="4">
+      <w:start w:val="1"/>
+      <w:numFmt w:val="decimal"/>
+      <w:isLgl/>
+      <w:lvlText w:val="%1.%2.%3.%4.%5."/>
+      <w:lvlJc w:val="left"/>
+      <w:pPr>
+        <w:ind w:left="1440" w:hanging="1080"/>
+      </w:pPr>
+    </w:lvl>
+    <w:lvl w:ilvl="5">
+      <w:start w:val="1"/>
+      <w:numFmt w:val="decimal"/>
+      <w:isLgl/>
+      <w:lvlText w:val="%1.%2.%3.%4.%5.%6."/>
+      <w:lvlJc w:val="left"/>
+      <w:pPr>
+        <w:ind w:left="1800" w:hanging="1440"/>
+      </w:pPr>
+    </w:lvl>
+    <w:lvl w:ilvl="6">
+      <w:start w:val="1"/>
+      <w:numFmt w:val="decimal"/>
+      <w:isLgl/>
+      <w:lvlText w:val="%1.%2.%3.%4.%5.%6.%7."/>
+      <w:lvlJc w:val="left"/>
+      <w:pPr>
+        <w:ind w:left="1800" w:hanging="1440"/>
+      </w:pPr>
+    </w:lvl>
+    <w:lvl w:ilvl="7">
+      <w:start w:val="1"/>
+      <w:numFmt w:val="decimal"/>
+      <w:isLgl/>
+      <w:lvlText w:val="%1.%2.%3.%4.%5.%6.%7.%8."/>
+      <w:lvlJc w:val="left"/>
+      <w:pPr>
+        <w:ind w:left="2160" w:hanging="1800"/>
+      </w:pPr>
+    </w:lvl>
+    <w:lvl w:ilvl="8">
+      <w:start w:val="1"/>
+      <w:numFmt w:val="decimal"/>
+      <w:isLgl/>
+      <w:lvlText w:val="%1.%2.%3.%4.%5.%6.%7.%8.%9."/>
+      <w:lvlJc w:val="left"/>
+      <w:pPr>
+        <w:ind w:left="2160" w:hanging="1800"/>
+      </w:pPr>
+    </w:lvl>
+  </w:abstractNum>
+  <w:abstractNum w:abstractNumId="6" w15:restartNumberingAfterBreak="0">
+    <w:nsid w:val="6F707484"/>
+    <w:multiLevelType w:val="multilevel"/>
+    <w:tmpl w:val="2E26B9DE"/>
+    <w:lvl w:ilvl="0">
+      <w:start w:val="1"/>
+      <w:numFmt w:val="decimal"/>
+      <w:lvlText w:val="%1."/>
+      <w:lvlJc w:val="left"/>
+      <w:pPr>
+        <w:ind w:left="720" w:hanging="360"/>
+      </w:pPr>
+    </w:lvl>
+    <w:lvl w:ilvl="1">
+      <w:start w:val="1"/>
+      <w:numFmt w:val="decimal"/>
+      <w:isLgl/>
+      <w:lvlText w:val="%1.%2."/>
+      <w:lvlJc w:val="left"/>
+      <w:pPr>
+        <w:ind w:left="1080" w:hanging="720"/>
+      </w:pPr>
+    </w:lvl>
+    <w:lvl w:ilvl="2">
+      <w:start w:val="1"/>
+      <w:numFmt w:val="decimal"/>
+      <w:isLgl/>
+      <w:lvlText w:val="%1.%2.%3."/>
+      <w:lvlJc w:val="left"/>
+      <w:pPr>
+        <w:ind w:left="1080" w:hanging="720"/>
+      </w:pPr>
+    </w:lvl>
+    <w:lvl w:ilvl="3">
+      <w:start w:val="1"/>
+      <w:numFmt w:val="decimal"/>
+      <w:isLgl/>
+      <w:lvlText w:val="%1.%2.%3.%4."/>
+      <w:lvlJc w:val="left"/>
+      <w:pPr>
+        <w:ind w:left="1440" w:hanging="1080"/>
+      </w:pPr>
+    </w:lvl>
+    <w:lvl w:ilvl="4">
+      <w:start w:val="1"/>
+      <w:numFmt w:val="decimal"/>
+      <w:isLgl/>
+      <w:lvlText w:val="%1.%2.%3.%4.%5."/>
+      <w:lvlJc w:val="left"/>
+      <w:pPr>
+        <w:ind w:left="1440" w:hanging="1080"/>
+      </w:pPr>
+    </w:lvl>
+    <w:lvl w:ilvl="5">
+      <w:start w:val="1"/>
+      <w:numFmt w:val="decimal"/>
+      <w:isLgl/>
+      <w:lvlText w:val="%1.%2.%3.%4.%5.%6."/>
+      <w:lvlJc w:val="left"/>
+      <w:pPr>
+        <w:ind w:left="1800" w:hanging="1440"/>
+      </w:pPr>
+    </w:lvl>
+    <w:lvl w:ilvl="6">
+      <w:start w:val="1"/>
+      <w:numFmt w:val="decimal"/>
+      <w:isLgl/>
+      <w:lvlText w:val="%1.%2.%3.%4.%5.%6.%7."/>
+      <w:lvlJc w:val="left"/>
+      <w:pPr>
+        <w:ind w:left="1800" w:hanging="1440"/>
+      </w:pPr>
+    </w:lvl>
+    <w:lvl w:ilvl="7">
+      <w:start w:val="1"/>
+      <w:numFmt w:val="decimal"/>
+      <w:isLgl/>
+      <w:lvlText w:val="%1.%2.%3.%4.%5.%6.%7.%8."/>
+      <w:lvlJc w:val="left"/>
+      <w:pPr>
+        <w:ind w:left="2160" w:hanging="1800"/>
+      </w:pPr>
+    </w:lvl>
+    <w:lvl w:ilvl="8">
+      <w:start w:val="1"/>
+      <w:numFmt w:val="decimal"/>
+      <w:isLgl/>
+      <w:lvlText w:val="%1.%2.%3.%4.%5.%6.%7.%8.%9."/>
+      <w:lvlJc w:val="left"/>
+      <w:pPr>
+        <w:ind w:left="2160" w:hanging="1800"/>
+      </w:pPr>
     </w:lvl>
   </w:abstractNum>
   <w:num w:numId="1">
@@ -1079,10 +3690,22 @@
     </w:lvlOverride>
   </w:num>
   <w:num w:numId="2">
+    <w:abstractNumId w:val="3"/>
+  </w:num>
+  <w:num w:numId="3">
+    <w:abstractNumId w:val="4"/>
+  </w:num>
+  <w:num w:numId="4">
     <w:abstractNumId w:val="1"/>
   </w:num>
-  <w:num w:numId="3">
+  <w:num w:numId="5">
     <w:abstractNumId w:val="2"/>
+  </w:num>
+  <w:num w:numId="6">
+    <w:abstractNumId w:val="6"/>
+  </w:num>
+  <w:num w:numId="7">
+    <w:abstractNumId w:val="5"/>
   </w:num>
 </w:numbering>
 </file>
@@ -1551,6 +4174,7 @@
   <w:style w:type="character" w:default="1" w:styleId="DefaultParagraphFont">
     <w:name w:val="Default Paragraph Font"/>
     <w:uiPriority w:val="1"/>
+    <w:semiHidden/>
     <w:unhideWhenUsed/>
   </w:style>
   <w:style w:type="table" w:default="1" w:styleId="TableNormal">
@@ -1635,6 +4259,149 @@
       <w:ind w:left="720"/>
       <w:contextualSpacing/>
     </w:pPr>
+  </w:style>
+  <w:style w:type="paragraph" w:styleId="Title">
+    <w:name w:val="Title"/>
+    <w:basedOn w:val="Normal"/>
+    <w:next w:val="Normal"/>
+    <w:link w:val="TitleChar"/>
+    <w:uiPriority w:val="10"/>
+    <w:qFormat/>
+    <w:rsid w:val="00FF22E8"/>
+    <w:pPr>
+      <w:spacing w:after="0" w:line="240" w:lineRule="auto"/>
+      <w:contextualSpacing/>
+    </w:pPr>
+    <w:rPr>
+      <w:rFonts w:asciiTheme="majorHAnsi" w:eastAsiaTheme="majorEastAsia" w:hAnsiTheme="majorHAnsi" w:cstheme="majorBidi"/>
+      <w:spacing w:val="-10"/>
+      <w:kern w:val="28"/>
+      <w:sz w:val="56"/>
+      <w:szCs w:val="56"/>
+    </w:rPr>
+  </w:style>
+  <w:style w:type="character" w:customStyle="1" w:styleId="TitleChar">
+    <w:name w:val="Title Char"/>
+    <w:basedOn w:val="DefaultParagraphFont"/>
+    <w:link w:val="Title"/>
+    <w:uiPriority w:val="10"/>
+    <w:rsid w:val="00FF22E8"/>
+    <w:rPr>
+      <w:rFonts w:asciiTheme="majorHAnsi" w:eastAsiaTheme="majorEastAsia" w:hAnsiTheme="majorHAnsi" w:cstheme="majorBidi"/>
+      <w:spacing w:val="-10"/>
+      <w:kern w:val="28"/>
+      <w:sz w:val="56"/>
+      <w:szCs w:val="56"/>
+    </w:rPr>
+  </w:style>
+  <w:style w:type="paragraph" w:styleId="TOCHeading">
+    <w:name w:val="TOC Heading"/>
+    <w:basedOn w:val="Heading1"/>
+    <w:next w:val="Normal"/>
+    <w:uiPriority w:val="39"/>
+    <w:unhideWhenUsed/>
+    <w:qFormat/>
+    <w:rsid w:val="00EA1746"/>
+    <w:pPr>
+      <w:spacing w:line="259" w:lineRule="auto"/>
+      <w:outlineLvl w:val="9"/>
+    </w:pPr>
+  </w:style>
+  <w:style w:type="paragraph" w:styleId="TOC1">
+    <w:name w:val="toc 1"/>
+    <w:basedOn w:val="Normal"/>
+    <w:next w:val="Normal"/>
+    <w:autoRedefine/>
+    <w:uiPriority w:val="39"/>
+    <w:unhideWhenUsed/>
+    <w:rsid w:val="00EA1746"/>
+    <w:pPr>
+      <w:spacing w:after="100"/>
+    </w:pPr>
+  </w:style>
+  <w:style w:type="paragraph" w:styleId="TOC2">
+    <w:name w:val="toc 2"/>
+    <w:basedOn w:val="Normal"/>
+    <w:next w:val="Normal"/>
+    <w:autoRedefine/>
+    <w:uiPriority w:val="39"/>
+    <w:unhideWhenUsed/>
+    <w:rsid w:val="00EA1746"/>
+    <w:pPr>
+      <w:spacing w:after="100"/>
+      <w:ind w:left="220"/>
+    </w:pPr>
+  </w:style>
+  <w:style w:type="paragraph" w:styleId="TOC3">
+    <w:name w:val="toc 3"/>
+    <w:basedOn w:val="Normal"/>
+    <w:next w:val="Normal"/>
+    <w:autoRedefine/>
+    <w:uiPriority w:val="39"/>
+    <w:unhideWhenUsed/>
+    <w:rsid w:val="00EA1746"/>
+    <w:pPr>
+      <w:spacing w:after="100"/>
+      <w:ind w:left="440"/>
+    </w:pPr>
+  </w:style>
+  <w:style w:type="character" w:styleId="Hyperlink">
+    <w:name w:val="Hyperlink"/>
+    <w:basedOn w:val="DefaultParagraphFont"/>
+    <w:uiPriority w:val="99"/>
+    <w:unhideWhenUsed/>
+    <w:rsid w:val="00EA1746"/>
+    <w:rPr>
+      <w:color w:val="0563C1" w:themeColor="hyperlink"/>
+      <w:u w:val="single"/>
+    </w:rPr>
+  </w:style>
+  <w:style w:type="character" w:styleId="FollowedHyperlink">
+    <w:name w:val="FollowedHyperlink"/>
+    <w:basedOn w:val="DefaultParagraphFont"/>
+    <w:uiPriority w:val="99"/>
+    <w:semiHidden/>
+    <w:unhideWhenUsed/>
+    <w:rsid w:val="00E45B07"/>
+    <w:rPr>
+      <w:color w:val="954F72" w:themeColor="followedHyperlink"/>
+      <w:u w:val="single"/>
+    </w:rPr>
+  </w:style>
+  <w:style w:type="paragraph" w:customStyle="1" w:styleId="MDPI39equation">
+    <w:name w:val="MDPI_3.9_equation"/>
+    <w:qFormat/>
+    <w:rsid w:val="00741F03"/>
+    <w:pPr>
+      <w:adjustRightInd w:val="0"/>
+      <w:snapToGrid w:val="0"/>
+      <w:spacing w:before="120" w:after="120" w:line="260" w:lineRule="atLeast"/>
+      <w:ind w:left="709"/>
+      <w:jc w:val="center"/>
+    </w:pPr>
+    <w:rPr>
+      <w:rFonts w:ascii="Palatino Linotype" w:eastAsia="Times New Roman" w:hAnsi="Palatino Linotype" w:cs="Times New Roman"/>
+      <w:snapToGrid w:val="0"/>
+      <w:color w:val="000000"/>
+      <w:sz w:val="20"/>
+      <w:lang w:eastAsia="de-DE" w:bidi="en-US"/>
+    </w:rPr>
+  </w:style>
+  <w:style w:type="paragraph" w:customStyle="1" w:styleId="MDPI3aequationnumber">
+    <w:name w:val="MDPI_3.a_equation_number"/>
+    <w:qFormat/>
+    <w:rsid w:val="00741F03"/>
+    <w:pPr>
+      <w:spacing w:before="120" w:after="120" w:line="240" w:lineRule="auto"/>
+      <w:jc w:val="right"/>
+    </w:pPr>
+    <w:rPr>
+      <w:rFonts w:ascii="Palatino Linotype" w:eastAsia="Times New Roman" w:hAnsi="Palatino Linotype" w:cs="Times New Roman"/>
+      <w:snapToGrid w:val="0"/>
+      <w:color w:val="000000"/>
+      <w:sz w:val="20"/>
+      <w:lang w:eastAsia="de-DE" w:bidi="en-US"/>
+    </w:rPr>
   </w:style>
 </w:styles>
 </file>
@@ -1932,4 +4699,16 @@
     </a:ext>
   </a:extLst>
 </a:theme>
+</file>
+
+<file path=customXml/item1.xml><?xml version="1.0" encoding="utf-8"?>
+<b:Sources xmlns:b="http://schemas.openxmlformats.org/officeDocument/2006/bibliography" xmlns="http://schemas.openxmlformats.org/officeDocument/2006/bibliography" SelectedStyle="\APASixthEditionOfficeOnline.xsl" StyleName="APA" Version="6"/>
+</file>
+
+<file path=customXml/itemProps1.xml><?xml version="1.0" encoding="utf-8"?>
+<ds:datastoreItem xmlns:ds="http://schemas.openxmlformats.org/officeDocument/2006/customXml" ds:itemID="{D9768755-A99C-4D67-8414-2DFDB25A139F}">
+  <ds:schemaRefs>
+    <ds:schemaRef ds:uri="http://schemas.openxmlformats.org/officeDocument/2006/bibliography"/>
+  </ds:schemaRefs>
+</ds:datastoreItem>
 </file>
</xml_diff>

<commit_message>
Functions and shiny code for upload and QC columnwise isotopologues and Escher trace abundance + isotopologue data
</commit_message>
<xml_diff>
--- a/shiny-server/TraVisPies/TraVis_Pies_manual.docx
+++ b/shiny-server/TraVisPies/TraVis_Pies_manual.docx
@@ -1,6 +1,6 @@
 
 <file path=word/document.xml><?xml version="1.0" encoding="utf-8"?>
-<w:document xmlns:wpc="http://schemas.microsoft.com/office/word/2010/wordprocessingCanvas" xmlns:cx="http://schemas.microsoft.com/office/drawing/2014/chartex" xmlns:cx1="http://schemas.microsoft.com/office/drawing/2015/9/8/chartex" xmlns:mc="http://schemas.openxmlformats.org/markup-compatibility/2006" xmlns:o="urn:schemas-microsoft-com:office:office" xmlns:r="http://schemas.openxmlformats.org/officeDocument/2006/relationships" xmlns:m="http://schemas.openxmlformats.org/officeDocument/2006/math" xmlns:v="urn:schemas-microsoft-com:vml" xmlns:wp14="http://schemas.microsoft.com/office/word/2010/wordprocessingDrawing" xmlns:wp="http://schemas.openxmlformats.org/drawingml/2006/wordprocessingDrawing" xmlns:w10="urn:schemas-microsoft-com:office:word" xmlns:w="http://schemas.openxmlformats.org/wordprocessingml/2006/main" xmlns:w14="http://schemas.microsoft.com/office/word/2010/wordml" xmlns:w15="http://schemas.microsoft.com/office/word/2012/wordml" xmlns:w16se="http://schemas.microsoft.com/office/word/2015/wordml/symex" xmlns:wpg="http://schemas.microsoft.com/office/word/2010/wordprocessingGroup" xmlns:wpi="http://schemas.microsoft.com/office/word/2010/wordprocessingInk" xmlns:wne="http://schemas.microsoft.com/office/word/2006/wordml" xmlns:wps="http://schemas.microsoft.com/office/word/2010/wordprocessingShape" mc:Ignorable="w14 w15 w16se wp14">
+<w:document xmlns:wpc="http://schemas.microsoft.com/office/word/2010/wordprocessingCanvas" xmlns:cx="http://schemas.microsoft.com/office/drawing/2014/chartex" xmlns:cx1="http://schemas.microsoft.com/office/drawing/2015/9/8/chartex" xmlns:cx2="http://schemas.microsoft.com/office/drawing/2015/10/21/chartex" xmlns:cx3="http://schemas.microsoft.com/office/drawing/2016/5/9/chartex" xmlns:cx4="http://schemas.microsoft.com/office/drawing/2016/5/10/chartex" xmlns:cx5="http://schemas.microsoft.com/office/drawing/2016/5/11/chartex" xmlns:cx6="http://schemas.microsoft.com/office/drawing/2016/5/12/chartex" xmlns:cx7="http://schemas.microsoft.com/office/drawing/2016/5/13/chartex" xmlns:cx8="http://schemas.microsoft.com/office/drawing/2016/5/14/chartex" xmlns:mc="http://schemas.openxmlformats.org/markup-compatibility/2006" xmlns:aink="http://schemas.microsoft.com/office/drawing/2016/ink" xmlns:am3d="http://schemas.microsoft.com/office/drawing/2017/model3d" xmlns:o="urn:schemas-microsoft-com:office:office" xmlns:oel="http://schemas.microsoft.com/office/2019/extlst" xmlns:r="http://schemas.openxmlformats.org/officeDocument/2006/relationships" xmlns:m="http://schemas.openxmlformats.org/officeDocument/2006/math" xmlns:v="urn:schemas-microsoft-com:vml" xmlns:wp14="http://schemas.microsoft.com/office/word/2010/wordprocessingDrawing" xmlns:wp="http://schemas.openxmlformats.org/drawingml/2006/wordprocessingDrawing" xmlns:w10="urn:schemas-microsoft-com:office:word" xmlns:w="http://schemas.openxmlformats.org/wordprocessingml/2006/main" xmlns:w14="http://schemas.microsoft.com/office/word/2010/wordml" xmlns:w15="http://schemas.microsoft.com/office/word/2012/wordml" xmlns:w16cex="http://schemas.microsoft.com/office/word/2018/wordml/cex" xmlns:w16cid="http://schemas.microsoft.com/office/word/2016/wordml/cid" xmlns:w16="http://schemas.microsoft.com/office/word/2018/wordml" xmlns:w16sdtdh="http://schemas.microsoft.com/office/word/2020/wordml/sdtdatahash" xmlns:w16se="http://schemas.microsoft.com/office/word/2015/wordml/symex" xmlns:wpg="http://schemas.microsoft.com/office/word/2010/wordprocessingGroup" xmlns:wpi="http://schemas.microsoft.com/office/word/2010/wordprocessingInk" xmlns:wne="http://schemas.microsoft.com/office/word/2006/wordml" xmlns:wps="http://schemas.microsoft.com/office/word/2010/wordprocessingShape" mc:Ignorable="w14 w15 w16se w16cid w16 w16cex w16sdtdh wp14">
   <w:body>
     <w:p>
       <w:pPr>
@@ -35,6 +35,12 @@
     </w:p>
     <w:sdt>
       <w:sdtPr>
+        <w:rPr>
+          <w:rFonts w:asciiTheme="minorHAnsi" w:eastAsiaTheme="minorHAnsi" w:hAnsiTheme="minorHAnsi" w:cstheme="minorBidi"/>
+          <w:color w:val="auto"/>
+          <w:sz w:val="22"/>
+          <w:szCs w:val="22"/>
+        </w:rPr>
         <w:id w:val="1590419755"/>
         <w:docPartObj>
           <w:docPartGallery w:val="Table of Contents"/>
@@ -43,13 +49,9 @@
       </w:sdtPr>
       <w:sdtEndPr>
         <w:rPr>
-          <w:rFonts w:asciiTheme="minorHAnsi" w:eastAsiaTheme="minorHAnsi" w:hAnsiTheme="minorHAnsi" w:cstheme="minorBidi"/>
           <w:b/>
           <w:bCs/>
           <w:noProof/>
-          <w:color w:val="auto"/>
-          <w:sz w:val="22"/>
-          <w:szCs w:val="22"/>
         </w:rPr>
       </w:sdtEndPr>
       <w:sdtContent>
@@ -922,15 +924,7 @@
       <w:bookmarkStart w:id="1" w:name="_Toc101864960"/>
       <w:r>
         <w:lastRenderedPageBreak/>
-        <w:t xml:space="preserve">Using the </w:t>
-      </w:r>
-      <w:proofErr w:type="spellStart"/>
-      <w:r>
-        <w:t>TraVis</w:t>
-      </w:r>
-      <w:proofErr w:type="spellEnd"/>
-      <w:r>
-        <w:t xml:space="preserve"> pies interface</w:t>
+        <w:t>Using the TraVis pies interface</w:t>
       </w:r>
       <w:bookmarkEnd w:id="1"/>
     </w:p>
@@ -945,8 +939,8 @@
           <w:lang w:val="en-GB"/>
         </w:rPr>
       </w:pPr>
-      <w:bookmarkStart w:id="2" w:name="_Toc101864961"/>
-      <w:bookmarkStart w:id="3" w:name="_Ref101865225"/>
+      <w:bookmarkStart w:id="2" w:name="_Ref101865225"/>
+      <w:bookmarkStart w:id="3" w:name="_Toc101864961"/>
       <w:r>
         <w:rPr>
           <w:lang w:val="en-GB"/>
@@ -964,55 +958,43 @@
         <w:rPr>
           <w:lang w:val="en-GB"/>
         </w:rPr>
-        <w:t xml:space="preserve">The </w:t>
-      </w:r>
-      <w:proofErr w:type="spellStart"/>
+        <w:t xml:space="preserve">The TraVis pies app takes as input </w:t>
+      </w:r>
+      <w:r>
+        <w:rPr>
+          <w:lang w:val="en-BE"/>
+        </w:rPr>
+        <w:t xml:space="preserve">the metadata of the sample and either </w:t>
+      </w:r>
       <w:r>
         <w:rPr>
           <w:lang w:val="en-GB"/>
         </w:rPr>
-        <w:t>TraVis</w:t>
-      </w:r>
-      <w:proofErr w:type="spellEnd"/>
+        <w:t>an abundance and fractional contribution value per compound per sample</w:t>
+      </w:r>
+      <w:r>
+        <w:rPr>
+          <w:lang w:val="en-BE"/>
+        </w:rPr>
+        <w:t>, or abundances and corrected isotopologue ratios</w:t>
+      </w:r>
       <w:r>
         <w:rPr>
           <w:lang w:val="en-GB"/>
         </w:rPr>
-        <w:t xml:space="preserve"> pies app takes as input an abundance and fractional contribution value per compound per sample along with metadata of the sample. This means that other software needs to </w:t>
-      </w:r>
-      <w:proofErr w:type="gramStart"/>
+        <w:t xml:space="preserve">. This means that other software needs to be used to obtain these values from raw data. </w:t>
+      </w:r>
+      <w:r>
+        <w:rPr>
+          <w:lang w:val="en-BE"/>
+        </w:rPr>
+        <w:t>To obtain abundances and corrected isotopologue ratios, 3 steps are required</w:t>
+      </w:r>
       <w:r>
         <w:rPr>
           <w:lang w:val="en-GB"/>
         </w:rPr>
-        <w:t>be used</w:t>
-      </w:r>
-      <w:proofErr w:type="gramEnd"/>
-      <w:r>
-        <w:rPr>
-          <w:lang w:val="en-GB"/>
-        </w:rPr>
-        <w:t xml:space="preserve"> to obtain these values from raw data. </w:t>
-      </w:r>
-      <w:r>
-        <w:rPr>
-          <w:lang w:val="en-GB"/>
-        </w:rPr>
-        <w:t xml:space="preserve">Likely </w:t>
-      </w:r>
-      <w:proofErr w:type="gramStart"/>
-      <w:r>
-        <w:rPr>
-          <w:lang w:val="en-GB"/>
-        </w:rPr>
-        <w:t>3</w:t>
-      </w:r>
-      <w:proofErr w:type="gramEnd"/>
-      <w:r>
-        <w:rPr>
-          <w:lang w:val="en-GB"/>
-        </w:rPr>
-        <w:t xml:space="preserve"> steps are required:</w:t>
+        <w:t>:</w:t>
       </w:r>
     </w:p>
     <w:p>
@@ -1042,21 +1024,7 @@
         <w:rPr>
           <w:lang w:val="en-GB"/>
         </w:rPr>
-        <w:t xml:space="preserve"> peaks corresponding to compounds and their </w:t>
-      </w:r>
-      <w:proofErr w:type="spellStart"/>
-      <w:r>
-        <w:rPr>
-          <w:lang w:val="en-GB"/>
-        </w:rPr>
-        <w:t>isotopologues</w:t>
-      </w:r>
-      <w:proofErr w:type="spellEnd"/>
-      <w:r>
-        <w:rPr>
-          <w:lang w:val="en-GB"/>
-        </w:rPr>
-        <w:t xml:space="preserve"> from MS or LC/GC-MS data</w:t>
+        <w:t xml:space="preserve"> peaks corresponding to compounds and their isotopologues from MS or LC/GC-MS data</w:t>
       </w:r>
       <w:r>
         <w:rPr>
@@ -1086,42 +1054,8 @@
         <w:rPr>
           <w:lang w:val="en-GB"/>
         </w:rPr>
-        <w:t xml:space="preserve">Correcting the </w:t>
-      </w:r>
-      <w:proofErr w:type="spellStart"/>
-      <w:r>
-        <w:rPr>
-          <w:lang w:val="en-GB"/>
-        </w:rPr>
-        <w:t>isotopologue</w:t>
-      </w:r>
-      <w:proofErr w:type="spellEnd"/>
-      <w:r>
-        <w:rPr>
-          <w:lang w:val="en-GB"/>
-        </w:rPr>
-        <w:t xml:space="preserve"> </w:t>
-      </w:r>
-      <w:r>
-        <w:rPr>
-          <w:lang w:val="en-GB"/>
-        </w:rPr>
-        <w:t>intensities</w:t>
-      </w:r>
-      <w:r>
-        <w:rPr>
-          <w:lang w:val="en-GB"/>
-        </w:rPr>
-        <w:t xml:space="preserve"> for the natural abundance of </w:t>
-      </w:r>
-      <w:proofErr w:type="spellStart"/>
-      <w:r>
-        <w:rPr>
-          <w:lang w:val="en-GB"/>
-        </w:rPr>
-        <w:t>isotopologues</w:t>
-      </w:r>
-      <w:proofErr w:type="spellEnd"/>
+        <w:t>Calculating abundance as the sum of all isotopologues intensities</w:t>
+      </w:r>
     </w:p>
     <w:p>
       <w:pPr>
@@ -1138,106 +1072,115 @@
         <w:rPr>
           <w:lang w:val="en-GB"/>
         </w:rPr>
-        <w:t xml:space="preserve">Calculating abundance as the sum of all </w:t>
-      </w:r>
-      <w:proofErr w:type="spellStart"/>
+        <w:t xml:space="preserve">Correcting the isotopologue </w:t>
+      </w:r>
       <w:r>
         <w:rPr>
           <w:lang w:val="en-GB"/>
         </w:rPr>
-        <w:t>isotopologues</w:t>
-      </w:r>
-      <w:proofErr w:type="spellEnd"/>
+        <w:t>intensities</w:t>
+      </w:r>
       <w:r>
         <w:rPr>
           <w:lang w:val="en-GB"/>
         </w:rPr>
-        <w:t xml:space="preserve"> intensities, and fractional contribution from the corrected </w:t>
-      </w:r>
-      <w:proofErr w:type="spellStart"/>
+        <w:t xml:space="preserve"> for the natural abundance of isotopologues</w:t>
+      </w:r>
+      <w:r>
+        <w:rPr>
+          <w:lang w:val="en-BE"/>
+        </w:rPr>
+        <w:t xml:space="preserve"> to obtain the corrected isotopologue patterns</w:t>
+      </w:r>
+    </w:p>
+    <w:p>
+      <w:pPr>
+        <w:rPr>
+          <w:lang w:val="en-BE"/>
+        </w:rPr>
+      </w:pPr>
+      <w:r>
+        <w:rPr>
+          <w:lang w:val="en-BE"/>
+        </w:rPr>
+        <w:t>TraVis pies can calculate the</w:t>
+      </w:r>
+      <w:r>
+        <w:rPr>
+          <w:lang w:val="en-BE"/>
+        </w:rPr>
+        <w:t xml:space="preserve"> </w:t>
+      </w:r>
       <w:r>
         <w:rPr>
           <w:lang w:val="en-GB"/>
         </w:rPr>
-        <w:t>isotopologue</w:t>
-      </w:r>
-      <w:proofErr w:type="spellEnd"/>
+        <w:t xml:space="preserve">fractional contribution from the corrected isotopologue </w:t>
+      </w:r>
+      <w:r>
+        <w:rPr>
+          <w:lang w:val="en-BE"/>
+        </w:rPr>
+        <w:t xml:space="preserve">patterns, although the user can also calculate this value elsewhere and provide the fractional contribution directly. See the </w:t>
+      </w:r>
       <w:r>
         <w:rPr>
           <w:lang w:val="en-GB"/>
         </w:rPr>
-        <w:t xml:space="preserve"> intensities</w:t>
-      </w:r>
+        <w:t>formula at the end of this section</w:t>
+      </w:r>
+      <w:r>
+        <w:rPr>
+          <w:lang w:val="en-BE"/>
+        </w:rPr>
+        <w:t>.</w:t>
+      </w:r>
+    </w:p>
+    <w:p>
       <w:r>
         <w:rPr>
           <w:lang w:val="en-GB"/>
         </w:rPr>
-        <w:t xml:space="preserve"> (formula at the end of this section)</w:t>
-      </w:r>
-    </w:p>
-    <w:p>
+        <w:t>In the article we used El-Maven (</w:t>
+      </w:r>
+      <w:r>
+        <w:t>Elucidata</w:t>
+      </w:r>
       <w:r>
         <w:rPr>
           <w:lang w:val="en-GB"/>
         </w:rPr>
-        <w:t xml:space="preserve">In the </w:t>
-      </w:r>
-      <w:proofErr w:type="gramStart"/>
+        <w:t xml:space="preserve">) freeware for the </w:t>
+      </w:r>
       <w:r>
         <w:rPr>
           <w:lang w:val="en-GB"/>
         </w:rPr>
-        <w:t>article</w:t>
-      </w:r>
-      <w:proofErr w:type="gramEnd"/>
+        <w:t>first step</w:t>
+      </w:r>
       <w:r>
         <w:rPr>
           <w:lang w:val="en-GB"/>
         </w:rPr>
-        <w:t xml:space="preserve"> we used El-Maven (</w:t>
-      </w:r>
-      <w:proofErr w:type="spellStart"/>
-      <w:r>
-        <w:t>Elucidata</w:t>
-      </w:r>
-      <w:proofErr w:type="spellEnd"/>
+        <w:t xml:space="preserve">, </w:t>
+      </w:r>
       <w:r>
         <w:rPr>
           <w:lang w:val="en-GB"/>
         </w:rPr>
-        <w:t xml:space="preserve">) freeware for the </w:t>
-      </w:r>
-      <w:r>
-        <w:rPr>
-          <w:lang w:val="en-GB"/>
-        </w:rPr>
-        <w:t>first step</w:t>
-      </w:r>
-      <w:r>
-        <w:rPr>
-          <w:lang w:val="en-GB"/>
-        </w:rPr>
-        <w:t xml:space="preserve">, </w:t>
-      </w:r>
-      <w:r>
-        <w:rPr>
-          <w:lang w:val="en-GB"/>
-        </w:rPr>
         <w:t xml:space="preserve">and the proprietary </w:t>
       </w:r>
       <w:r>
-        <w:t>Polly Labeled LC-MS Workflow (</w:t>
-      </w:r>
-      <w:proofErr w:type="spellStart"/>
-      <w:r>
-        <w:t>Elucidata</w:t>
-      </w:r>
-      <w:proofErr w:type="spellEnd"/>
-      <w:r>
-        <w:t>)</w:t>
-      </w:r>
-      <w:r>
-        <w:t xml:space="preserve"> for the latter two steps.</w:t>
+        <w:t xml:space="preserve">Polly Labeled LC-MS Workflow (Elucidata) </w:t>
+      </w:r>
+      <w:r>
+        <w:rPr>
+          <w:lang w:val="en-BE"/>
+        </w:rPr>
+        <w:t>to calculate abundances, isotopologue patterns and fractional contributions</w:t>
+      </w:r>
+      <w:r>
+        <w:t>.</w:t>
       </w:r>
       <w:r>
         <w:t xml:space="preserve"> Alternatives exist</w:t>
@@ -1249,18 +1192,10 @@
         <w:t xml:space="preserve">contains some examples and </w:t>
       </w:r>
       <w:r>
-        <w:t xml:space="preserve">is not </w:t>
-      </w:r>
-      <w:proofErr w:type="gramStart"/>
-      <w:r>
-        <w:t>exhaustive</w:t>
-      </w:r>
-      <w:r>
-        <w:t>,</w:t>
-      </w:r>
-      <w:proofErr w:type="gramEnd"/>
-      <w:r>
-        <w:t xml:space="preserve"> all are freeware</w:t>
+        <w:t>is not exhaustive</w:t>
+      </w:r>
+      <w:r>
+        <w:t>, all are freeware</w:t>
       </w:r>
       <w:r>
         <w:t xml:space="preserve"> but not tested by the author</w:t>
@@ -1290,14 +1225,12 @@
         <w:t xml:space="preserve"> </w:t>
       </w:r>
       <w:hyperlink r:id="rId6" w:history="1">
-        <w:proofErr w:type="spellStart"/>
         <w:r>
           <w:rPr>
             <w:rStyle w:val="Hyperlink"/>
           </w:rPr>
           <w:t>AssayR</w:t>
         </w:r>
-        <w:proofErr w:type="spellEnd"/>
       </w:hyperlink>
     </w:p>
     <w:p>
@@ -1320,7 +1253,6 @@
         <w:t xml:space="preserve"> </w:t>
       </w:r>
       <w:hyperlink r:id="rId7" w:history="1">
-        <w:proofErr w:type="spellStart"/>
         <w:r>
           <w:rPr>
             <w:rStyle w:val="Hyperlink"/>
@@ -1330,7 +1262,6 @@
           </w:rPr>
           <w:t>IsoCor</w:t>
         </w:r>
-        <w:proofErr w:type="spellEnd"/>
       </w:hyperlink>
       <w:r>
         <w:rPr>
@@ -1359,29 +1290,17 @@
         </w:rPr>
         <w:t>, </w:t>
       </w:r>
-      <w:proofErr w:type="spellStart"/>
-      <w:r>
-        <w:fldChar w:fldCharType="begin"/>
-      </w:r>
-      <w:r>
-        <w:instrText xml:space="preserve"> HYPERLINK "https://bmcbioinformatics.biomedcentral.com/articles/10.1186/s12859-019-2669-9" </w:instrText>
-      </w:r>
-      <w:r>
-        <w:fldChar w:fldCharType="separate"/>
-      </w:r>
-      <w:r>
-        <w:rPr>
-          <w:rStyle w:val="Hyperlink"/>
-          <w:rFonts w:ascii="Arial" w:hAnsi="Arial" w:cs="Arial"/>
-          <w:color w:val="3091D1"/>
-          <w:shd w:val="clear" w:color="auto" w:fill="FCFCFC"/>
-        </w:rPr>
-        <w:t>ElemCor</w:t>
-      </w:r>
-      <w:proofErr w:type="spellEnd"/>
-      <w:r>
-        <w:fldChar w:fldCharType="end"/>
-      </w:r>
+      <w:hyperlink r:id="rId9" w:history="1">
+        <w:r>
+          <w:rPr>
+            <w:rStyle w:val="Hyperlink"/>
+            <w:rFonts w:ascii="Arial" w:hAnsi="Arial" w:cs="Arial"/>
+            <w:color w:val="3091D1"/>
+            <w:shd w:val="clear" w:color="auto" w:fill="FCFCFC"/>
+          </w:rPr>
+          <w:t>ElemCor</w:t>
+        </w:r>
+      </w:hyperlink>
     </w:p>
     <w:p>
       <w:pPr>
@@ -1421,15 +1340,7 @@
     </w:p>
     <w:p>
       <w:r>
-        <w:t xml:space="preserve">The abundance is the sum of the (corrected or uncorrected) </w:t>
-      </w:r>
-      <w:proofErr w:type="spellStart"/>
-      <w:r>
-        <w:t>isotopologue</w:t>
-      </w:r>
-      <w:proofErr w:type="spellEnd"/>
-      <w:r>
-        <w:t xml:space="preserve"> intensities, t</w:t>
+        <w:t>The abundance is the sum of the (corrected or uncorrected) isotopologue intensities, t</w:t>
       </w:r>
       <w:r>
         <w:t xml:space="preserve">he formula for calculating the fractional contribution is: </w:t>
@@ -1602,35 +1513,23 @@
       <w:r>
         <w:t xml:space="preserve">With FC being the fractional contribution, </w:t>
       </w:r>
-      <w:proofErr w:type="spellStart"/>
       <w:r>
         <w:rPr>
           <w:i/>
         </w:rPr>
         <w:t>n</w:t>
       </w:r>
-      <w:proofErr w:type="spellEnd"/>
       <w:r>
         <w:t xml:space="preserve"> the number of C atoms in the metabolite, </w:t>
       </w:r>
-      <w:proofErr w:type="spellStart"/>
       <w:r>
         <w:rPr>
           <w:i/>
         </w:rPr>
         <w:t>i</w:t>
       </w:r>
-      <w:proofErr w:type="spellEnd"/>
-      <w:r>
-        <w:t xml:space="preserve"> denoting the </w:t>
-      </w:r>
-      <w:proofErr w:type="spellStart"/>
-      <w:r>
-        <w:t>isotopologues</w:t>
-      </w:r>
-      <w:proofErr w:type="spellEnd"/>
-      <w:r>
-        <w:t xml:space="preserve">, and </w:t>
+      <w:r>
+        <w:t xml:space="preserve"> denoting the isotopologues, and </w:t>
       </w:r>
       <w:r>
         <w:rPr>
@@ -1649,30 +1548,17 @@
         <w:t xml:space="preserve"> the </w:t>
       </w:r>
       <w:r>
-        <w:t xml:space="preserve">corrected </w:t>
-      </w:r>
-      <w:r>
-        <w:t xml:space="preserve">intensity </w:t>
-      </w:r>
-      <w:r>
-        <w:t xml:space="preserve">of </w:t>
-      </w:r>
-      <w:proofErr w:type="spellStart"/>
-      <w:r>
-        <w:t>isotopologue</w:t>
-      </w:r>
-      <w:proofErr w:type="spellEnd"/>
-      <w:r>
-        <w:t xml:space="preserve"> </w:t>
-      </w:r>
-      <w:proofErr w:type="spellStart"/>
+        <w:t xml:space="preserve">corrected intensity </w:t>
+      </w:r>
+      <w:r>
+        <w:t xml:space="preserve">of isotopologue </w:t>
+      </w:r>
       <w:r>
         <w:rPr>
           <w:i/>
         </w:rPr>
         <w:t>i</w:t>
       </w:r>
-      <w:proofErr w:type="spellEnd"/>
       <w:r>
         <w:rPr>
           <w:i/>
@@ -1731,7 +1617,7 @@
         </w:rPr>
         <w:t>Prepare input data</w:t>
       </w:r>
-      <w:bookmarkEnd w:id="3"/>
+      <w:bookmarkEnd w:id="2"/>
       <w:bookmarkEnd w:id="4"/>
     </w:p>
     <w:p>
@@ -1739,7 +1625,64 @@
         <w:rPr>
           <w:lang w:val="en-GB"/>
         </w:rPr>
-        <w:t xml:space="preserve">For a new experiment, the input data will consist of three .csv files. </w:t>
+        <w:t xml:space="preserve">For a new experiment, the input data will consist of </w:t>
+      </w:r>
+      <w:r>
+        <w:rPr>
+          <w:lang w:val="en-BE"/>
+        </w:rPr>
+        <w:t xml:space="preserve">either two or </w:t>
+      </w:r>
+      <w:r>
+        <w:rPr>
+          <w:lang w:val="en-GB"/>
+        </w:rPr>
+        <w:t xml:space="preserve">three .csv files. </w:t>
+      </w:r>
+      <w:r>
+        <w:rPr>
+          <w:lang w:val="en-BE"/>
+        </w:rPr>
+        <w:t xml:space="preserve">The former type takes as one of the inputs </w:t>
+      </w:r>
+      <w:r>
+        <w:rPr>
+          <w:lang w:val="en-BE"/>
+        </w:rPr>
+        <w:t>the</w:t>
+      </w:r>
+      <w:r>
+        <w:rPr>
+          <w:lang w:val="en-BE"/>
+        </w:rPr>
+        <w:t xml:space="preserve"> </w:t>
+      </w:r>
+      <w:r>
+        <w:rPr>
+          <w:lang w:val="en-BE"/>
+        </w:rPr>
+        <w:t>Natural Isotope Corrected CSV Format</w:t>
+      </w:r>
+      <w:r>
+        <w:rPr>
+          <w:lang w:val="en-BE"/>
+        </w:rPr>
+        <w:t xml:space="preserve"> that is used by the </w:t>
+      </w:r>
+      <w:hyperlink r:id="rId10" w:history="1">
+        <w:r>
+          <w:rPr>
+            <w:rStyle w:val="Hyperlink"/>
+            <w:lang w:val="en-BE"/>
+          </w:rPr>
+          <w:t>Escher-Trace application</w:t>
+        </w:r>
+      </w:hyperlink>
+      <w:r>
+        <w:rPr>
+          <w:lang w:val="en-BE"/>
+        </w:rPr>
+        <w:t xml:space="preserve">. </w:t>
       </w:r>
       <w:r>
         <w:t>The easiest way to obtain the correct format would be to modify</w:t>
@@ -1750,24 +1693,12 @@
       <w:r>
         <w:t xml:space="preserve">in the </w:t>
       </w:r>
-      <w:hyperlink r:id="rId9" w:history="1">
+      <w:hyperlink r:id="rId11" w:history="1">
         <w:r>
           <w:rPr>
             <w:rStyle w:val="Hyperlink"/>
           </w:rPr>
-          <w:t>TraVis Pie</w:t>
-        </w:r>
-        <w:r>
-          <w:rPr>
-            <w:rStyle w:val="Hyperlink"/>
-          </w:rPr>
-          <w:t>s</w:t>
-        </w:r>
-        <w:r>
-          <w:rPr>
-            <w:rStyle w:val="Hyperlink"/>
-          </w:rPr>
-          <w:t xml:space="preserve"> web app</w:t>
+          <w:t>TraVis Pies web app</w:t>
         </w:r>
       </w:hyperlink>
       <w:r>
@@ -1779,7 +1710,7 @@
       <w:r>
         <w:t xml:space="preserve">source code on </w:t>
       </w:r>
-      <w:hyperlink r:id="rId10" w:history="1">
+      <w:hyperlink r:id="rId12" w:history="1">
         <w:r>
           <w:rPr>
             <w:rStyle w:val="Hyperlink"/>
@@ -1796,6 +1727,71 @@
     </w:p>
     <w:p>
       <w:pPr>
+        <w:pStyle w:val="Heading3"/>
+        <w:numPr>
+          <w:ilvl w:val="2"/>
+          <w:numId w:val="1"/>
+        </w:numPr>
+      </w:pPr>
+      <w:r>
+        <w:rPr>
+          <w:lang w:val="en-BE"/>
+        </w:rPr>
+        <w:t>T</w:t>
+      </w:r>
+      <w:r>
+        <w:t xml:space="preserve">hree .csv file </w:t>
+      </w:r>
+      <w:r>
+        <w:t xml:space="preserve">input </w:t>
+      </w:r>
+      <w:r>
+        <w:t>format</w:t>
+      </w:r>
+    </w:p>
+    <w:p>
+      <w:pPr>
+        <w:rPr>
+          <w:lang w:val="en-BE"/>
+        </w:rPr>
+      </w:pPr>
+      <w:r>
+        <w:rPr>
+          <w:lang w:val="en-BE"/>
+        </w:rPr>
+        <w:t>M</w:t>
+      </w:r>
+      <w:r>
+        <w:rPr>
+          <w:lang w:val="en-BE"/>
+        </w:rPr>
+        <w:t xml:space="preserve">etadata, abundance data and fractional contribution data were calculated beforehand and will be added as separate files. </w:t>
+      </w:r>
+      <w:r>
+        <w:rPr>
+          <w:b/>
+          <w:bCs/>
+          <w:lang w:val="en-BE"/>
+        </w:rPr>
+        <w:t>Note if you wish to display information related to specific isotopologues this type of input cannot be used</w:t>
+      </w:r>
+      <w:r>
+        <w:rPr>
+          <w:b/>
+          <w:bCs/>
+          <w:lang w:val="en-BE"/>
+        </w:rPr>
+        <w:t xml:space="preserve">, and you should use the </w:t>
+      </w:r>
+      <w:r>
+        <w:rPr>
+          <w:lang w:val="en-BE"/>
+        </w:rPr>
+        <w:t xml:space="preserve">two-file input instead, e.g. whether at least one of the metabolites isotopologue’s relative contribution differs significantly between groups. </w:t>
+      </w:r>
+    </w:p>
+    <w:p>
+      <w:pPr>
         <w:pStyle w:val="ListParagraph"/>
         <w:numPr>
           <w:ilvl w:val="0"/>
@@ -1803,6 +1799,7 @@
         </w:numPr>
       </w:pPr>
       <w:r>
+        <w:lastRenderedPageBreak/>
         <w:t xml:space="preserve">Metadata: Contains at least a column with sample names, optionally </w:t>
       </w:r>
       <w:r>
@@ -1869,27 +1866,7 @@
         <w:rPr>
           <w:b/>
         </w:rPr>
-        <w:t xml:space="preserve"> in the same cohort as 13C samples, as their fractional contribution is </w:t>
-      </w:r>
-      <w:r>
-        <w:rPr>
-          <w:b/>
-        </w:rPr>
-        <w:t xml:space="preserve">naturally </w:t>
-      </w:r>
-      <w:proofErr w:type="gramStart"/>
-      <w:r>
-        <w:rPr>
-          <w:b/>
-        </w:rPr>
-        <w:t>0</w:t>
-      </w:r>
-      <w:proofErr w:type="gramEnd"/>
-      <w:r>
-        <w:rPr>
-          <w:b/>
-        </w:rPr>
-        <w:t>.</w:t>
+        <w:t xml:space="preserve"> in the same cohort as 13C samples, as their fractional contribution is naturally 0.</w:t>
       </w:r>
       <w:r>
         <w:t xml:space="preserve"> </w:t>
@@ -1903,201 +1880,11 @@
         <w:rPr>
           <w:noProof/>
         </w:rPr>
-        <w:lastRenderedPageBreak/>
         <w:drawing>
           <wp:inline distT="0" distB="0" distL="0" distR="0" wp14:anchorId="3416C7E3" wp14:editId="68FF276E">
             <wp:extent cx="2371725" cy="2057400"/>
             <wp:effectExtent l="0" t="0" r="9525" b="0"/>
             <wp:docPr id="1" name="Picture 1"/>
-            <wp:cNvGraphicFramePr>
-              <a:graphicFrameLocks xmlns:a="http://schemas.openxmlformats.org/drawingml/2006/main" noChangeAspect="1"/>
-            </wp:cNvGraphicFramePr>
-            <a:graphic xmlns:a="http://schemas.openxmlformats.org/drawingml/2006/main">
-              <a:graphicData uri="http://schemas.openxmlformats.org/drawingml/2006/picture">
-                <pic:pic xmlns:pic="http://schemas.openxmlformats.org/drawingml/2006/picture">
-                  <pic:nvPicPr>
-                    <pic:cNvPr id="1" name=""/>
-                    <pic:cNvPicPr/>
-                  </pic:nvPicPr>
-                  <pic:blipFill>
-                    <a:blip r:embed="rId11"/>
-                    <a:stretch>
-                      <a:fillRect/>
-                    </a:stretch>
-                  </pic:blipFill>
-                  <pic:spPr>
-                    <a:xfrm>
-                      <a:off x="0" y="0"/>
-                      <a:ext cx="2371725" cy="2057400"/>
-                    </a:xfrm>
-                    <a:prstGeom prst="rect">
-                      <a:avLst/>
-                    </a:prstGeom>
-                  </pic:spPr>
-                </pic:pic>
-              </a:graphicData>
-            </a:graphic>
-          </wp:inline>
-        </w:drawing>
-      </w:r>
-    </w:p>
-    <w:p>
-      <w:pPr>
-        <w:pStyle w:val="ListParagraph"/>
-        <w:numPr>
-          <w:ilvl w:val="0"/>
-          <w:numId w:val="2"/>
-        </w:numPr>
-      </w:pPr>
-      <w:r>
-        <w:t>Abundance data: Contains the column with sample names that should have the same name as the copy in the metadata. All other columns are abundances of the compounds measured.</w:t>
-      </w:r>
-      <w:r>
-        <w:t xml:space="preserve"> </w:t>
-      </w:r>
-      <w:r>
-        <w:t>Column</w:t>
-      </w:r>
-      <w:r>
-        <w:t>s</w:t>
-      </w:r>
-      <w:r>
-        <w:t xml:space="preserve"> containing only a header (column B in the example below) will </w:t>
-      </w:r>
-      <w:proofErr w:type="gramStart"/>
-      <w:r>
-        <w:t>be removed</w:t>
-      </w:r>
-      <w:proofErr w:type="gramEnd"/>
-      <w:r>
-        <w:t xml:space="preserve"> automatically and can be left in.</w:t>
-      </w:r>
-    </w:p>
-    <w:p>
-      <w:pPr>
-        <w:pStyle w:val="ListParagraph"/>
-      </w:pPr>
-      <w:r>
-        <w:rPr>
-          <w:noProof/>
-        </w:rPr>
-        <w:drawing>
-          <wp:inline distT="0" distB="0" distL="0" distR="0" wp14:anchorId="03D58D4F" wp14:editId="329AB6D0">
-            <wp:extent cx="4010025" cy="2619375"/>
-            <wp:effectExtent l="0" t="0" r="9525" b="9525"/>
-            <wp:docPr id="5" name="Picture 5"/>
-            <wp:cNvGraphicFramePr>
-              <a:graphicFrameLocks xmlns:a="http://schemas.openxmlformats.org/drawingml/2006/main" noChangeAspect="1"/>
-            </wp:cNvGraphicFramePr>
-            <a:graphic xmlns:a="http://schemas.openxmlformats.org/drawingml/2006/main">
-              <a:graphicData uri="http://schemas.openxmlformats.org/drawingml/2006/picture">
-                <pic:pic xmlns:pic="http://schemas.openxmlformats.org/drawingml/2006/picture">
-                  <pic:nvPicPr>
-                    <pic:cNvPr id="1" name=""/>
-                    <pic:cNvPicPr/>
-                  </pic:nvPicPr>
-                  <pic:blipFill>
-                    <a:blip r:embed="rId12"/>
-                    <a:stretch>
-                      <a:fillRect/>
-                    </a:stretch>
-                  </pic:blipFill>
-                  <pic:spPr>
-                    <a:xfrm>
-                      <a:off x="0" y="0"/>
-                      <a:ext cx="4010025" cy="2619375"/>
-                    </a:xfrm>
-                    <a:prstGeom prst="rect">
-                      <a:avLst/>
-                    </a:prstGeom>
-                  </pic:spPr>
-                </pic:pic>
-              </a:graphicData>
-            </a:graphic>
-          </wp:inline>
-        </w:drawing>
-      </w:r>
-    </w:p>
-    <w:p>
-      <w:r>
-        <w:br w:type="page"/>
-      </w:r>
-    </w:p>
-    <w:p>
-      <w:pPr>
-        <w:pStyle w:val="ListParagraph"/>
-        <w:numPr>
-          <w:ilvl w:val="0"/>
-          <w:numId w:val="2"/>
-        </w:numPr>
-      </w:pPr>
-      <w:r>
-        <w:lastRenderedPageBreak/>
-        <w:t xml:space="preserve">Fractional contribution data: Contains the column with sample names that should have the same name as the copy in the metadata. All other columns are the fractional contributions of the compounds measured, although compounds that are 100% unlabeled can be left out here (automatically happens in some software) and will be processed correctly. The fractional contributions </w:t>
-      </w:r>
-      <w:proofErr w:type="gramStart"/>
-      <w:r>
-        <w:t>can be formatted</w:t>
-      </w:r>
-      <w:proofErr w:type="gramEnd"/>
-      <w:r>
-        <w:t xml:space="preserve"> as fractions or as percentages</w:t>
-      </w:r>
-      <w:r>
-        <w:t>, but it is suggested to include at least three digits to avoid statistical artefacts (</w:t>
-      </w:r>
-      <w:proofErr w:type="spellStart"/>
-      <w:r>
-        <w:t>eg</w:t>
-      </w:r>
-      <w:proofErr w:type="spellEnd"/>
-      <w:r>
-        <w:t xml:space="preserve">. 0.157 or 15.7%). Negative values due to natural abundance correction of undetectable </w:t>
-      </w:r>
-      <w:proofErr w:type="spellStart"/>
-      <w:r>
-        <w:t>isotopologues</w:t>
-      </w:r>
-      <w:proofErr w:type="spellEnd"/>
-      <w:r>
-        <w:t xml:space="preserve"> </w:t>
-      </w:r>
-      <w:proofErr w:type="gramStart"/>
-      <w:r>
-        <w:t>can be left</w:t>
-      </w:r>
-      <w:proofErr w:type="gramEnd"/>
-      <w:r>
-        <w:t xml:space="preserve"> in.</w:t>
-      </w:r>
-      <w:r>
-        <w:t xml:space="preserve"> </w:t>
-      </w:r>
-      <w:r>
-        <w:t xml:space="preserve">Columns containing only a header (column B in the example below) will </w:t>
-      </w:r>
-      <w:proofErr w:type="gramStart"/>
-      <w:r>
-        <w:t>be removed</w:t>
-      </w:r>
-      <w:proofErr w:type="gramEnd"/>
-      <w:r>
-        <w:t xml:space="preserve"> automatically and can be left in.</w:t>
-      </w:r>
-    </w:p>
-    <w:p>
-      <w:pPr>
-        <w:pStyle w:val="ListParagraph"/>
-      </w:pPr>
-      <w:r>
-        <w:rPr>
-          <w:noProof/>
-        </w:rPr>
-        <w:drawing>
-          <wp:inline distT="0" distB="0" distL="0" distR="0" wp14:anchorId="3D0B9473" wp14:editId="004AD919">
-            <wp:extent cx="3971925" cy="2609850"/>
-            <wp:effectExtent l="0" t="0" r="9525" b="0"/>
-            <wp:docPr id="4" name="Picture 4"/>
             <wp:cNvGraphicFramePr>
               <a:graphicFrameLocks xmlns:a="http://schemas.openxmlformats.org/drawingml/2006/main" noChangeAspect="1"/>
             </wp:cNvGraphicFramePr>
@@ -2117,6 +1904,144 @@
                   <pic:spPr>
                     <a:xfrm>
                       <a:off x="0" y="0"/>
+                      <a:ext cx="2371725" cy="2057400"/>
+                    </a:xfrm>
+                    <a:prstGeom prst="rect">
+                      <a:avLst/>
+                    </a:prstGeom>
+                  </pic:spPr>
+                </pic:pic>
+              </a:graphicData>
+            </a:graphic>
+          </wp:inline>
+        </w:drawing>
+      </w:r>
+    </w:p>
+    <w:p>
+      <w:pPr>
+        <w:pStyle w:val="ListParagraph"/>
+        <w:numPr>
+          <w:ilvl w:val="0"/>
+          <w:numId w:val="2"/>
+        </w:numPr>
+      </w:pPr>
+      <w:r>
+        <w:t>Abundance data: Contains the column with sample names that should have the same name as the copy in the metadata. All other columns are abundances of the compounds measured.</w:t>
+      </w:r>
+      <w:r>
+        <w:t xml:space="preserve"> </w:t>
+      </w:r>
+      <w:r>
+        <w:t>Column</w:t>
+      </w:r>
+      <w:r>
+        <w:t>s</w:t>
+      </w:r>
+      <w:r>
+        <w:t xml:space="preserve"> containing only a header (column B in the example below) will be removed automatically and can be left in.</w:t>
+      </w:r>
+    </w:p>
+    <w:p>
+      <w:pPr>
+        <w:pStyle w:val="ListParagraph"/>
+      </w:pPr>
+      <w:r>
+        <w:rPr>
+          <w:noProof/>
+        </w:rPr>
+        <w:drawing>
+          <wp:inline distT="0" distB="0" distL="0" distR="0" wp14:anchorId="03D58D4F" wp14:editId="329AB6D0">
+            <wp:extent cx="4010025" cy="2619375"/>
+            <wp:effectExtent l="0" t="0" r="9525" b="9525"/>
+            <wp:docPr id="5" name="Picture 5"/>
+            <wp:cNvGraphicFramePr>
+              <a:graphicFrameLocks xmlns:a="http://schemas.openxmlformats.org/drawingml/2006/main" noChangeAspect="1"/>
+            </wp:cNvGraphicFramePr>
+            <a:graphic xmlns:a="http://schemas.openxmlformats.org/drawingml/2006/main">
+              <a:graphicData uri="http://schemas.openxmlformats.org/drawingml/2006/picture">
+                <pic:pic xmlns:pic="http://schemas.openxmlformats.org/drawingml/2006/picture">
+                  <pic:nvPicPr>
+                    <pic:cNvPr id="1" name=""/>
+                    <pic:cNvPicPr/>
+                  </pic:nvPicPr>
+                  <pic:blipFill>
+                    <a:blip r:embed="rId14"/>
+                    <a:stretch>
+                      <a:fillRect/>
+                    </a:stretch>
+                  </pic:blipFill>
+                  <pic:spPr>
+                    <a:xfrm>
+                      <a:off x="0" y="0"/>
+                      <a:ext cx="4010025" cy="2619375"/>
+                    </a:xfrm>
+                    <a:prstGeom prst="rect">
+                      <a:avLst/>
+                    </a:prstGeom>
+                  </pic:spPr>
+                </pic:pic>
+              </a:graphicData>
+            </a:graphic>
+          </wp:inline>
+        </w:drawing>
+      </w:r>
+    </w:p>
+    <w:p>
+      <w:r>
+        <w:br w:type="page"/>
+      </w:r>
+    </w:p>
+    <w:p>
+      <w:pPr>
+        <w:pStyle w:val="ListParagraph"/>
+        <w:numPr>
+          <w:ilvl w:val="0"/>
+          <w:numId w:val="2"/>
+        </w:numPr>
+      </w:pPr>
+      <w:r>
+        <w:lastRenderedPageBreak/>
+        <w:t>Fractional contribution data: Contains the column with sample names that should have the same name as the copy in the metadata. All other columns are the fractional contributions of the compounds measured, although compounds that are 100% unlabeled can be left out here (automatically happens in some software) and will be processed correctly. The fractional contributions can be formatted as fractions or as percentages</w:t>
+      </w:r>
+      <w:r>
+        <w:t>, but it is suggested to include at least three digits to avoid statistical artefacts (eg. 0.157 or 15.7%). Negative values due to natural abundance correction of undetectable isotopologues can be left in.</w:t>
+      </w:r>
+      <w:r>
+        <w:t xml:space="preserve"> Columns containing only a header (column B in the example below) will be removed automatically and can be left in.</w:t>
+      </w:r>
+    </w:p>
+    <w:p>
+      <w:pPr>
+        <w:pStyle w:val="ListParagraph"/>
+      </w:pPr>
+      <w:r>
+        <w:rPr>
+          <w:noProof/>
+        </w:rPr>
+        <w:drawing>
+          <wp:inline distT="0" distB="0" distL="0" distR="0" wp14:anchorId="3D0B9473" wp14:editId="004AD919">
+            <wp:extent cx="3971925" cy="2609850"/>
+            <wp:effectExtent l="0" t="0" r="9525" b="0"/>
+            <wp:docPr id="4" name="Picture 4"/>
+            <wp:cNvGraphicFramePr>
+              <a:graphicFrameLocks xmlns:a="http://schemas.openxmlformats.org/drawingml/2006/main" noChangeAspect="1"/>
+            </wp:cNvGraphicFramePr>
+            <a:graphic xmlns:a="http://schemas.openxmlformats.org/drawingml/2006/main">
+              <a:graphicData uri="http://schemas.openxmlformats.org/drawingml/2006/picture">
+                <pic:pic xmlns:pic="http://schemas.openxmlformats.org/drawingml/2006/picture">
+                  <pic:nvPicPr>
+                    <pic:cNvPr id="1" name=""/>
+                    <pic:cNvPicPr/>
+                  </pic:nvPicPr>
+                  <pic:blipFill>
+                    <a:blip r:embed="rId15"/>
+                    <a:stretch>
+                      <a:fillRect/>
+                    </a:stretch>
+                  </pic:blipFill>
+                  <pic:spPr>
+                    <a:xfrm>
+                      <a:off x="0" y="0"/>
                       <a:ext cx="3971925" cy="2609850"/>
                     </a:xfrm>
                     <a:prstGeom prst="rect">
@@ -2132,6 +2057,627 @@
     </w:p>
     <w:p>
       <w:pPr>
+        <w:pStyle w:val="Heading3"/>
+        <w:numPr>
+          <w:ilvl w:val="2"/>
+          <w:numId w:val="1"/>
+        </w:numPr>
+      </w:pPr>
+      <w:r>
+        <w:rPr>
+          <w:lang w:val="en-BE"/>
+        </w:rPr>
+        <w:t>Two</w:t>
+      </w:r>
+      <w:r>
+        <w:t xml:space="preserve"> .csv file </w:t>
+      </w:r>
+      <w:r>
+        <w:rPr>
+          <w:lang w:val="en-BE"/>
+        </w:rPr>
+        <w:t xml:space="preserve">aka Escher-Trace </w:t>
+      </w:r>
+      <w:r>
+        <w:t>input format</w:t>
+      </w:r>
+    </w:p>
+    <w:p>
+      <w:r>
+        <w:rPr>
+          <w:lang w:val="en-BE"/>
+        </w:rPr>
+        <w:t xml:space="preserve">Natural Isotope Corrected </w:t>
+      </w:r>
+      <w:r>
+        <w:rPr>
+          <w:lang w:val="en-BE"/>
+        </w:rPr>
+        <w:t xml:space="preserve">isotopologue </w:t>
+      </w:r>
+      <w:r>
+        <w:rPr>
+          <w:lang w:val="en-BE"/>
+        </w:rPr>
+        <w:t xml:space="preserve">data as used by the </w:t>
+      </w:r>
+      <w:hyperlink r:id="rId16" w:history="1">
+        <w:r>
+          <w:rPr>
+            <w:rStyle w:val="Hyperlink"/>
+            <w:lang w:val="en-BE"/>
+          </w:rPr>
+          <w:t>Escher-Trace application</w:t>
+        </w:r>
+      </w:hyperlink>
+      <w:r>
+        <w:rPr>
+          <w:lang w:val="en-BE"/>
+        </w:rPr>
+        <w:t xml:space="preserve"> and metadata were calculated beforehand and will be added as separate files. </w:t>
+      </w:r>
+      <w:r>
+        <w:rPr>
+          <w:lang w:val="en-BE"/>
+        </w:rPr>
+        <w:t>The metadata has the exact same format as for the three .csv file input, see details above.</w:t>
+      </w:r>
+    </w:p>
+    <w:p>
+      <w:pPr>
+        <w:rPr>
+          <w:lang w:val="en-BE"/>
+        </w:rPr>
+      </w:pPr>
+      <w:r>
+        <w:t>Natural Isotope Corrected isotopologue data</w:t>
+      </w:r>
+      <w:r>
+        <w:rPr>
+          <w:lang w:val="en-BE"/>
+        </w:rPr>
+        <w:t xml:space="preserve"> has a </w:t>
+      </w:r>
+      <w:r>
+        <w:rPr>
+          <w:lang w:val="en-BE"/>
+        </w:rPr>
+        <w:t>most</w:t>
+      </w:r>
+      <w:r>
+        <w:rPr>
+          <w:lang w:val="en-BE"/>
+        </w:rPr>
+        <w:t xml:space="preserve"> requirements in common with the </w:t>
+      </w:r>
+      <w:hyperlink r:id="rId17" w:history="1">
+        <w:r>
+          <w:rPr>
+            <w:rStyle w:val="Hyperlink"/>
+            <w:lang w:val="en-BE"/>
+          </w:rPr>
+          <w:t>Escher-Trace application</w:t>
+        </w:r>
+      </w:hyperlink>
+      <w:r>
+        <w:rPr>
+          <w:lang w:val="en-BE"/>
+        </w:rPr>
+        <w:t xml:space="preserve">, although it some specifics differ, noted in </w:t>
+      </w:r>
+      <w:r>
+        <w:rPr>
+          <w:i/>
+          <w:lang w:val="en-BE"/>
+        </w:rPr>
+        <w:t>italic</w:t>
+      </w:r>
+      <w:r>
+        <w:rPr>
+          <w:i/>
+          <w:lang w:val="en-BE"/>
+        </w:rPr>
+        <w:t xml:space="preserve"> below</w:t>
+      </w:r>
+      <w:r>
+        <w:rPr>
+          <w:lang w:val="en-BE"/>
+        </w:rPr>
+        <w:t>. In case the user expects to also generate graphs with Escher-Trace, it is best to adhere to the</w:t>
+      </w:r>
+      <w:r>
+        <w:rPr>
+          <w:lang w:val="en-BE"/>
+        </w:rPr>
+        <w:t xml:space="preserve"> usually</w:t>
+      </w:r>
+      <w:r>
+        <w:rPr>
+          <w:lang w:val="en-BE"/>
+        </w:rPr>
+        <w:t xml:space="preserve"> stricter requirements imposed by that software</w:t>
+      </w:r>
+      <w:r>
+        <w:rPr>
+          <w:lang w:val="en-BE"/>
+        </w:rPr>
+        <w:t>:</w:t>
+      </w:r>
+    </w:p>
+    <w:p>
+      <w:pPr>
+        <w:pStyle w:val="ListParagraph"/>
+        <w:numPr>
+          <w:ilvl w:val="0"/>
+          <w:numId w:val="2"/>
+        </w:numPr>
+        <w:rPr>
+          <w:lang w:val="en-BE"/>
+        </w:rPr>
+      </w:pPr>
+      <w:r>
+        <w:rPr>
+          <w:lang w:val="en-BE"/>
+        </w:rPr>
+        <w:t>The first row of the CSV must include the following headings in order: Metabolite, Fragment followed by the sample names</w:t>
+      </w:r>
+      <w:r>
+        <w:rPr>
+          <w:lang w:val="en-BE"/>
+        </w:rPr>
+        <w:t xml:space="preserve">. </w:t>
+      </w:r>
+      <w:r>
+        <w:rPr>
+          <w:i/>
+          <w:iCs/>
+          <w:lang w:val="en-BE"/>
+        </w:rPr>
+        <w:t>For TraVis Pies, these sample names have to be the exact same as used in the metadata file rows.</w:t>
+      </w:r>
+    </w:p>
+    <w:p>
+      <w:pPr>
+        <w:pStyle w:val="ListParagraph"/>
+        <w:numPr>
+          <w:ilvl w:val="0"/>
+          <w:numId w:val="2"/>
+        </w:numPr>
+        <w:rPr>
+          <w:i/>
+          <w:iCs/>
+          <w:lang w:val="en-BE"/>
+        </w:rPr>
+      </w:pPr>
+      <w:r>
+        <w:rPr>
+          <w:lang w:val="en-BE"/>
+        </w:rPr>
+        <w:t>Metabolite and Fragment entries should only use alpha-numeric characters</w:t>
+      </w:r>
+      <w:r>
+        <w:rPr>
+          <w:lang w:val="en-BE"/>
+        </w:rPr>
+        <w:t>. N</w:t>
+      </w:r>
+      <w:r>
+        <w:rPr>
+          <w:lang w:val="en-BE"/>
+        </w:rPr>
+        <w:t>on</w:t>
+      </w:r>
+      <w:r>
+        <w:rPr>
+          <w:i/>
+          <w:iCs/>
+          <w:lang w:val="en-BE"/>
+        </w:rPr>
+        <w:t xml:space="preserve">-alpha-numeric characters </w:t>
+      </w:r>
+      <w:r>
+        <w:rPr>
+          <w:i/>
+          <w:iCs/>
+          <w:lang w:val="en-BE"/>
+        </w:rPr>
+        <w:t xml:space="preserve">are allowed </w:t>
+      </w:r>
+      <w:r>
+        <w:rPr>
+          <w:i/>
+          <w:iCs/>
+          <w:lang w:val="en-BE"/>
+        </w:rPr>
+        <w:t xml:space="preserve">by TraVis Pies </w:t>
+      </w:r>
+      <w:r>
+        <w:rPr>
+          <w:i/>
+          <w:iCs/>
+          <w:lang w:val="en-BE"/>
+        </w:rPr>
+        <w:t>but would be</w:t>
+      </w:r>
+      <w:r>
+        <w:rPr>
+          <w:i/>
+          <w:iCs/>
+          <w:lang w:val="en-BE"/>
+        </w:rPr>
+        <w:t xml:space="preserve"> replaced with underscores ("_") by Escher-Trace.</w:t>
+      </w:r>
+    </w:p>
+    <w:p>
+      <w:pPr>
+        <w:pStyle w:val="ListParagraph"/>
+        <w:numPr>
+          <w:ilvl w:val="0"/>
+          <w:numId w:val="2"/>
+        </w:numPr>
+        <w:rPr>
+          <w:lang w:val="en-BE"/>
+        </w:rPr>
+      </w:pPr>
+      <w:r>
+        <w:rPr>
+          <w:lang w:val="en-BE"/>
+        </w:rPr>
+        <w:t xml:space="preserve">Entries in Metabolite column indicate that data for a new fragment is being entered, thus only include these entries in rows containing your fragment abundance. </w:t>
+      </w:r>
+    </w:p>
+    <w:p>
+      <w:pPr>
+        <w:pStyle w:val="ListParagraph"/>
+        <w:numPr>
+          <w:ilvl w:val="0"/>
+          <w:numId w:val="2"/>
+        </w:numPr>
+        <w:rPr>
+          <w:lang w:val="en-BE"/>
+        </w:rPr>
+      </w:pPr>
+      <w:r>
+        <w:rPr>
+          <w:i/>
+          <w:iCs/>
+          <w:highlight w:val="yellow"/>
+          <w:lang w:val="en-BE"/>
+        </w:rPr>
+        <w:t xml:space="preserve">TraVis pies only works with whole molecules and not fragments. </w:t>
+      </w:r>
+      <w:r>
+        <w:rPr>
+          <w:i/>
+          <w:iCs/>
+          <w:highlight w:val="yellow"/>
+          <w:lang w:val="en-BE"/>
+        </w:rPr>
+        <w:t>If including data measured from multiple fragments for the same metabolite</w:t>
+      </w:r>
+      <w:r>
+        <w:rPr>
+          <w:i/>
+          <w:iCs/>
+          <w:highlight w:val="yellow"/>
+          <w:lang w:val="en-BE"/>
+        </w:rPr>
+        <w:t xml:space="preserve"> (first column</w:t>
+      </w:r>
+      <w:r>
+        <w:rPr>
+          <w:i/>
+          <w:iCs/>
+          <w:lang w:val="en-BE"/>
+        </w:rPr>
+        <w:t xml:space="preserve"> has the same metabolite name</w:t>
+      </w:r>
+      <w:r>
+        <w:rPr>
+          <w:i/>
+          <w:iCs/>
+          <w:lang w:val="en-BE"/>
+        </w:rPr>
+        <w:t xml:space="preserve">, see </w:t>
+      </w:r>
+      <w:hyperlink r:id="rId18" w:anchor="13-importing-tracer-data" w:history="1">
+        <w:r>
+          <w:rPr>
+            <w:rStyle w:val="Hyperlink"/>
+            <w:i/>
+            <w:iCs/>
+            <w:lang w:val="en-BE"/>
+          </w:rPr>
+          <w:t>Escher-Trace guide</w:t>
+        </w:r>
+      </w:hyperlink>
+      <w:r>
+        <w:rPr>
+          <w:i/>
+          <w:iCs/>
+          <w:lang w:val="en-BE"/>
+        </w:rPr>
+        <w:t>)</w:t>
+      </w:r>
+      <w:r>
+        <w:rPr>
+          <w:i/>
+          <w:iCs/>
+          <w:lang w:val="en-BE"/>
+        </w:rPr>
+        <w:t xml:space="preserve">, </w:t>
+      </w:r>
+      <w:r>
+        <w:rPr>
+          <w:i/>
+          <w:iCs/>
+          <w:lang w:val="en-BE"/>
+        </w:rPr>
+        <w:t xml:space="preserve">the </w:t>
+      </w:r>
+      <w:r>
+        <w:rPr>
+          <w:i/>
+          <w:iCs/>
+          <w:lang w:val="en-BE"/>
+        </w:rPr>
+        <w:t>first fragment</w:t>
+      </w:r>
+      <w:r>
+        <w:rPr>
+          <w:i/>
+          <w:iCs/>
+          <w:lang w:val="en-BE"/>
+        </w:rPr>
+        <w:t xml:space="preserve"> provided will be assumed to be the entire molecule. Others will be discarded</w:t>
+      </w:r>
+      <w:r>
+        <w:rPr>
+          <w:i/>
+          <w:iCs/>
+          <w:lang w:val="en-BE"/>
+        </w:rPr>
+        <w:t>.</w:t>
+      </w:r>
+      <w:r>
+        <w:rPr>
+          <w:lang w:val="en-BE"/>
+        </w:rPr>
+        <w:t xml:space="preserve"> Simply put the whole molecule as the first fragment</w:t>
+      </w:r>
+      <w:r>
+        <w:rPr>
+          <w:lang w:val="en-BE"/>
+        </w:rPr>
+        <w:t xml:space="preserve"> while keeping the others as lower entries</w:t>
+      </w:r>
+      <w:r>
+        <w:rPr>
+          <w:lang w:val="en-BE"/>
+        </w:rPr>
+        <w:t>, then the input can still be used in Escher-Trace</w:t>
+      </w:r>
+      <w:r>
+        <w:rPr>
+          <w:lang w:val="en-BE"/>
+        </w:rPr>
+        <w:t>.</w:t>
+      </w:r>
+    </w:p>
+    <w:p>
+      <w:pPr>
+        <w:pStyle w:val="ListParagraph"/>
+        <w:numPr>
+          <w:ilvl w:val="0"/>
+          <w:numId w:val="2"/>
+        </w:numPr>
+        <w:rPr>
+          <w:lang w:val="en-BE"/>
+        </w:rPr>
+      </w:pPr>
+      <w:r>
+        <w:rPr>
+          <w:i/>
+          <w:iCs/>
+          <w:lang w:val="en-BE"/>
+        </w:rPr>
+        <w:lastRenderedPageBreak/>
+        <w:t>The entry in the Fragment column directly below the Abundance entry is</w:t>
+      </w:r>
+      <w:r>
+        <w:rPr>
+          <w:i/>
+          <w:iCs/>
+          <w:lang w:val="en-BE"/>
+        </w:rPr>
+        <w:t xml:space="preserve"> will not</w:t>
+      </w:r>
+      <w:r>
+        <w:rPr>
+          <w:i/>
+          <w:iCs/>
+          <w:lang w:val="en-BE"/>
+        </w:rPr>
+        <w:t xml:space="preserve"> be used </w:t>
+      </w:r>
+      <w:r>
+        <w:rPr>
+          <w:i/>
+          <w:iCs/>
+          <w:lang w:val="en-BE"/>
+        </w:rPr>
+        <w:t xml:space="preserve">by TraVis Pies </w:t>
+      </w:r>
+      <w:r>
+        <w:rPr>
+          <w:i/>
+          <w:iCs/>
+          <w:lang w:val="en-BE"/>
+        </w:rPr>
+        <w:t>and is thus optional, it could even be left empty.</w:t>
+      </w:r>
+      <w:r>
+        <w:rPr>
+          <w:i/>
+          <w:iCs/>
+          <w:lang w:val="en-BE"/>
+        </w:rPr>
+        <w:t xml:space="preserve"> </w:t>
+      </w:r>
+      <w:r>
+        <w:rPr>
+          <w:lang w:val="en-BE"/>
+        </w:rPr>
+        <w:t xml:space="preserve">It is used </w:t>
+      </w:r>
+      <w:r>
+        <w:rPr>
+          <w:lang w:val="en-BE"/>
+        </w:rPr>
+        <w:t>as the identifier for the fragment as well as for graph titles in Escher-Trace.</w:t>
+      </w:r>
+      <w:r>
+        <w:rPr>
+          <w:lang w:val="en-BE"/>
+        </w:rPr>
+        <w:t xml:space="preserve"> </w:t>
+      </w:r>
+    </w:p>
+    <w:p>
+      <w:pPr>
+        <w:pStyle w:val="ListParagraph"/>
+        <w:numPr>
+          <w:ilvl w:val="0"/>
+          <w:numId w:val="2"/>
+        </w:numPr>
+        <w:rPr>
+          <w:lang w:val="en-BE"/>
+        </w:rPr>
+      </w:pPr>
+      <w:r>
+        <w:rPr>
+          <w:lang w:val="en-BE"/>
+        </w:rPr>
+        <w:t>T</w:t>
+      </w:r>
+      <w:r>
+        <w:rPr>
+          <w:lang w:val="en-BE"/>
+        </w:rPr>
+        <w:t>he first row of data for each fragment is assumed to be M0, the second M1, and so on.</w:t>
+      </w:r>
+    </w:p>
+    <w:p>
+      <w:pPr>
+        <w:pStyle w:val="ListParagraph"/>
+        <w:numPr>
+          <w:ilvl w:val="0"/>
+          <w:numId w:val="2"/>
+        </w:numPr>
+        <w:rPr>
+          <w:lang w:val="en-BE"/>
+        </w:rPr>
+      </w:pPr>
+      <w:r>
+        <w:rPr>
+          <w:i/>
+          <w:iCs/>
+          <w:lang w:val="en-BE"/>
+        </w:rPr>
+        <w:t xml:space="preserve">Not </w:t>
+      </w:r>
+      <w:r>
+        <w:rPr>
+          <w:i/>
+          <w:iCs/>
+          <w:lang w:val="en-BE"/>
+        </w:rPr>
+        <w:t>used</w:t>
+      </w:r>
+      <w:r>
+        <w:rPr>
+          <w:i/>
+          <w:iCs/>
+          <w:lang w:val="en-BE"/>
+        </w:rPr>
+        <w:t xml:space="preserve"> in TraVis Pies</w:t>
+      </w:r>
+      <w:r>
+        <w:rPr>
+          <w:i/>
+          <w:iCs/>
+          <w:lang w:val="en-BE"/>
+        </w:rPr>
+        <w:t>, only for Escher-Trace</w:t>
+      </w:r>
+      <w:r>
+        <w:rPr>
+          <w:lang w:val="en-BE"/>
+        </w:rPr>
+        <w:t xml:space="preserve">: </w:t>
+      </w:r>
+      <w:r>
+        <w:rPr>
+          <w:lang w:val="en-BE"/>
+        </w:rPr>
+        <w:t>In order to have data appear next to specific escher metabolite node, use the bigg_ID of the desired metabolite node as the metabolite name</w:t>
+      </w:r>
+      <w:r>
+        <w:rPr>
+          <w:lang w:val="en-BE"/>
+        </w:rPr>
+        <w:t>.</w:t>
+      </w:r>
+    </w:p>
+    <w:p>
+      <w:pPr>
+        <w:rPr>
+          <w:lang w:val="en-BE"/>
+        </w:rPr>
+      </w:pPr>
+      <w:r>
+        <w:rPr>
+          <w:noProof/>
+        </w:rPr>
+        <w:drawing>
+          <wp:inline distT="0" distB="0" distL="0" distR="0" wp14:anchorId="52B54933" wp14:editId="0FC6180D">
+            <wp:extent cx="3267075" cy="4514850"/>
+            <wp:effectExtent l="0" t="0" r="9525" b="0"/>
+            <wp:docPr id="2" name="Picture 2" descr="Table&#10;&#10;Description automatically generated"/>
+            <wp:cNvGraphicFramePr>
+              <a:graphicFrameLocks xmlns:a="http://schemas.openxmlformats.org/drawingml/2006/main" noChangeAspect="1"/>
+            </wp:cNvGraphicFramePr>
+            <a:graphic xmlns:a="http://schemas.openxmlformats.org/drawingml/2006/main">
+              <a:graphicData uri="http://schemas.openxmlformats.org/drawingml/2006/picture">
+                <pic:pic xmlns:pic="http://schemas.openxmlformats.org/drawingml/2006/picture">
+                  <pic:nvPicPr>
+                    <pic:cNvPr id="2" name="Picture 2" descr="Table&#10;&#10;Description automatically generated"/>
+                    <pic:cNvPicPr/>
+                  </pic:nvPicPr>
+                  <pic:blipFill>
+                    <a:blip r:embed="rId19"/>
+                    <a:stretch>
+                      <a:fillRect/>
+                    </a:stretch>
+                  </pic:blipFill>
+                  <pic:spPr>
+                    <a:xfrm>
+                      <a:off x="0" y="0"/>
+                      <a:ext cx="3267075" cy="4514850"/>
+                    </a:xfrm>
+                    <a:prstGeom prst="rect">
+                      <a:avLst/>
+                    </a:prstGeom>
+                  </pic:spPr>
+                </pic:pic>
+              </a:graphicData>
+            </a:graphic>
+          </wp:inline>
+        </w:drawing>
+      </w:r>
+    </w:p>
+    <w:p>
+      <w:pPr>
         <w:pStyle w:val="Heading2"/>
         <w:numPr>
           <w:ilvl w:val="1"/>
@@ -2147,77 +2693,54 @@
         </w:rPr>
         <w:t>Select input method and files</w:t>
       </w:r>
-      <w:bookmarkEnd w:id="2"/>
-    </w:p>
-    <w:p>
-      <w:r>
-        <w:t xml:space="preserve">The user can choose to either create a new standardized </w:t>
-      </w:r>
-      <w:proofErr w:type="spellStart"/>
-      <w:r>
-        <w:t>TraVis</w:t>
-      </w:r>
-      <w:proofErr w:type="spellEnd"/>
-      <w:r>
-        <w:t xml:space="preserve"> pies input file from the </w:t>
-      </w:r>
-      <w:proofErr w:type="gramStart"/>
+      <w:bookmarkEnd w:id="3"/>
+    </w:p>
+    <w:p>
+      <w:r>
+        <w:t xml:space="preserve">The user can choose to either create a new standardized TraVis pies input file from the </w:t>
+      </w:r>
+      <w:r>
+        <w:rPr>
+          <w:lang w:val="en-BE"/>
+        </w:rPr>
+        <w:t xml:space="preserve">2- or </w:t>
+      </w:r>
       <w:r>
         <w:t>3</w:t>
       </w:r>
-      <w:proofErr w:type="gramEnd"/>
-      <w:r>
-        <w:t xml:space="preserve"> input files described in the previous section, or upload a previously created standardized </w:t>
-      </w:r>
-      <w:proofErr w:type="spellStart"/>
-      <w:r>
-        <w:t>TraVis</w:t>
-      </w:r>
-      <w:proofErr w:type="spellEnd"/>
-      <w:r>
-        <w:t xml:space="preserve"> pies input file to move on faster. </w:t>
-      </w:r>
-    </w:p>
-    <w:p>
-      <w:r>
-        <w:t xml:space="preserve">Creating a new file will allow the user to upload the three input files and specify which columns contain sample names, cohorts and normalization, and which compounds should be included in the analysis. The standardized </w:t>
-      </w:r>
-      <w:proofErr w:type="spellStart"/>
-      <w:r>
-        <w:t>TraVis</w:t>
-      </w:r>
-      <w:proofErr w:type="spellEnd"/>
-      <w:r>
-        <w:t xml:space="preserve"> pies input file created this way </w:t>
-      </w:r>
-      <w:proofErr w:type="gramStart"/>
-      <w:r>
-        <w:t>can be saved</w:t>
-      </w:r>
-      <w:proofErr w:type="gramEnd"/>
-      <w:r>
-        <w:t xml:space="preserve"> for uploading next time the app is used for this data, and will be used as input for this session. </w:t>
-      </w:r>
-    </w:p>
-    <w:p>
-      <w:r>
-        <w:t xml:space="preserve">Uploading a previously created file will perform some checks to make sure the format if the input is correct to avoid errors down the line, if this file was not manually modified no problems should be encountered. This input </w:t>
-      </w:r>
-      <w:proofErr w:type="gramStart"/>
-      <w:r>
-        <w:t>will then be used</w:t>
-      </w:r>
-      <w:proofErr w:type="gramEnd"/>
-      <w:r>
-        <w:t xml:space="preserve"> in the visualization module.</w:t>
+      <w:r>
+        <w:rPr>
+          <w:lang w:val="en-BE"/>
+        </w:rPr>
+        <w:t>-</w:t>
+      </w:r>
+      <w:r>
+        <w:t xml:space="preserve">input files described in the previous section, or upload a previously created standardized TraVis pies input file to move on faster. </w:t>
+      </w:r>
+    </w:p>
+    <w:p>
+      <w:r>
+        <w:t xml:space="preserve">Creating a new file will allow the user to upload the </w:t>
+      </w:r>
+      <w:r>
+        <w:rPr>
+          <w:lang w:val="en-BE"/>
+        </w:rPr>
+        <w:t>required</w:t>
+      </w:r>
+      <w:r>
+        <w:t xml:space="preserve"> input files and specify which columns contain sample names, cohorts and normalization, and which compounds should be included in the analysis. The standardized TraVis pies input file created this way can be saved for uploading next time the app is used for this data, and will be used as input for this session. </w:t>
+      </w:r>
+    </w:p>
+    <w:p>
+      <w:r>
+        <w:t>Uploading a previously created file will perform some checks to make sure the format if the input is correct to avoid errors down the line, if this file was not manually modified no problems should be encountered. This input will then be used in the visualization module.</w:t>
       </w:r>
     </w:p>
     <w:p>
       <w:r>
         <w:t>For simply testing the app, one can click the button “Use demo input” to utilize example data without having to upload a file.</w:t>
       </w:r>
-      <w:bookmarkStart w:id="5" w:name="_GoBack"/>
-      <w:bookmarkEnd w:id="5"/>
     </w:p>
     <w:p>
       <w:pPr>
@@ -2227,11 +2750,12 @@
           <w:numId w:val="1"/>
         </w:numPr>
       </w:pPr>
-      <w:bookmarkStart w:id="6" w:name="_Toc101864962"/>
-      <w:r>
+      <w:bookmarkStart w:id="5" w:name="_Toc101864962"/>
+      <w:r>
+        <w:lastRenderedPageBreak/>
         <w:t>Input cleaner module</w:t>
       </w:r>
-      <w:bookmarkEnd w:id="6"/>
+      <w:bookmarkEnd w:id="5"/>
     </w:p>
     <w:p>
       <w:r>
@@ -2274,16 +2798,7 @@
     </w:p>
     <w:p>
       <w:r>
-        <w:lastRenderedPageBreak/>
-        <w:t xml:space="preserve">If all settings are as desired, click the merge inputdata button to create a standardized </w:t>
-      </w:r>
-      <w:proofErr w:type="spellStart"/>
-      <w:r>
-        <w:t>TraVis</w:t>
-      </w:r>
-      <w:proofErr w:type="spellEnd"/>
-      <w:r>
-        <w:t xml:space="preserve"> pies input table, which can optionally be saved as a .csv file for quicker input next time it is used. The user can then select a folder and name for the .csv file using the Save to any directory button, or (quicker) copy-pasting a folder path to output the .csv to the textbox, then click the “Save to specified directory” button. Click the “Continue with this data” button to proceed.</w:t>
+        <w:t>If all settings are as desired, click the merge inputdata button to create a standardized TraVis pies input table, which can optionally be saved as a .csv file for quicker input next time it is used. The user can then select a folder and name for the .csv file using the Save to any directory button, or (quicker) copy-pasting a folder path to output the .csv to the textbox, then click the “Save to specified directory” button. Click the “Continue with this data” button to proceed.</w:t>
       </w:r>
     </w:p>
     <w:p/>
@@ -2295,16 +2810,14 @@
           <w:numId w:val="1"/>
         </w:numPr>
       </w:pPr>
-      <w:bookmarkStart w:id="7" w:name="_Toc101864963"/>
-      <w:proofErr w:type="spellStart"/>
+      <w:bookmarkStart w:id="6" w:name="_Toc101864963"/>
       <w:r>
         <w:rPr>
           <w:lang w:val="nl-BE"/>
         </w:rPr>
         <w:t>Visualisation</w:t>
       </w:r>
-      <w:bookmarkEnd w:id="7"/>
-      <w:proofErr w:type="spellEnd"/>
+      <w:bookmarkEnd w:id="6"/>
       <w:r>
         <w:rPr>
           <w:lang w:val="nl-BE"/>
@@ -2319,15 +2832,7 @@
     </w:p>
     <w:p>
       <w:r>
-        <w:t xml:space="preserve">Once the settings are as desired, click the “Save plots with these settings” button in order </w:t>
-      </w:r>
-      <w:proofErr w:type="gramStart"/>
-      <w:r>
-        <w:t>to  proceed</w:t>
-      </w:r>
-      <w:proofErr w:type="gramEnd"/>
-      <w:r>
-        <w:t xml:space="preserve"> to the output module where images can be generated for all desired compounds using these settings.</w:t>
+        <w:t>Once the settings are as desired, click the “Save plots with these settings” button in order to  proceed to the output module where images can be generated for all desired compounds using these settings.</w:t>
       </w:r>
     </w:p>
     <w:p>
@@ -2338,23 +2843,15 @@
           <w:numId w:val="1"/>
         </w:numPr>
       </w:pPr>
-      <w:bookmarkStart w:id="8" w:name="_Toc101864964"/>
+      <w:bookmarkStart w:id="7" w:name="_Toc101864964"/>
       <w:r>
         <w:t>Note on using multiple selections for cohort and others</w:t>
       </w:r>
-      <w:bookmarkEnd w:id="8"/>
-    </w:p>
-    <w:p>
-      <w:r>
-        <w:t xml:space="preserve">For compounds, cohorts … multiple selection boxes are used, and these can be confusing at the start. Whether an item in the box is selected (blue) or not (gray) does not affect the output, only whether it is present in the box or not. You can delete an item, or add </w:t>
-      </w:r>
-      <w:proofErr w:type="gramStart"/>
-      <w:r>
-        <w:t>an item that is available</w:t>
-      </w:r>
-      <w:proofErr w:type="gramEnd"/>
-      <w:r>
-        <w:t xml:space="preserve"> but not currently present in the box by clicking in the box and selecting it from the dropdown list showing all available options currently not present in the box.</w:t>
+      <w:bookmarkEnd w:id="7"/>
+    </w:p>
+    <w:p>
+      <w:r>
+        <w:t>For compounds, cohorts … multiple selection boxes are used, and these can be confusing at the start. Whether an item in the box is selected (blue) or not (gray) does not affect the output, only whether it is present in the box or not. You can delete an item, or add an item that is available but not currently present in the box by clicking in the box and selecting it from the dropdown list showing all available options currently not present in the box.</w:t>
       </w:r>
     </w:p>
     <w:p>
@@ -2365,11 +2862,11 @@
           <w:numId w:val="1"/>
         </w:numPr>
       </w:pPr>
-      <w:bookmarkStart w:id="9" w:name="_Toc101864965"/>
+      <w:bookmarkStart w:id="8" w:name="_Toc101864965"/>
       <w:r>
         <w:t>Compound, cohort variable, cohort order and normalization</w:t>
       </w:r>
-      <w:bookmarkEnd w:id="9"/>
+      <w:bookmarkEnd w:id="8"/>
     </w:p>
     <w:p>
       <w:pPr>
@@ -2427,11 +2924,11 @@
           <w:numId w:val="1"/>
         </w:numPr>
       </w:pPr>
-      <w:bookmarkStart w:id="10" w:name="_Toc101864966"/>
+      <w:bookmarkStart w:id="9" w:name="_Toc101864966"/>
       <w:r>
         <w:t>Chart layout options</w:t>
       </w:r>
-      <w:bookmarkEnd w:id="10"/>
+      <w:bookmarkEnd w:id="9"/>
     </w:p>
     <w:p>
       <w:pPr>
@@ -2454,6 +2951,7 @@
         </w:numPr>
       </w:pPr>
       <w:r>
+        <w:lastRenderedPageBreak/>
         <w:t>Position FC label: Position of the label displaying the fractional contribution. If “center”, the FC is shown in the center of the graph. If “slice”, both the contribution of the labelled and unlabeled fractions are shown in their specific slices.</w:t>
       </w:r>
     </w:p>
@@ -2502,7 +3000,6 @@
         </w:numPr>
       </w:pPr>
       <w:r>
-        <w:lastRenderedPageBreak/>
         <w:t>show_P: if checked hows text relating to P values of statistical significant tests on pie charts</w:t>
       </w:r>
     </w:p>
@@ -2589,11 +3086,11 @@
           <w:lang w:val="en-GB"/>
         </w:rPr>
       </w:pPr>
-      <w:bookmarkStart w:id="11" w:name="_Toc101864967"/>
+      <w:bookmarkStart w:id="10" w:name="_Toc101864967"/>
       <w:r>
         <w:t>Chart font options</w:t>
       </w:r>
-      <w:bookmarkEnd w:id="11"/>
+      <w:bookmarkEnd w:id="10"/>
     </w:p>
     <w:p>
       <w:pPr>
@@ -2604,15 +3101,7 @@
         </w:numPr>
       </w:pPr>
       <w:r>
-        <w:t xml:space="preserve">Select font: specify the font to be used on the result figures. To get the option to use any but the default font in a local version of this application, a separate script </w:t>
-      </w:r>
-      <w:proofErr w:type="gramStart"/>
-      <w:r>
-        <w:t>must be run</w:t>
-      </w:r>
-      <w:proofErr w:type="gramEnd"/>
-      <w:r>
-        <w:t xml:space="preserve"> to allow R to use the fonts stored on the machine.</w:t>
+        <w:t>Select font: specify the font to be used on the result figures. To get the option to use any but the default font in a local version of this application, a separate script must be run to allow R to use the fonts stored on the machine.</w:t>
       </w:r>
       <w:r>
         <w:t xml:space="preserve"> Ask Sam if desired</w:t>
@@ -2646,11 +3135,11 @@
           <w:numId w:val="1"/>
         </w:numPr>
       </w:pPr>
-      <w:bookmarkStart w:id="12" w:name="_Toc101864968"/>
+      <w:bookmarkStart w:id="11" w:name="_Toc101864968"/>
       <w:r>
         <w:t>Output module</w:t>
       </w:r>
-      <w:bookmarkEnd w:id="12"/>
+      <w:bookmarkEnd w:id="11"/>
     </w:p>
     <w:p>
       <w:r>
@@ -2684,13 +3173,8 @@
         <w:t>A detailed figure</w:t>
       </w:r>
       <w:r>
-        <w:t xml:space="preserve">, depending on chosen settings can contain legend and </w:t>
-      </w:r>
-      <w:proofErr w:type="gramStart"/>
-      <w:r>
-        <w:t>title .</w:t>
-      </w:r>
-      <w:proofErr w:type="gramEnd"/>
+        <w:t>, depending on chosen settings can contain legend and title .</w:t>
+      </w:r>
     </w:p>
     <w:p>
       <w:pPr>
@@ -2737,15 +3221,7 @@
         </w:numPr>
       </w:pPr>
       <w:r>
-        <w:t>.</w:t>
-      </w:r>
-      <w:proofErr w:type="spellStart"/>
-      <w:r>
-        <w:t>png</w:t>
-      </w:r>
-      <w:proofErr w:type="spellEnd"/>
-      <w:r>
-        <w:t xml:space="preserve"> is more suited for screen and web display as the files are smaller</w:t>
+        <w:t>.png is more suited for screen and web display as the files are smaller</w:t>
       </w:r>
     </w:p>
     <w:p>
@@ -2757,15 +3233,7 @@
         </w:numPr>
       </w:pPr>
       <w:r>
-        <w:t xml:space="preserve">.TIFF uses a </w:t>
-      </w:r>
-      <w:proofErr w:type="spellStart"/>
-      <w:r>
-        <w:t>colour</w:t>
-      </w:r>
-      <w:proofErr w:type="spellEnd"/>
-      <w:r>
-        <w:t xml:space="preserve"> scheme that is more compatible with conventional printing, however the files are very big</w:t>
+        <w:t>.TIFF uses a colour scheme that is more compatible with conventional printing, however the files are very big</w:t>
       </w:r>
     </w:p>
     <w:p>
@@ -2788,15 +3256,11 @@
     </w:p>
     <w:p>
       <w:r>
-        <w:t xml:space="preserve">The user can then obtain the images for the desired compounds by selecting or copy-pasting a folder path to output the figures to, then clicking generate figures. A progress bar will pop up to show how many compounds still need to </w:t>
-      </w:r>
-      <w:proofErr w:type="gramStart"/>
-      <w:r>
-        <w:t>be processed</w:t>
-      </w:r>
-      <w:proofErr w:type="gramEnd"/>
-      <w:r>
-        <w:t>, as this can take some time when 10’s of compounds are supplied</w:t>
+        <w:t xml:space="preserve">The user can then obtain the images for the desired compounds by selecting or copy-pasting a folder path to output the figures to, then clicking generate figures. A progress bar will pop up to show how </w:t>
+      </w:r>
+      <w:r>
+        <w:lastRenderedPageBreak/>
+        <w:t>many compounds still need to be processed, as this can take some time when 10’s of compounds are supplied</w:t>
       </w:r>
       <w:r>
         <w:t>.</w:t>
@@ -2924,7 +3388,7 @@
 </file>
 
 <file path=word/numbering.xml><?xml version="1.0" encoding="utf-8"?>
-<w:numbering xmlns:wpc="http://schemas.microsoft.com/office/word/2010/wordprocessingCanvas" xmlns:cx="http://schemas.microsoft.com/office/drawing/2014/chartex" xmlns:cx1="http://schemas.microsoft.com/office/drawing/2015/9/8/chartex" xmlns:mc="http://schemas.openxmlformats.org/markup-compatibility/2006" xmlns:o="urn:schemas-microsoft-com:office:office" xmlns:r="http://schemas.openxmlformats.org/officeDocument/2006/relationships" xmlns:m="http://schemas.openxmlformats.org/officeDocument/2006/math" xmlns:v="urn:schemas-microsoft-com:vml" xmlns:wp14="http://schemas.microsoft.com/office/word/2010/wordprocessingDrawing" xmlns:wp="http://schemas.openxmlformats.org/drawingml/2006/wordprocessingDrawing" xmlns:w10="urn:schemas-microsoft-com:office:word" xmlns:w="http://schemas.openxmlformats.org/wordprocessingml/2006/main" xmlns:w14="http://schemas.microsoft.com/office/word/2010/wordml" xmlns:w15="http://schemas.microsoft.com/office/word/2012/wordml" xmlns:w16se="http://schemas.microsoft.com/office/word/2015/wordml/symex" xmlns:wpg="http://schemas.microsoft.com/office/word/2010/wordprocessingGroup" xmlns:wpi="http://schemas.microsoft.com/office/word/2010/wordprocessingInk" xmlns:wne="http://schemas.microsoft.com/office/word/2006/wordml" xmlns:wps="http://schemas.microsoft.com/office/word/2010/wordprocessingShape" mc:Ignorable="w14 w15 w16se wp14">
+<w:numbering xmlns:wpc="http://schemas.microsoft.com/office/word/2010/wordprocessingCanvas" xmlns:cx="http://schemas.microsoft.com/office/drawing/2014/chartex" xmlns:cx1="http://schemas.microsoft.com/office/drawing/2015/9/8/chartex" xmlns:cx2="http://schemas.microsoft.com/office/drawing/2015/10/21/chartex" xmlns:cx3="http://schemas.microsoft.com/office/drawing/2016/5/9/chartex" xmlns:cx4="http://schemas.microsoft.com/office/drawing/2016/5/10/chartex" xmlns:cx5="http://schemas.microsoft.com/office/drawing/2016/5/11/chartex" xmlns:cx6="http://schemas.microsoft.com/office/drawing/2016/5/12/chartex" xmlns:cx7="http://schemas.microsoft.com/office/drawing/2016/5/13/chartex" xmlns:cx8="http://schemas.microsoft.com/office/drawing/2016/5/14/chartex" xmlns:mc="http://schemas.openxmlformats.org/markup-compatibility/2006" xmlns:aink="http://schemas.microsoft.com/office/drawing/2016/ink" xmlns:am3d="http://schemas.microsoft.com/office/drawing/2017/model3d" xmlns:o="urn:schemas-microsoft-com:office:office" xmlns:oel="http://schemas.microsoft.com/office/2019/extlst" xmlns:r="http://schemas.openxmlformats.org/officeDocument/2006/relationships" xmlns:m="http://schemas.openxmlformats.org/officeDocument/2006/math" xmlns:v="urn:schemas-microsoft-com:vml" xmlns:wp14="http://schemas.microsoft.com/office/word/2010/wordprocessingDrawing" xmlns:wp="http://schemas.openxmlformats.org/drawingml/2006/wordprocessingDrawing" xmlns:w10="urn:schemas-microsoft-com:office:word" xmlns:w="http://schemas.openxmlformats.org/wordprocessingml/2006/main" xmlns:w14="http://schemas.microsoft.com/office/word/2010/wordml" xmlns:w15="http://schemas.microsoft.com/office/word/2012/wordml" xmlns:w16cex="http://schemas.microsoft.com/office/word/2018/wordml/cex" xmlns:w16cid="http://schemas.microsoft.com/office/word/2016/wordml/cid" xmlns:w16="http://schemas.microsoft.com/office/word/2018/wordml" xmlns:w16sdtdh="http://schemas.microsoft.com/office/word/2020/wordml/sdtdatahash" xmlns:w16se="http://schemas.microsoft.com/office/word/2015/wordml/symex" xmlns:wpg="http://schemas.microsoft.com/office/word/2010/wordprocessingGroup" xmlns:wpi="http://schemas.microsoft.com/office/word/2010/wordprocessingInk" xmlns:wne="http://schemas.microsoft.com/office/word/2006/wordml" xmlns:wps="http://schemas.microsoft.com/office/word/2010/wordprocessingShape" mc:Ignorable="w14 w15 w16se w16cid w16 w16cex w16sdtdh wp14">
   <w:abstractNum w:abstractNumId="0" w15:restartNumberingAfterBreak="0">
     <w:nsid w:val="10746CDD"/>
     <w:multiLevelType w:val="multilevel"/>
@@ -3248,7 +3712,7 @@
   <w:abstractNum w:abstractNumId="3" w15:restartNumberingAfterBreak="0">
     <w:nsid w:val="543B127A"/>
     <w:multiLevelType w:val="hybridMultilevel"/>
-    <w:tmpl w:val="F40E6170"/>
+    <w:tmpl w:val="D55A5694"/>
     <w:lvl w:ilvl="0" w:tplc="20000001">
       <w:start w:val="1"/>
       <w:numFmt w:val="bullet"/>
@@ -3659,7 +4123,7 @@
       </w:pPr>
     </w:lvl>
   </w:abstractNum>
-  <w:num w:numId="1">
+  <w:num w:numId="1" w16cid:durableId="655648831">
     <w:abstractNumId w:val="0"/>
     <w:lvlOverride w:ilvl="0">
       <w:startOverride w:val="1"/>
@@ -3689,29 +4153,29 @@
       <w:startOverride w:val="1"/>
     </w:lvlOverride>
   </w:num>
-  <w:num w:numId="2">
+  <w:num w:numId="2" w16cid:durableId="2103213252">
     <w:abstractNumId w:val="3"/>
   </w:num>
-  <w:num w:numId="3">
+  <w:num w:numId="3" w16cid:durableId="997227211">
     <w:abstractNumId w:val="4"/>
   </w:num>
-  <w:num w:numId="4">
+  <w:num w:numId="4" w16cid:durableId="1447264004">
     <w:abstractNumId w:val="1"/>
   </w:num>
-  <w:num w:numId="5">
+  <w:num w:numId="5" w16cid:durableId="1588225843">
     <w:abstractNumId w:val="2"/>
   </w:num>
-  <w:num w:numId="6">
+  <w:num w:numId="6" w16cid:durableId="1076898192">
     <w:abstractNumId w:val="6"/>
   </w:num>
-  <w:num w:numId="7">
+  <w:num w:numId="7" w16cid:durableId="1810778689">
     <w:abstractNumId w:val="5"/>
   </w:num>
 </w:numbering>
 </file>
 
 <file path=word/styles.xml><?xml version="1.0" encoding="utf-8"?>
-<w:styles xmlns:mc="http://schemas.openxmlformats.org/markup-compatibility/2006" xmlns:r="http://schemas.openxmlformats.org/officeDocument/2006/relationships" xmlns:w="http://schemas.openxmlformats.org/wordprocessingml/2006/main" xmlns:w14="http://schemas.microsoft.com/office/word/2010/wordml" xmlns:w15="http://schemas.microsoft.com/office/word/2012/wordml" xmlns:w16se="http://schemas.microsoft.com/office/word/2015/wordml/symex" mc:Ignorable="w14 w15 w16se">
+<w:styles xmlns:mc="http://schemas.openxmlformats.org/markup-compatibility/2006" xmlns:r="http://schemas.openxmlformats.org/officeDocument/2006/relationships" xmlns:w="http://schemas.openxmlformats.org/wordprocessingml/2006/main" xmlns:w14="http://schemas.microsoft.com/office/word/2010/wordml" xmlns:w15="http://schemas.microsoft.com/office/word/2012/wordml" xmlns:w16cex="http://schemas.microsoft.com/office/word/2018/wordml/cex" xmlns:w16cid="http://schemas.microsoft.com/office/word/2016/wordml/cid" xmlns:w16="http://schemas.microsoft.com/office/word/2018/wordml" xmlns:w16sdtdh="http://schemas.microsoft.com/office/word/2020/wordml/sdtdatahash" xmlns:w16se="http://schemas.microsoft.com/office/word/2015/wordml/symex" mc:Ignorable="w14 w15 w16se w16cid w16 w16cex w16sdtdh">
   <w:docDefaults>
     <w:rPrDefault>
       <w:rPr>
@@ -3727,7 +4191,7 @@
       </w:pPr>
     </w:pPrDefault>
   </w:docDefaults>
-  <w:latentStyles w:defLockedState="0" w:defUIPriority="99" w:defSemiHidden="0" w:defUnhideWhenUsed="0" w:defQFormat="0" w:count="371">
+  <w:latentStyles w:defLockedState="0" w:defUIPriority="99" w:defSemiHidden="0" w:defUnhideWhenUsed="0" w:defQFormat="0" w:count="376">
     <w:lsdException w:name="Normal" w:uiPriority="0" w:qFormat="1"/>
     <w:lsdException w:name="heading 1" w:uiPriority="9" w:qFormat="1"/>
     <w:lsdException w:name="heading 2" w:semiHidden="1" w:uiPriority="9" w:unhideWhenUsed="1" w:qFormat="1"/>
@@ -4099,6 +4563,11 @@
     <w:lsdException w:name="List Table 5 Dark Accent 6" w:uiPriority="50"/>
     <w:lsdException w:name="List Table 6 Colorful Accent 6" w:uiPriority="51"/>
     <w:lsdException w:name="List Table 7 Colorful Accent 6" w:uiPriority="52"/>
+    <w:lsdException w:name="Mention" w:semiHidden="1" w:unhideWhenUsed="1"/>
+    <w:lsdException w:name="Smart Hyperlink" w:semiHidden="1" w:unhideWhenUsed="1"/>
+    <w:lsdException w:name="Hashtag" w:semiHidden="1" w:unhideWhenUsed="1"/>
+    <w:lsdException w:name="Unresolved Mention" w:semiHidden="1" w:unhideWhenUsed="1"/>
+    <w:lsdException w:name="Smart Link" w:semiHidden="1" w:unhideWhenUsed="1"/>
   </w:latentStyles>
   <w:style w:type="paragraph" w:default="1" w:styleId="Normal">
     <w:name w:val="Normal"/>
@@ -4169,6 +4638,29 @@
       <w:color w:val="1F3763" w:themeColor="accent1" w:themeShade="7F"/>
       <w:sz w:val="24"/>
       <w:szCs w:val="24"/>
+    </w:rPr>
+  </w:style>
+  <w:style w:type="paragraph" w:styleId="Heading4">
+    <w:name w:val="heading 4"/>
+    <w:basedOn w:val="Normal"/>
+    <w:next w:val="Normal"/>
+    <w:link w:val="Heading4Char"/>
+    <w:uiPriority w:val="9"/>
+    <w:semiHidden/>
+    <w:unhideWhenUsed/>
+    <w:qFormat/>
+    <w:rsid w:val="00A345F5"/>
+    <w:pPr>
+      <w:keepNext/>
+      <w:keepLines/>
+      <w:spacing w:before="40" w:after="0"/>
+      <w:outlineLvl w:val="3"/>
+    </w:pPr>
+    <w:rPr>
+      <w:rFonts w:asciiTheme="majorHAnsi" w:eastAsiaTheme="majorEastAsia" w:hAnsiTheme="majorHAnsi" w:cstheme="majorBidi"/>
+      <w:i/>
+      <w:iCs/>
+      <w:color w:val="2F5496" w:themeColor="accent1" w:themeShade="BF"/>
     </w:rPr>
   </w:style>
   <w:style w:type="character" w:default="1" w:styleId="DefaultParagraphFont">
@@ -4401,6 +4893,100 @@
       <w:color w:val="000000"/>
       <w:sz w:val="20"/>
       <w:lang w:eastAsia="de-DE" w:bidi="en-US"/>
+    </w:rPr>
+  </w:style>
+  <w:style w:type="character" w:customStyle="1" w:styleId="Heading4Char">
+    <w:name w:val="Heading 4 Char"/>
+    <w:basedOn w:val="DefaultParagraphFont"/>
+    <w:link w:val="Heading4"/>
+    <w:uiPriority w:val="9"/>
+    <w:semiHidden/>
+    <w:rsid w:val="00A345F5"/>
+    <w:rPr>
+      <w:rFonts w:asciiTheme="majorHAnsi" w:eastAsiaTheme="majorEastAsia" w:hAnsiTheme="majorHAnsi" w:cstheme="majorBidi"/>
+      <w:i/>
+      <w:iCs/>
+      <w:color w:val="2F5496" w:themeColor="accent1" w:themeShade="BF"/>
+    </w:rPr>
+  </w:style>
+  <w:style w:type="character" w:styleId="UnresolvedMention">
+    <w:name w:val="Unresolved Mention"/>
+    <w:basedOn w:val="DefaultParagraphFont"/>
+    <w:uiPriority w:val="99"/>
+    <w:semiHidden/>
+    <w:unhideWhenUsed/>
+    <w:rsid w:val="00A345F5"/>
+    <w:rPr>
+      <w:color w:val="605E5C"/>
+      <w:shd w:val="clear" w:color="auto" w:fill="E1DFDD"/>
+    </w:rPr>
+  </w:style>
+  <w:style w:type="character" w:styleId="CommentReference">
+    <w:name w:val="annotation reference"/>
+    <w:basedOn w:val="DefaultParagraphFont"/>
+    <w:uiPriority w:val="99"/>
+    <w:semiHidden/>
+    <w:unhideWhenUsed/>
+    <w:rsid w:val="00F560F0"/>
+    <w:rPr>
+      <w:sz w:val="16"/>
+      <w:szCs w:val="16"/>
+    </w:rPr>
+  </w:style>
+  <w:style w:type="paragraph" w:styleId="CommentText">
+    <w:name w:val="annotation text"/>
+    <w:basedOn w:val="Normal"/>
+    <w:link w:val="CommentTextChar"/>
+    <w:uiPriority w:val="99"/>
+    <w:semiHidden/>
+    <w:unhideWhenUsed/>
+    <w:rsid w:val="00F560F0"/>
+    <w:pPr>
+      <w:spacing w:line="240" w:lineRule="auto"/>
+    </w:pPr>
+    <w:rPr>
+      <w:sz w:val="20"/>
+      <w:szCs w:val="20"/>
+    </w:rPr>
+  </w:style>
+  <w:style w:type="character" w:customStyle="1" w:styleId="CommentTextChar">
+    <w:name w:val="Comment Text Char"/>
+    <w:basedOn w:val="DefaultParagraphFont"/>
+    <w:link w:val="CommentText"/>
+    <w:uiPriority w:val="99"/>
+    <w:semiHidden/>
+    <w:rsid w:val="00F560F0"/>
+    <w:rPr>
+      <w:sz w:val="20"/>
+      <w:szCs w:val="20"/>
+    </w:rPr>
+  </w:style>
+  <w:style w:type="paragraph" w:styleId="CommentSubject">
+    <w:name w:val="annotation subject"/>
+    <w:basedOn w:val="CommentText"/>
+    <w:next w:val="CommentText"/>
+    <w:link w:val="CommentSubjectChar"/>
+    <w:uiPriority w:val="99"/>
+    <w:semiHidden/>
+    <w:unhideWhenUsed/>
+    <w:rsid w:val="00F560F0"/>
+    <w:rPr>
+      <w:b/>
+      <w:bCs/>
+    </w:rPr>
+  </w:style>
+  <w:style w:type="character" w:customStyle="1" w:styleId="CommentSubjectChar">
+    <w:name w:val="Comment Subject Char"/>
+    <w:basedOn w:val="CommentTextChar"/>
+    <w:link w:val="CommentSubject"/>
+    <w:uiPriority w:val="99"/>
+    <w:semiHidden/>
+    <w:rsid w:val="00F560F0"/>
+    <w:rPr>
+      <w:b/>
+      <w:bCs/>
+      <w:sz w:val="20"/>
+      <w:szCs w:val="20"/>
     </w:rPr>
   </w:style>
 </w:styles>

</xml_diff>

<commit_message>
Add visualisation of significant isotopologue, logscale abundance and outputting caption
Also includes bugfixes for isotopologue data standardisation, and updates to the manual regarding the new input types and functionalities.
</commit_message>
<xml_diff>
--- a/shiny-server/TraVisPies/TraVis_Pies_manual.docx
+++ b/shiny-server/TraVisPies/TraVis_Pies_manual.docx
@@ -26,7 +26,7 @@
           <w:numId w:val="1"/>
         </w:numPr>
       </w:pPr>
-      <w:bookmarkStart w:id="0" w:name="_Toc101864959"/>
+      <w:bookmarkStart w:id="0" w:name="_Toc104893847"/>
       <w:r>
         <w:lastRenderedPageBreak/>
         <w:t>Table of contents</w:t>
@@ -71,7 +71,9 @@
               <w:tab w:val="right" w:leader="dot" w:pos="9016"/>
             </w:tabs>
             <w:rPr>
+              <w:rFonts w:eastAsiaTheme="minorEastAsia"/>
               <w:noProof/>
+              <w:lang w:val="en-BE" w:eastAsia="en-BE"/>
             </w:rPr>
           </w:pPr>
           <w:r>
@@ -83,7 +85,7 @@
           <w:r>
             <w:fldChar w:fldCharType="separate"/>
           </w:r>
-          <w:hyperlink w:anchor="_Toc101864959" w:history="1">
+          <w:hyperlink w:anchor="_Toc104893847" w:history="1">
             <w:r>
               <w:rPr>
                 <w:rStyle w:val="Hyperlink"/>
@@ -93,7 +95,9 @@
             </w:r>
             <w:r>
               <w:rPr>
-                <w:noProof/>
+                <w:rFonts w:eastAsiaTheme="minorEastAsia"/>
+                <w:noProof/>
+                <w:lang w:val="en-BE" w:eastAsia="en-BE"/>
               </w:rPr>
               <w:tab/>
             </w:r>
@@ -123,7 +127,7 @@
                 <w:noProof/>
                 <w:webHidden/>
               </w:rPr>
-              <w:instrText xml:space="preserve"> PAGEREF _Toc101864959 \h </w:instrText>
+              <w:instrText xml:space="preserve"> PAGEREF _Toc104893847 \h </w:instrText>
             </w:r>
             <w:r>
               <w:rPr>
@@ -162,10 +166,12 @@
               <w:tab w:val="right" w:leader="dot" w:pos="9016"/>
             </w:tabs>
             <w:rPr>
+              <w:rFonts w:eastAsiaTheme="minorEastAsia"/>
               <w:noProof/>
+              <w:lang w:val="en-BE" w:eastAsia="en-BE"/>
             </w:rPr>
           </w:pPr>
-          <w:hyperlink w:anchor="_Toc101864960" w:history="1">
+          <w:hyperlink w:anchor="_Toc104893848" w:history="1">
             <w:r>
               <w:rPr>
                 <w:rStyle w:val="Hyperlink"/>
@@ -175,7 +181,9 @@
             </w:r>
             <w:r>
               <w:rPr>
-                <w:noProof/>
+                <w:rFonts w:eastAsiaTheme="minorEastAsia"/>
+                <w:noProof/>
+                <w:lang w:val="en-BE" w:eastAsia="en-BE"/>
               </w:rPr>
               <w:tab/>
             </w:r>
@@ -205,7 +213,7 @@
                 <w:noProof/>
                 <w:webHidden/>
               </w:rPr>
-              <w:instrText xml:space="preserve"> PAGEREF _Toc101864960 \h </w:instrText>
+              <w:instrText xml:space="preserve"> PAGEREF _Toc104893848 \h </w:instrText>
             </w:r>
             <w:r>
               <w:rPr>
@@ -244,10 +252,12 @@
               <w:tab w:val="right" w:leader="dot" w:pos="9016"/>
             </w:tabs>
             <w:rPr>
+              <w:rFonts w:eastAsiaTheme="minorEastAsia"/>
               <w:noProof/>
+              <w:lang w:val="en-BE" w:eastAsia="en-BE"/>
             </w:rPr>
           </w:pPr>
-          <w:hyperlink w:anchor="_Toc101864961" w:history="1">
+          <w:hyperlink w:anchor="_Toc104893849" w:history="1">
             <w:r>
               <w:rPr>
                 <w:rStyle w:val="Hyperlink"/>
@@ -258,7 +268,9 @@
             </w:r>
             <w:r>
               <w:rPr>
-                <w:noProof/>
+                <w:rFonts w:eastAsiaTheme="minorEastAsia"/>
+                <w:noProof/>
+                <w:lang w:val="en-BE" w:eastAsia="en-BE"/>
               </w:rPr>
               <w:tab/>
             </w:r>
@@ -268,7 +280,7 @@
                 <w:noProof/>
                 <w:lang w:val="en-GB"/>
               </w:rPr>
-              <w:t>Select input method and files</w:t>
+              <w:t>Obtaining curated tracer data</w:t>
             </w:r>
             <w:r>
               <w:rPr>
@@ -289,7 +301,7 @@
                 <w:noProof/>
                 <w:webHidden/>
               </w:rPr>
-              <w:instrText xml:space="preserve"> PAGEREF _Toc101864961 \h </w:instrText>
+              <w:instrText xml:space="preserve"> PAGEREF _Toc104893849 \h </w:instrText>
             </w:r>
             <w:r>
               <w:rPr>
@@ -328,20 +340,25 @@
               <w:tab w:val="right" w:leader="dot" w:pos="9016"/>
             </w:tabs>
             <w:rPr>
+              <w:rFonts w:eastAsiaTheme="minorEastAsia"/>
               <w:noProof/>
+              <w:lang w:val="en-BE" w:eastAsia="en-BE"/>
             </w:rPr>
           </w:pPr>
-          <w:hyperlink w:anchor="_Toc101864962" w:history="1">
+          <w:hyperlink w:anchor="_Toc104893850" w:history="1">
             <w:r>
               <w:rPr>
                 <w:rStyle w:val="Hyperlink"/>
                 <w:noProof/>
+                <w:lang w:val="en-GB"/>
               </w:rPr>
               <w:t>2.2.</w:t>
             </w:r>
             <w:r>
               <w:rPr>
-                <w:noProof/>
+                <w:rFonts w:eastAsiaTheme="minorEastAsia"/>
+                <w:noProof/>
+                <w:lang w:val="en-BE" w:eastAsia="en-BE"/>
               </w:rPr>
               <w:tab/>
             </w:r>
@@ -349,8 +366,9 @@
               <w:rPr>
                 <w:rStyle w:val="Hyperlink"/>
                 <w:noProof/>
-              </w:rPr>
-              <w:t>Input cleaner module</w:t>
+                <w:lang w:val="en-GB"/>
+              </w:rPr>
+              <w:t>Prepare input data</w:t>
             </w:r>
             <w:r>
               <w:rPr>
@@ -371,7 +389,7 @@
                 <w:noProof/>
                 <w:webHidden/>
               </w:rPr>
-              <w:instrText xml:space="preserve"> PAGEREF _Toc101864962 \h </w:instrText>
+              <w:instrText xml:space="preserve"> PAGEREF _Toc104893850 \h </w:instrText>
             </w:r>
             <w:r>
               <w:rPr>
@@ -392,6 +410,320 @@
                 <w:webHidden/>
               </w:rPr>
               <w:t>3</w:t>
+            </w:r>
+            <w:r>
+              <w:rPr>
+                <w:noProof/>
+                <w:webHidden/>
+              </w:rPr>
+              <w:fldChar w:fldCharType="end"/>
+            </w:r>
+          </w:hyperlink>
+        </w:p>
+        <w:p>
+          <w:pPr>
+            <w:pStyle w:val="TOC3"/>
+            <w:tabs>
+              <w:tab w:val="left" w:pos="1320"/>
+              <w:tab w:val="right" w:leader="dot" w:pos="9016"/>
+            </w:tabs>
+            <w:rPr>
+              <w:rFonts w:eastAsiaTheme="minorEastAsia"/>
+              <w:noProof/>
+              <w:lang w:val="en-BE" w:eastAsia="en-BE"/>
+            </w:rPr>
+          </w:pPr>
+          <w:hyperlink w:anchor="_Toc104893851" w:history="1">
+            <w:r>
+              <w:rPr>
+                <w:rStyle w:val="Hyperlink"/>
+                <w:noProof/>
+              </w:rPr>
+              <w:t>2.2.1.</w:t>
+            </w:r>
+            <w:r>
+              <w:rPr>
+                <w:rFonts w:eastAsiaTheme="minorEastAsia"/>
+                <w:noProof/>
+                <w:lang w:val="en-BE" w:eastAsia="en-BE"/>
+              </w:rPr>
+              <w:tab/>
+            </w:r>
+            <w:r>
+              <w:rPr>
+                <w:rStyle w:val="Hyperlink"/>
+                <w:noProof/>
+                <w:lang w:val="en-BE"/>
+              </w:rPr>
+              <w:t>T</w:t>
+            </w:r>
+            <w:r>
+              <w:rPr>
+                <w:rStyle w:val="Hyperlink"/>
+                <w:noProof/>
+              </w:rPr>
+              <w:t xml:space="preserve">hree .csv file input </w:t>
+            </w:r>
+            <w:r>
+              <w:rPr>
+                <w:rStyle w:val="Hyperlink"/>
+                <w:noProof/>
+                <w:lang w:val="en-BE"/>
+              </w:rPr>
+              <w:t>with FC</w:t>
+            </w:r>
+            <w:r>
+              <w:rPr>
+                <w:noProof/>
+                <w:webHidden/>
+              </w:rPr>
+              <w:tab/>
+            </w:r>
+            <w:r>
+              <w:rPr>
+                <w:noProof/>
+                <w:webHidden/>
+              </w:rPr>
+              <w:fldChar w:fldCharType="begin"/>
+            </w:r>
+            <w:r>
+              <w:rPr>
+                <w:noProof/>
+                <w:webHidden/>
+              </w:rPr>
+              <w:instrText xml:space="preserve"> PAGEREF _Toc104893851 \h </w:instrText>
+            </w:r>
+            <w:r>
+              <w:rPr>
+                <w:noProof/>
+                <w:webHidden/>
+              </w:rPr>
+            </w:r>
+            <w:r>
+              <w:rPr>
+                <w:noProof/>
+                <w:webHidden/>
+              </w:rPr>
+              <w:fldChar w:fldCharType="separate"/>
+            </w:r>
+            <w:r>
+              <w:rPr>
+                <w:noProof/>
+                <w:webHidden/>
+              </w:rPr>
+              <w:t>3</w:t>
+            </w:r>
+            <w:r>
+              <w:rPr>
+                <w:noProof/>
+                <w:webHidden/>
+              </w:rPr>
+              <w:fldChar w:fldCharType="end"/>
+            </w:r>
+          </w:hyperlink>
+        </w:p>
+        <w:p>
+          <w:pPr>
+            <w:pStyle w:val="TOC3"/>
+            <w:tabs>
+              <w:tab w:val="left" w:pos="1320"/>
+              <w:tab w:val="right" w:leader="dot" w:pos="9016"/>
+            </w:tabs>
+            <w:rPr>
+              <w:rFonts w:eastAsiaTheme="minorEastAsia"/>
+              <w:noProof/>
+              <w:lang w:val="en-BE" w:eastAsia="en-BE"/>
+            </w:rPr>
+          </w:pPr>
+          <w:hyperlink w:anchor="_Toc104893852" w:history="1">
+            <w:r>
+              <w:rPr>
+                <w:rStyle w:val="Hyperlink"/>
+                <w:noProof/>
+                <w:lang w:val="en-BE"/>
+              </w:rPr>
+              <w:t>2.2.2.</w:t>
+            </w:r>
+            <w:r>
+              <w:rPr>
+                <w:rFonts w:eastAsiaTheme="minorEastAsia"/>
+                <w:noProof/>
+                <w:lang w:val="en-BE" w:eastAsia="en-BE"/>
+              </w:rPr>
+              <w:tab/>
+            </w:r>
+            <w:r>
+              <w:rPr>
+                <w:rStyle w:val="Hyperlink"/>
+                <w:noProof/>
+                <w:lang w:val="en-BE"/>
+              </w:rPr>
+              <w:t>T</w:t>
+            </w:r>
+            <w:r>
+              <w:rPr>
+                <w:rStyle w:val="Hyperlink"/>
+                <w:noProof/>
+              </w:rPr>
+              <w:t xml:space="preserve">hree .csv file input </w:t>
+            </w:r>
+            <w:r>
+              <w:rPr>
+                <w:rStyle w:val="Hyperlink"/>
+                <w:noProof/>
+                <w:lang w:val="en-BE"/>
+              </w:rPr>
+              <w:t>with isotopologues</w:t>
+            </w:r>
+            <w:r>
+              <w:rPr>
+                <w:noProof/>
+                <w:webHidden/>
+              </w:rPr>
+              <w:tab/>
+            </w:r>
+            <w:r>
+              <w:rPr>
+                <w:noProof/>
+                <w:webHidden/>
+              </w:rPr>
+              <w:fldChar w:fldCharType="begin"/>
+            </w:r>
+            <w:r>
+              <w:rPr>
+                <w:noProof/>
+                <w:webHidden/>
+              </w:rPr>
+              <w:instrText xml:space="preserve"> PAGEREF _Toc104893852 \h </w:instrText>
+            </w:r>
+            <w:r>
+              <w:rPr>
+                <w:noProof/>
+                <w:webHidden/>
+              </w:rPr>
+            </w:r>
+            <w:r>
+              <w:rPr>
+                <w:noProof/>
+                <w:webHidden/>
+              </w:rPr>
+              <w:fldChar w:fldCharType="separate"/>
+            </w:r>
+            <w:r>
+              <w:rPr>
+                <w:noProof/>
+                <w:webHidden/>
+              </w:rPr>
+              <w:t>5</w:t>
+            </w:r>
+            <w:r>
+              <w:rPr>
+                <w:noProof/>
+                <w:webHidden/>
+              </w:rPr>
+              <w:fldChar w:fldCharType="end"/>
+            </w:r>
+          </w:hyperlink>
+        </w:p>
+        <w:p>
+          <w:pPr>
+            <w:pStyle w:val="TOC3"/>
+            <w:tabs>
+              <w:tab w:val="left" w:pos="1320"/>
+              <w:tab w:val="right" w:leader="dot" w:pos="9016"/>
+            </w:tabs>
+            <w:rPr>
+              <w:rFonts w:eastAsiaTheme="minorEastAsia"/>
+              <w:noProof/>
+              <w:lang w:val="en-BE" w:eastAsia="en-BE"/>
+            </w:rPr>
+          </w:pPr>
+          <w:hyperlink w:anchor="_Toc104893853" w:history="1">
+            <w:r>
+              <w:rPr>
+                <w:rStyle w:val="Hyperlink"/>
+                <w:noProof/>
+              </w:rPr>
+              <w:t>2.2.3.</w:t>
+            </w:r>
+            <w:r>
+              <w:rPr>
+                <w:rFonts w:eastAsiaTheme="minorEastAsia"/>
+                <w:noProof/>
+                <w:lang w:val="en-BE" w:eastAsia="en-BE"/>
+              </w:rPr>
+              <w:tab/>
+            </w:r>
+            <w:r>
+              <w:rPr>
+                <w:rStyle w:val="Hyperlink"/>
+                <w:noProof/>
+                <w:lang w:val="en-BE"/>
+              </w:rPr>
+              <w:t>Two</w:t>
+            </w:r>
+            <w:r>
+              <w:rPr>
+                <w:rStyle w:val="Hyperlink"/>
+                <w:noProof/>
+              </w:rPr>
+              <w:t xml:space="preserve"> .csv file </w:t>
+            </w:r>
+            <w:r>
+              <w:rPr>
+                <w:rStyle w:val="Hyperlink"/>
+                <w:noProof/>
+                <w:lang w:val="en-BE"/>
+              </w:rPr>
+              <w:t xml:space="preserve">aka Escher-Trace </w:t>
+            </w:r>
+            <w:r>
+              <w:rPr>
+                <w:rStyle w:val="Hyperlink"/>
+                <w:noProof/>
+              </w:rPr>
+              <w:t>input format</w:t>
+            </w:r>
+            <w:r>
+              <w:rPr>
+                <w:noProof/>
+                <w:webHidden/>
+              </w:rPr>
+              <w:tab/>
+            </w:r>
+            <w:r>
+              <w:rPr>
+                <w:noProof/>
+                <w:webHidden/>
+              </w:rPr>
+              <w:fldChar w:fldCharType="begin"/>
+            </w:r>
+            <w:r>
+              <w:rPr>
+                <w:noProof/>
+                <w:webHidden/>
+              </w:rPr>
+              <w:instrText xml:space="preserve"> PAGEREF _Toc104893853 \h </w:instrText>
+            </w:r>
+            <w:r>
+              <w:rPr>
+                <w:noProof/>
+                <w:webHidden/>
+              </w:rPr>
+            </w:r>
+            <w:r>
+              <w:rPr>
+                <w:noProof/>
+                <w:webHidden/>
+              </w:rPr>
+              <w:fldChar w:fldCharType="separate"/>
+            </w:r>
+            <w:r>
+              <w:rPr>
+                <w:noProof/>
+                <w:webHidden/>
+              </w:rPr>
+              <w:t>6</w:t>
             </w:r>
             <w:r>
               <w:rPr>
@@ -410,20 +742,25 @@
               <w:tab w:val="right" w:leader="dot" w:pos="9016"/>
             </w:tabs>
             <w:rPr>
+              <w:rFonts w:eastAsiaTheme="minorEastAsia"/>
               <w:noProof/>
+              <w:lang w:val="en-BE" w:eastAsia="en-BE"/>
             </w:rPr>
           </w:pPr>
-          <w:hyperlink w:anchor="_Toc101864963" w:history="1">
+          <w:hyperlink w:anchor="_Toc104893854" w:history="1">
             <w:r>
               <w:rPr>
                 <w:rStyle w:val="Hyperlink"/>
                 <w:noProof/>
+                <w:lang w:val="en-GB"/>
               </w:rPr>
               <w:t>2.3.</w:t>
             </w:r>
             <w:r>
               <w:rPr>
-                <w:noProof/>
+                <w:rFonts w:eastAsiaTheme="minorEastAsia"/>
+                <w:noProof/>
+                <w:lang w:val="en-BE" w:eastAsia="en-BE"/>
               </w:rPr>
               <w:tab/>
             </w:r>
@@ -431,6 +768,187 @@
               <w:rPr>
                 <w:rStyle w:val="Hyperlink"/>
                 <w:noProof/>
+                <w:lang w:val="en-GB"/>
+              </w:rPr>
+              <w:t>Select input method and files</w:t>
+            </w:r>
+            <w:r>
+              <w:rPr>
+                <w:noProof/>
+                <w:webHidden/>
+              </w:rPr>
+              <w:tab/>
+            </w:r>
+            <w:r>
+              <w:rPr>
+                <w:noProof/>
+                <w:webHidden/>
+              </w:rPr>
+              <w:fldChar w:fldCharType="begin"/>
+            </w:r>
+            <w:r>
+              <w:rPr>
+                <w:noProof/>
+                <w:webHidden/>
+              </w:rPr>
+              <w:instrText xml:space="preserve"> PAGEREF _Toc104893854 \h </w:instrText>
+            </w:r>
+            <w:r>
+              <w:rPr>
+                <w:noProof/>
+                <w:webHidden/>
+              </w:rPr>
+            </w:r>
+            <w:r>
+              <w:rPr>
+                <w:noProof/>
+                <w:webHidden/>
+              </w:rPr>
+              <w:fldChar w:fldCharType="separate"/>
+            </w:r>
+            <w:r>
+              <w:rPr>
+                <w:noProof/>
+                <w:webHidden/>
+              </w:rPr>
+              <w:t>7</w:t>
+            </w:r>
+            <w:r>
+              <w:rPr>
+                <w:noProof/>
+                <w:webHidden/>
+              </w:rPr>
+              <w:fldChar w:fldCharType="end"/>
+            </w:r>
+          </w:hyperlink>
+        </w:p>
+        <w:p>
+          <w:pPr>
+            <w:pStyle w:val="TOC2"/>
+            <w:tabs>
+              <w:tab w:val="left" w:pos="880"/>
+              <w:tab w:val="right" w:leader="dot" w:pos="9016"/>
+            </w:tabs>
+            <w:rPr>
+              <w:rFonts w:eastAsiaTheme="minorEastAsia"/>
+              <w:noProof/>
+              <w:lang w:val="en-BE" w:eastAsia="en-BE"/>
+            </w:rPr>
+          </w:pPr>
+          <w:hyperlink w:anchor="_Toc104893855" w:history="1">
+            <w:r>
+              <w:rPr>
+                <w:rStyle w:val="Hyperlink"/>
+                <w:noProof/>
+              </w:rPr>
+              <w:t>2.4.</w:t>
+            </w:r>
+            <w:r>
+              <w:rPr>
+                <w:rFonts w:eastAsiaTheme="minorEastAsia"/>
+                <w:noProof/>
+                <w:lang w:val="en-BE" w:eastAsia="en-BE"/>
+              </w:rPr>
+              <w:tab/>
+            </w:r>
+            <w:r>
+              <w:rPr>
+                <w:rStyle w:val="Hyperlink"/>
+                <w:noProof/>
+              </w:rPr>
+              <w:t xml:space="preserve">Input </w:t>
+            </w:r>
+            <w:r>
+              <w:rPr>
+                <w:rStyle w:val="Hyperlink"/>
+                <w:noProof/>
+                <w:lang w:val="en-BE"/>
+              </w:rPr>
+              <w:t>standardizer</w:t>
+            </w:r>
+            <w:r>
+              <w:rPr>
+                <w:noProof/>
+                <w:webHidden/>
+              </w:rPr>
+              <w:tab/>
+            </w:r>
+            <w:r>
+              <w:rPr>
+                <w:noProof/>
+                <w:webHidden/>
+              </w:rPr>
+              <w:fldChar w:fldCharType="begin"/>
+            </w:r>
+            <w:r>
+              <w:rPr>
+                <w:noProof/>
+                <w:webHidden/>
+              </w:rPr>
+              <w:instrText xml:space="preserve"> PAGEREF _Toc104893855 \h </w:instrText>
+            </w:r>
+            <w:r>
+              <w:rPr>
+                <w:noProof/>
+                <w:webHidden/>
+              </w:rPr>
+            </w:r>
+            <w:r>
+              <w:rPr>
+                <w:noProof/>
+                <w:webHidden/>
+              </w:rPr>
+              <w:fldChar w:fldCharType="separate"/>
+            </w:r>
+            <w:r>
+              <w:rPr>
+                <w:noProof/>
+                <w:webHidden/>
+              </w:rPr>
+              <w:t>7</w:t>
+            </w:r>
+            <w:r>
+              <w:rPr>
+                <w:noProof/>
+                <w:webHidden/>
+              </w:rPr>
+              <w:fldChar w:fldCharType="end"/>
+            </w:r>
+          </w:hyperlink>
+        </w:p>
+        <w:p>
+          <w:pPr>
+            <w:pStyle w:val="TOC2"/>
+            <w:tabs>
+              <w:tab w:val="left" w:pos="880"/>
+              <w:tab w:val="right" w:leader="dot" w:pos="9016"/>
+            </w:tabs>
+            <w:rPr>
+              <w:rFonts w:eastAsiaTheme="minorEastAsia"/>
+              <w:noProof/>
+              <w:lang w:val="en-BE" w:eastAsia="en-BE"/>
+            </w:rPr>
+          </w:pPr>
+          <w:hyperlink w:anchor="_Toc104893856" w:history="1">
+            <w:r>
+              <w:rPr>
+                <w:rStyle w:val="Hyperlink"/>
+                <w:noProof/>
+              </w:rPr>
+              <w:t>2.5.</w:t>
+            </w:r>
+            <w:r>
+              <w:rPr>
+                <w:rFonts w:eastAsiaTheme="minorEastAsia"/>
+                <w:noProof/>
+                <w:lang w:val="en-BE" w:eastAsia="en-BE"/>
+              </w:rPr>
+              <w:tab/>
+            </w:r>
+            <w:r>
+              <w:rPr>
+                <w:rStyle w:val="Hyperlink"/>
+                <w:noProof/>
                 <w:lang w:val="nl-BE"/>
               </w:rPr>
               <w:t>Visualisation</w:t>
@@ -454,7 +972,7 @@
                 <w:noProof/>
                 <w:webHidden/>
               </w:rPr>
-              <w:instrText xml:space="preserve"> PAGEREF _Toc101864963 \h </w:instrText>
+              <w:instrText xml:space="preserve"> PAGEREF _Toc104893856 \h </w:instrText>
             </w:r>
             <w:r>
               <w:rPr>
@@ -474,7 +992,7 @@
                 <w:noProof/>
                 <w:webHidden/>
               </w:rPr>
-              <w:t>4</w:t>
+              <w:t>8</w:t>
             </w:r>
             <w:r>
               <w:rPr>
@@ -493,20 +1011,24 @@
               <w:tab w:val="right" w:leader="dot" w:pos="9016"/>
             </w:tabs>
             <w:rPr>
+              <w:rFonts w:eastAsiaTheme="minorEastAsia"/>
               <w:noProof/>
+              <w:lang w:val="en-BE" w:eastAsia="en-BE"/>
             </w:rPr>
           </w:pPr>
-          <w:hyperlink w:anchor="_Toc101864964" w:history="1">
+          <w:hyperlink w:anchor="_Toc104893857" w:history="1">
             <w:r>
               <w:rPr>
                 <w:rStyle w:val="Hyperlink"/>
                 <w:noProof/>
               </w:rPr>
-              <w:t>2.3.1.</w:t>
-            </w:r>
-            <w:r>
-              <w:rPr>
-                <w:noProof/>
+              <w:t>2.5.1.</w:t>
+            </w:r>
+            <w:r>
+              <w:rPr>
+                <w:rFonts w:eastAsiaTheme="minorEastAsia"/>
+                <w:noProof/>
+                <w:lang w:val="en-BE" w:eastAsia="en-BE"/>
               </w:rPr>
               <w:tab/>
             </w:r>
@@ -536,7 +1058,7 @@
                 <w:noProof/>
                 <w:webHidden/>
               </w:rPr>
-              <w:instrText xml:space="preserve"> PAGEREF _Toc101864964 \h </w:instrText>
+              <w:instrText xml:space="preserve"> PAGEREF _Toc104893857 \h </w:instrText>
             </w:r>
             <w:r>
               <w:rPr>
@@ -556,7 +1078,7 @@
                 <w:noProof/>
                 <w:webHidden/>
               </w:rPr>
-              <w:t>4</w:t>
+              <w:t>8</w:t>
             </w:r>
             <w:r>
               <w:rPr>
@@ -575,20 +1097,24 @@
               <w:tab w:val="right" w:leader="dot" w:pos="9016"/>
             </w:tabs>
             <w:rPr>
+              <w:rFonts w:eastAsiaTheme="minorEastAsia"/>
               <w:noProof/>
+              <w:lang w:val="en-BE" w:eastAsia="en-BE"/>
             </w:rPr>
           </w:pPr>
-          <w:hyperlink w:anchor="_Toc101864965" w:history="1">
+          <w:hyperlink w:anchor="_Toc104893858" w:history="1">
             <w:r>
               <w:rPr>
                 <w:rStyle w:val="Hyperlink"/>
                 <w:noProof/>
               </w:rPr>
-              <w:t>2.3.2.</w:t>
-            </w:r>
-            <w:r>
-              <w:rPr>
-                <w:noProof/>
+              <w:t>2.5.2.</w:t>
+            </w:r>
+            <w:r>
+              <w:rPr>
+                <w:rFonts w:eastAsiaTheme="minorEastAsia"/>
+                <w:noProof/>
+                <w:lang w:val="en-BE" w:eastAsia="en-BE"/>
               </w:rPr>
               <w:tab/>
             </w:r>
@@ -618,7 +1144,7 @@
                 <w:noProof/>
                 <w:webHidden/>
               </w:rPr>
-              <w:instrText xml:space="preserve"> PAGEREF _Toc101864965 \h </w:instrText>
+              <w:instrText xml:space="preserve"> PAGEREF _Toc104893858 \h </w:instrText>
             </w:r>
             <w:r>
               <w:rPr>
@@ -638,7 +1164,7 @@
                 <w:noProof/>
                 <w:webHidden/>
               </w:rPr>
-              <w:t>4</w:t>
+              <w:t>8</w:t>
             </w:r>
             <w:r>
               <w:rPr>
@@ -657,20 +1183,24 @@
               <w:tab w:val="right" w:leader="dot" w:pos="9016"/>
             </w:tabs>
             <w:rPr>
+              <w:rFonts w:eastAsiaTheme="minorEastAsia"/>
               <w:noProof/>
+              <w:lang w:val="en-BE" w:eastAsia="en-BE"/>
             </w:rPr>
           </w:pPr>
-          <w:hyperlink w:anchor="_Toc101864966" w:history="1">
+          <w:hyperlink w:anchor="_Toc104893859" w:history="1">
             <w:r>
               <w:rPr>
                 <w:rStyle w:val="Hyperlink"/>
                 <w:noProof/>
               </w:rPr>
-              <w:t>2.3.3.</w:t>
-            </w:r>
-            <w:r>
-              <w:rPr>
-                <w:noProof/>
+              <w:t>2.5.3.</w:t>
+            </w:r>
+            <w:r>
+              <w:rPr>
+                <w:rFonts w:eastAsiaTheme="minorEastAsia"/>
+                <w:noProof/>
+                <w:lang w:val="en-BE" w:eastAsia="en-BE"/>
               </w:rPr>
               <w:tab/>
             </w:r>
@@ -700,7 +1230,7 @@
                 <w:noProof/>
                 <w:webHidden/>
               </w:rPr>
-              <w:instrText xml:space="preserve"> PAGEREF _Toc101864966 \h </w:instrText>
+              <w:instrText xml:space="preserve"> PAGEREF _Toc104893859 \h </w:instrText>
             </w:r>
             <w:r>
               <w:rPr>
@@ -720,7 +1250,7 @@
                 <w:noProof/>
                 <w:webHidden/>
               </w:rPr>
-              <w:t>4</w:t>
+              <w:t>8</w:t>
             </w:r>
             <w:r>
               <w:rPr>
@@ -739,21 +1269,25 @@
               <w:tab w:val="right" w:leader="dot" w:pos="9016"/>
             </w:tabs>
             <w:rPr>
+              <w:rFonts w:eastAsiaTheme="minorEastAsia"/>
               <w:noProof/>
+              <w:lang w:val="en-BE" w:eastAsia="en-BE"/>
             </w:rPr>
           </w:pPr>
-          <w:hyperlink w:anchor="_Toc101864967" w:history="1">
+          <w:hyperlink w:anchor="_Toc104893860" w:history="1">
             <w:r>
               <w:rPr>
                 <w:rStyle w:val="Hyperlink"/>
                 <w:noProof/>
                 <w:lang w:val="en-GB"/>
               </w:rPr>
-              <w:t>2.3.4.</w:t>
-            </w:r>
-            <w:r>
-              <w:rPr>
-                <w:noProof/>
+              <w:t>2.5.4.</w:t>
+            </w:r>
+            <w:r>
+              <w:rPr>
+                <w:rFonts w:eastAsiaTheme="minorEastAsia"/>
+                <w:noProof/>
+                <w:lang w:val="en-BE" w:eastAsia="en-BE"/>
               </w:rPr>
               <w:tab/>
             </w:r>
@@ -783,7 +1317,7 @@
                 <w:noProof/>
                 <w:webHidden/>
               </w:rPr>
-              <w:instrText xml:space="preserve"> PAGEREF _Toc101864967 \h </w:instrText>
+              <w:instrText xml:space="preserve"> PAGEREF _Toc104893860 \h </w:instrText>
             </w:r>
             <w:r>
               <w:rPr>
@@ -803,7 +1337,7 @@
                 <w:noProof/>
                 <w:webHidden/>
               </w:rPr>
-              <w:t>5</w:t>
+              <w:t>9</w:t>
             </w:r>
             <w:r>
               <w:rPr>
@@ -822,20 +1356,24 @@
               <w:tab w:val="right" w:leader="dot" w:pos="9016"/>
             </w:tabs>
             <w:rPr>
+              <w:rFonts w:eastAsiaTheme="minorEastAsia"/>
               <w:noProof/>
+              <w:lang w:val="en-BE" w:eastAsia="en-BE"/>
             </w:rPr>
           </w:pPr>
-          <w:hyperlink w:anchor="_Toc101864968" w:history="1">
+          <w:hyperlink w:anchor="_Toc104893861" w:history="1">
             <w:r>
               <w:rPr>
                 <w:rStyle w:val="Hyperlink"/>
                 <w:noProof/>
               </w:rPr>
-              <w:t>2.4.</w:t>
-            </w:r>
-            <w:r>
-              <w:rPr>
-                <w:noProof/>
+              <w:t>2.6.</w:t>
+            </w:r>
+            <w:r>
+              <w:rPr>
+                <w:rFonts w:eastAsiaTheme="minorEastAsia"/>
+                <w:noProof/>
+                <w:lang w:val="en-BE" w:eastAsia="en-BE"/>
               </w:rPr>
               <w:tab/>
             </w:r>
@@ -865,7 +1403,7 @@
                 <w:noProof/>
                 <w:webHidden/>
               </w:rPr>
-              <w:instrText xml:space="preserve"> PAGEREF _Toc101864968 \h </w:instrText>
+              <w:instrText xml:space="preserve"> PAGEREF _Toc104893861 \h </w:instrText>
             </w:r>
             <w:r>
               <w:rPr>
@@ -885,7 +1423,93 @@
                 <w:noProof/>
                 <w:webHidden/>
               </w:rPr>
-              <w:t>5</w:t>
+              <w:t>9</w:t>
+            </w:r>
+            <w:r>
+              <w:rPr>
+                <w:noProof/>
+                <w:webHidden/>
+              </w:rPr>
+              <w:fldChar w:fldCharType="end"/>
+            </w:r>
+          </w:hyperlink>
+        </w:p>
+        <w:p>
+          <w:pPr>
+            <w:pStyle w:val="TOC1"/>
+            <w:tabs>
+              <w:tab w:val="left" w:pos="440"/>
+              <w:tab w:val="right" w:leader="dot" w:pos="9016"/>
+            </w:tabs>
+            <w:rPr>
+              <w:rFonts w:eastAsiaTheme="minorEastAsia"/>
+              <w:noProof/>
+              <w:lang w:val="en-BE" w:eastAsia="en-BE"/>
+            </w:rPr>
+          </w:pPr>
+          <w:hyperlink w:anchor="_Toc104893862" w:history="1">
+            <w:r>
+              <w:rPr>
+                <w:rStyle w:val="Hyperlink"/>
+                <w:noProof/>
+              </w:rPr>
+              <w:t>3.</w:t>
+            </w:r>
+            <w:r>
+              <w:rPr>
+                <w:rFonts w:eastAsiaTheme="minorEastAsia"/>
+                <w:noProof/>
+                <w:lang w:val="en-BE" w:eastAsia="en-BE"/>
+              </w:rPr>
+              <w:tab/>
+            </w:r>
+            <w:r>
+              <w:rPr>
+                <w:rStyle w:val="Hyperlink"/>
+                <w:noProof/>
+              </w:rPr>
+              <w:t>References</w:t>
+            </w:r>
+            <w:r>
+              <w:rPr>
+                <w:noProof/>
+                <w:webHidden/>
+              </w:rPr>
+              <w:tab/>
+            </w:r>
+            <w:r>
+              <w:rPr>
+                <w:noProof/>
+                <w:webHidden/>
+              </w:rPr>
+              <w:fldChar w:fldCharType="begin"/>
+            </w:r>
+            <w:r>
+              <w:rPr>
+                <w:noProof/>
+                <w:webHidden/>
+              </w:rPr>
+              <w:instrText xml:space="preserve"> PAGEREF _Toc104893862 \h </w:instrText>
+            </w:r>
+            <w:r>
+              <w:rPr>
+                <w:noProof/>
+                <w:webHidden/>
+              </w:rPr>
+            </w:r>
+            <w:r>
+              <w:rPr>
+                <w:noProof/>
+                <w:webHidden/>
+              </w:rPr>
+              <w:fldChar w:fldCharType="separate"/>
+            </w:r>
+            <w:r>
+              <w:rPr>
+                <w:noProof/>
+                <w:webHidden/>
+              </w:rPr>
+              <w:t>9</w:t>
             </w:r>
             <w:r>
               <w:rPr>
@@ -921,7 +1545,7 @@
           <w:numId w:val="1"/>
         </w:numPr>
       </w:pPr>
-      <w:bookmarkStart w:id="1" w:name="_Toc101864960"/>
+      <w:bookmarkStart w:id="1" w:name="_Toc104893848"/>
       <w:r>
         <w:lastRenderedPageBreak/>
         <w:t>Using the TraVis pies interface</w:t>
@@ -940,13 +1564,14 @@
         </w:rPr>
       </w:pPr>
       <w:bookmarkStart w:id="2" w:name="_Ref101865225"/>
-      <w:bookmarkStart w:id="3" w:name="_Toc101864961"/>
+      <w:bookmarkStart w:id="3" w:name="_Toc104893849"/>
       <w:r>
         <w:rPr>
           <w:lang w:val="en-GB"/>
         </w:rPr>
         <w:t>Obtaining curated tracer data</w:t>
       </w:r>
+      <w:bookmarkEnd w:id="3"/>
     </w:p>
     <w:p>
       <w:pPr>
@@ -1611,6 +2236,7 @@
         </w:rPr>
       </w:pPr>
       <w:bookmarkStart w:id="4" w:name="_Ref101865663"/>
+      <w:bookmarkStart w:id="5" w:name="_Toc104893850"/>
       <w:r>
         <w:rPr>
           <w:lang w:val="en-GB"/>
@@ -1619,6 +2245,7 @@
       </w:r>
       <w:bookmarkEnd w:id="2"/>
       <w:bookmarkEnd w:id="4"/>
+      <w:bookmarkEnd w:id="5"/>
     </w:p>
     <w:p>
       <w:r>
@@ -1733,6 +2360,7 @@
           <w:numId w:val="1"/>
         </w:numPr>
       </w:pPr>
+      <w:bookmarkStart w:id="6" w:name="_Toc104893851"/>
       <w:r>
         <w:rPr>
           <w:lang w:val="en-BE"/>
@@ -1746,7 +2374,17 @@
         <w:t xml:space="preserve">input </w:t>
       </w:r>
       <w:r>
-        <w:t>format</w:t>
+        <w:rPr>
+          <w:lang w:val="en-BE"/>
+        </w:rPr>
+        <w:t>with FC</w:t>
+      </w:r>
+      <w:bookmarkEnd w:id="6"/>
+      <w:r>
+        <w:rPr>
+          <w:lang w:val="en-BE"/>
+        </w:rPr>
+        <w:t xml:space="preserve"> </w:t>
       </w:r>
     </w:p>
     <w:p>
@@ -1765,7 +2403,19 @@
         <w:rPr>
           <w:lang w:val="en-BE"/>
         </w:rPr>
-        <w:t xml:space="preserve">etadata, abundance data and fractional contribution data were calculated beforehand and will be added as separate files. </w:t>
+        <w:t xml:space="preserve">etadata, abundance data and fractional contribution data </w:t>
+      </w:r>
+      <w:r>
+        <w:rPr>
+          <w:lang w:val="en-BE"/>
+        </w:rPr>
+        <w:t xml:space="preserve">data </w:t>
+      </w:r>
+      <w:r>
+        <w:rPr>
+          <w:lang w:val="en-BE"/>
+        </w:rPr>
+        <w:t xml:space="preserve">were calculated beforehand and will be added as separate files. </w:t>
       </w:r>
       <w:r>
         <w:rPr>
@@ -1773,7 +2423,7 @@
           <w:bCs/>
           <w:lang w:val="en-BE"/>
         </w:rPr>
-        <w:t>Note if you wish to display information related to specific isotopologues this type of input cannot be used</w:t>
+        <w:t xml:space="preserve">Note </w:t>
       </w:r>
       <w:r>
         <w:rPr>
@@ -1781,13 +2431,39 @@
           <w:bCs/>
           <w:lang w:val="en-BE"/>
         </w:rPr>
-        <w:t xml:space="preserve">, and you should use the </w:t>
-      </w:r>
-      <w:r>
-        <w:rPr>
-          <w:lang w:val="en-BE"/>
-        </w:rPr>
-        <w:t xml:space="preserve">two-file input instead, e.g. whether at least one of the metabolites isotopologue’s relative contribution differs significantly between groups. </w:t>
+        <w:t xml:space="preserve">that this input type cannot be used </w:t>
+      </w:r>
+      <w:r>
+        <w:rPr>
+          <w:b/>
+          <w:bCs/>
+          <w:lang w:val="en-BE"/>
+        </w:rPr>
+        <w:t>if you wish to display information related to specific isotopologues</w:t>
+      </w:r>
+      <w:r>
+        <w:rPr>
+          <w:lang w:val="en-BE"/>
+        </w:rPr>
+        <w:t xml:space="preserve">, </w:t>
+      </w:r>
+      <w:r>
+        <w:rPr>
+          <w:lang w:val="en-BE"/>
+        </w:rPr>
+        <w:t>e</w:t>
+      </w:r>
+      <w:r>
+        <w:rPr>
+          <w:lang w:val="en-BE"/>
+        </w:rPr>
+        <w:t xml:space="preserve">.g. whether at least one of the metabolites isotopologue’s relative contribution differs significantly between groups. </w:t>
+      </w:r>
+      <w:r>
+        <w:rPr>
+          <w:lang w:val="en-BE"/>
+        </w:rPr>
+        <w:t>To do so, use one of the other input options.</w:t>
       </w:r>
     </w:p>
     <w:p>
@@ -2062,11 +2738,254 @@
           <w:ilvl w:val="2"/>
           <w:numId w:val="1"/>
         </w:numPr>
-      </w:pPr>
-      <w:r>
-        <w:rPr>
-          <w:lang w:val="en-BE"/>
-        </w:rPr>
+        <w:rPr>
+          <w:lang w:val="en-BE"/>
+        </w:rPr>
+      </w:pPr>
+      <w:bookmarkStart w:id="7" w:name="_Toc104893852"/>
+      <w:r>
+        <w:rPr>
+          <w:lang w:val="en-BE"/>
+        </w:rPr>
+        <w:t>T</w:t>
+      </w:r>
+      <w:r>
+        <w:t xml:space="preserve">hree .csv file input </w:t>
+      </w:r>
+      <w:r>
+        <w:rPr>
+          <w:lang w:val="en-BE"/>
+        </w:rPr>
+        <w:t xml:space="preserve">with </w:t>
+      </w:r>
+      <w:r>
+        <w:rPr>
+          <w:lang w:val="en-BE"/>
+        </w:rPr>
+        <w:t>isotopologues</w:t>
+      </w:r>
+      <w:bookmarkEnd w:id="7"/>
+    </w:p>
+    <w:p>
+      <w:pPr>
+        <w:rPr>
+          <w:lang w:val="en-BE"/>
+        </w:rPr>
+      </w:pPr>
+      <w:r>
+        <w:rPr>
+          <w:lang w:val="en-BE"/>
+        </w:rPr>
+        <w:t xml:space="preserve">The only difference with the last input option is that a file with isotopologue data is provided instead of a file with just fractional contribution data. Fractional contribution will be calculated by the application from the isotopologues. </w:t>
+      </w:r>
+      <w:r>
+        <w:rPr>
+          <w:lang w:val="en-BE"/>
+        </w:rPr>
+        <w:t>Important restrictions are:</w:t>
+      </w:r>
+    </w:p>
+    <w:p>
+      <w:pPr>
+        <w:pStyle w:val="ListParagraph"/>
+        <w:numPr>
+          <w:ilvl w:val="0"/>
+          <w:numId w:val="2"/>
+        </w:numPr>
+        <w:rPr>
+          <w:lang w:val="en-BE"/>
+        </w:rPr>
+      </w:pPr>
+      <w:r>
+        <w:t xml:space="preserve">Contains the column with sample names that should have the same name as the copy in the metadata. </w:t>
+      </w:r>
+    </w:p>
+    <w:p>
+      <w:pPr>
+        <w:pStyle w:val="ListParagraph"/>
+        <w:numPr>
+          <w:ilvl w:val="0"/>
+          <w:numId w:val="2"/>
+        </w:numPr>
+        <w:rPr>
+          <w:lang w:val="en-BE"/>
+        </w:rPr>
+      </w:pPr>
+      <w:r>
+        <w:rPr>
+          <w:lang w:val="en-BE"/>
+        </w:rPr>
+        <w:t>for each metabolite, all isotopologues including the tracer element should be provided, even if no signal was detected</w:t>
+      </w:r>
+    </w:p>
+    <w:p>
+      <w:pPr>
+        <w:pStyle w:val="ListParagraph"/>
+        <w:numPr>
+          <w:ilvl w:val="0"/>
+          <w:numId w:val="2"/>
+        </w:numPr>
+        <w:rPr>
+          <w:lang w:val="en-BE"/>
+        </w:rPr>
+      </w:pPr>
+      <w:r>
+        <w:rPr>
+          <w:lang w:val="en-BE"/>
+        </w:rPr>
+        <w:t>t</w:t>
+      </w:r>
+      <w:r>
+        <w:rPr>
+          <w:lang w:val="en-BE"/>
+        </w:rPr>
+        <w:t>he isotopologues per metabolite should be ordered from light to heavy, i.e. from M0 (no labelled isotope present) to Mn with n the total amount of the tracer element in the metabolite (only labelled isotopes present)</w:t>
+      </w:r>
+    </w:p>
+    <w:p>
+      <w:pPr>
+        <w:pStyle w:val="ListParagraph"/>
+        <w:numPr>
+          <w:ilvl w:val="0"/>
+          <w:numId w:val="2"/>
+        </w:numPr>
+        <w:rPr>
+          <w:lang w:val="en-BE"/>
+        </w:rPr>
+      </w:pPr>
+      <w:r>
+        <w:rPr>
+          <w:lang w:val="en-BE"/>
+        </w:rPr>
+        <w:t>the isotopologue name should be of the format metabolite_isolable (eg. L-Lactic_acid_M1 or L-Lactic acid_C13label-3). Important is that</w:t>
+      </w:r>
+    </w:p>
+    <w:p>
+      <w:pPr>
+        <w:pStyle w:val="ListParagraph"/>
+        <w:numPr>
+          <w:ilvl w:val="1"/>
+          <w:numId w:val="2"/>
+        </w:numPr>
+        <w:rPr>
+          <w:lang w:val="en-BE"/>
+        </w:rPr>
+      </w:pPr>
+      <w:r>
+        <w:rPr>
+          <w:lang w:val="en-BE"/>
+        </w:rPr>
+        <w:t>the metabolite part is the same for all isotopologues of the same metabolite</w:t>
+      </w:r>
+    </w:p>
+    <w:p>
+      <w:pPr>
+        <w:pStyle w:val="ListParagraph"/>
+        <w:numPr>
+          <w:ilvl w:val="1"/>
+          <w:numId w:val="2"/>
+        </w:numPr>
+        <w:rPr>
+          <w:lang w:val="en-BE"/>
+        </w:rPr>
+      </w:pPr>
+      <w:r>
+        <w:rPr>
+          <w:lang w:val="en-BE"/>
+        </w:rPr>
+        <w:t>there is</w:t>
+      </w:r>
+      <w:r>
+        <w:rPr>
+          <w:lang w:val="en-BE"/>
+        </w:rPr>
+        <w:t xml:space="preserve"> always</w:t>
+      </w:r>
+      <w:r>
+        <w:rPr>
+          <w:lang w:val="en-BE"/>
+        </w:rPr>
+        <w:t xml:space="preserve"> an underscore _ immediately following the metabolite part</w:t>
+      </w:r>
+    </w:p>
+    <w:p>
+      <w:pPr>
+        <w:pStyle w:val="ListParagraph"/>
+        <w:numPr>
+          <w:ilvl w:val="1"/>
+          <w:numId w:val="2"/>
+        </w:numPr>
+        <w:rPr>
+          <w:lang w:val="en-BE"/>
+        </w:rPr>
+      </w:pPr>
+      <w:r>
+        <w:rPr>
+          <w:lang w:val="en-BE"/>
+        </w:rPr>
+        <w:t>there is no underscore in the isolable part. Apart from this, the isolable part can be anything as it will be ignored.</w:t>
+      </w:r>
+    </w:p>
+    <w:p>
+      <w:pPr>
+        <w:pStyle w:val="ListParagraph"/>
+        <w:ind w:left="0"/>
+      </w:pPr>
+      <w:r>
+        <w:rPr>
+          <w:noProof/>
+        </w:rPr>
+        <w:drawing>
+          <wp:inline distT="0" distB="0" distL="0" distR="0" wp14:anchorId="2326E153" wp14:editId="68BC7062">
+            <wp:extent cx="5731510" cy="1178560"/>
+            <wp:effectExtent l="0" t="0" r="2540" b="2540"/>
+            <wp:docPr id="3" name="Picture 3" descr="Graphical user interface, application&#10;&#10;Description automatically generated"/>
+            <wp:cNvGraphicFramePr>
+              <a:graphicFrameLocks xmlns:a="http://schemas.openxmlformats.org/drawingml/2006/main" noChangeAspect="1"/>
+            </wp:cNvGraphicFramePr>
+            <a:graphic xmlns:a="http://schemas.openxmlformats.org/drawingml/2006/main">
+              <a:graphicData uri="http://schemas.openxmlformats.org/drawingml/2006/picture">
+                <pic:pic xmlns:pic="http://schemas.openxmlformats.org/drawingml/2006/picture">
+                  <pic:nvPicPr>
+                    <pic:cNvPr id="3" name="Picture 3" descr="Graphical user interface, application&#10;&#10;Description automatically generated"/>
+                    <pic:cNvPicPr/>
+                  </pic:nvPicPr>
+                  <pic:blipFill>
+                    <a:blip r:embed="rId16"/>
+                    <a:stretch>
+                      <a:fillRect/>
+                    </a:stretch>
+                  </pic:blipFill>
+                  <pic:spPr>
+                    <a:xfrm>
+                      <a:off x="0" y="0"/>
+                      <a:ext cx="5731510" cy="1178560"/>
+                    </a:xfrm>
+                    <a:prstGeom prst="rect">
+                      <a:avLst/>
+                    </a:prstGeom>
+                  </pic:spPr>
+                </pic:pic>
+              </a:graphicData>
+            </a:graphic>
+          </wp:inline>
+        </w:drawing>
+      </w:r>
+    </w:p>
+    <w:p>
+      <w:pPr>
+        <w:pStyle w:val="Heading3"/>
+        <w:numPr>
+          <w:ilvl w:val="2"/>
+          <w:numId w:val="1"/>
+        </w:numPr>
+      </w:pPr>
+      <w:bookmarkStart w:id="8" w:name="_Toc104893853"/>
+      <w:r>
+        <w:rPr>
+          <w:lang w:val="en-BE"/>
+        </w:rPr>
+        <w:lastRenderedPageBreak/>
         <w:t>Two</w:t>
       </w:r>
       <w:r>
@@ -2081,8 +3000,15 @@
       <w:r>
         <w:t>input format</w:t>
       </w:r>
-    </w:p>
-    <w:p>
+      <w:bookmarkEnd w:id="8"/>
+    </w:p>
+    <w:p>
+      <w:r>
+        <w:rPr>
+          <w:lang w:val="en-BE"/>
+        </w:rPr>
+        <w:t xml:space="preserve">A file containing both abundance and </w:t>
+      </w:r>
       <w:r>
         <w:rPr>
           <w:lang w:val="en-BE"/>
@@ -2100,55 +3026,6 @@
           <w:lang w:val="en-BE"/>
         </w:rPr>
         <w:t xml:space="preserve">data as used by the </w:t>
-      </w:r>
-      <w:hyperlink r:id="rId16" w:history="1">
-        <w:r>
-          <w:rPr>
-            <w:rStyle w:val="Hyperlink"/>
-            <w:lang w:val="en-BE"/>
-          </w:rPr>
-          <w:t>Escher-Trace application</w:t>
-        </w:r>
-      </w:hyperlink>
-      <w:r>
-        <w:rPr>
-          <w:lang w:val="en-BE"/>
-        </w:rPr>
-        <w:t xml:space="preserve"> and metadata were calculated beforehand and will be added as separate files. </w:t>
-      </w:r>
-      <w:r>
-        <w:rPr>
-          <w:lang w:val="en-BE"/>
-        </w:rPr>
-        <w:t>The metadata has the exact same format as for the three .csv file input, see details above.</w:t>
-      </w:r>
-    </w:p>
-    <w:p>
-      <w:pPr>
-        <w:rPr>
-          <w:lang w:val="en-BE"/>
-        </w:rPr>
-      </w:pPr>
-      <w:r>
-        <w:t>Natural Isotope Corrected isotopologue data</w:t>
-      </w:r>
-      <w:r>
-        <w:rPr>
-          <w:lang w:val="en-BE"/>
-        </w:rPr>
-        <w:t xml:space="preserve"> has a </w:t>
-      </w:r>
-      <w:r>
-        <w:rPr>
-          <w:lang w:val="en-BE"/>
-        </w:rPr>
-        <w:t>most</w:t>
-      </w:r>
-      <w:r>
-        <w:rPr>
-          <w:lang w:val="en-BE"/>
-        </w:rPr>
-        <w:t xml:space="preserve"> requirements in common with the </w:t>
       </w:r>
       <w:hyperlink r:id="rId17" w:history="1">
         <w:r>
@@ -2163,6 +3040,79 @@
         <w:rPr>
           <w:lang w:val="en-BE"/>
         </w:rPr>
+        <w:t xml:space="preserve"> and </w:t>
+      </w:r>
+      <w:r>
+        <w:rPr>
+          <w:lang w:val="en-BE"/>
+        </w:rPr>
+        <w:t xml:space="preserve">a </w:t>
+      </w:r>
+      <w:r>
+        <w:rPr>
+          <w:lang w:val="en-BE"/>
+        </w:rPr>
+        <w:t xml:space="preserve">metadata </w:t>
+      </w:r>
+      <w:r>
+        <w:rPr>
+          <w:lang w:val="en-BE"/>
+        </w:rPr>
+        <w:t xml:space="preserve">file </w:t>
+      </w:r>
+      <w:r>
+        <w:rPr>
+          <w:lang w:val="en-BE"/>
+        </w:rPr>
+        <w:t xml:space="preserve">will be added as separate files. </w:t>
+      </w:r>
+      <w:r>
+        <w:rPr>
+          <w:lang w:val="en-BE"/>
+        </w:rPr>
+        <w:t>The metadata has the exact same format as for the three .csv file input, see details above.</w:t>
+      </w:r>
+    </w:p>
+    <w:p>
+      <w:pPr>
+        <w:rPr>
+          <w:lang w:val="en-BE"/>
+        </w:rPr>
+      </w:pPr>
+      <w:r>
+        <w:t>Natural Isotope Corrected isotopologue data</w:t>
+      </w:r>
+      <w:r>
+        <w:rPr>
+          <w:lang w:val="en-BE"/>
+        </w:rPr>
+        <w:t xml:space="preserve"> has a </w:t>
+      </w:r>
+      <w:r>
+        <w:rPr>
+          <w:lang w:val="en-BE"/>
+        </w:rPr>
+        <w:t>most</w:t>
+      </w:r>
+      <w:r>
+        <w:rPr>
+          <w:lang w:val="en-BE"/>
+        </w:rPr>
+        <w:t xml:space="preserve"> requirements in common with the </w:t>
+      </w:r>
+      <w:hyperlink r:id="rId18" w:history="1">
+        <w:r>
+          <w:rPr>
+            <w:rStyle w:val="Hyperlink"/>
+            <w:lang w:val="en-BE"/>
+          </w:rPr>
+          <w:t>Escher-Trace application</w:t>
+        </w:r>
+      </w:hyperlink>
+      <w:r>
+        <w:rPr>
+          <w:lang w:val="en-BE"/>
+        </w:rPr>
         <w:t xml:space="preserve">, although it some specifics differ, noted in </w:t>
       </w:r>
       <w:r>
@@ -2323,7 +3273,13 @@
         <w:rPr>
           <w:lang w:val="en-BE"/>
         </w:rPr>
-        <w:t xml:space="preserve">Entries in Metabolite column indicate that data for a new fragment is being entered, thus only include these entries in rows containing your fragment abundance. </w:t>
+        <w:t xml:space="preserve">Entries in Metabolite column indicate that data for a new fragment is being entered, thus </w:t>
+      </w:r>
+      <w:r>
+        <w:rPr>
+          <w:lang w:val="en-BE"/>
+        </w:rPr>
+        <w:t xml:space="preserve">only include these entries in rows containing your fragment abundance. </w:t>
       </w:r>
     </w:p>
     <w:p>
@@ -2341,7 +3297,6 @@
         <w:rPr>
           <w:i/>
           <w:iCs/>
-          <w:highlight w:val="yellow"/>
           <w:lang w:val="en-BE"/>
         </w:rPr>
         <w:t xml:space="preserve">TraVis pies only works with whole molecules and not fragments. </w:t>
@@ -2350,7 +3305,6 @@
         <w:rPr>
           <w:i/>
           <w:iCs/>
-          <w:highlight w:val="yellow"/>
           <w:lang w:val="en-BE"/>
         </w:rPr>
         <w:t>If including data measured from multiple fragments for the same metabolite</w:t>
@@ -2359,10 +3313,9 @@
         <w:rPr>
           <w:i/>
           <w:iCs/>
-          <w:highlight w:val="yellow"/>
-          <w:lang w:val="en-BE"/>
-        </w:rPr>
-        <w:t xml:space="preserve"> (first column</w:t>
+          <w:lang w:val="en-BE"/>
+        </w:rPr>
+        <w:t xml:space="preserve"> (first column has</w:t>
       </w:r>
       <w:r>
         <w:rPr>
@@ -2370,7 +3323,7 @@
           <w:iCs/>
           <w:lang w:val="en-BE"/>
         </w:rPr>
-        <w:t xml:space="preserve"> has the same metabolite name</w:t>
+        <w:t xml:space="preserve"> the same metabolite name</w:t>
       </w:r>
       <w:r>
         <w:rPr>
@@ -2380,7 +3333,7 @@
         </w:rPr>
         <w:t xml:space="preserve">, see </w:t>
       </w:r>
-      <w:hyperlink r:id="rId18" w:anchor="13-importing-tracer-data" w:history="1">
+      <w:hyperlink r:id="rId19" w:anchor="13-importing-tracer-data" w:history="1">
         <w:r>
           <w:rPr>
             <w:rStyle w:val="Hyperlink"/>
@@ -2461,6 +3414,12 @@
         <w:rPr>
           <w:lang w:val="en-BE"/>
         </w:rPr>
+        <w:t xml:space="preserve"> without having to create a separate file</w:t>
+      </w:r>
+      <w:r>
+        <w:rPr>
+          <w:lang w:val="en-BE"/>
+        </w:rPr>
         <w:t>.</w:t>
       </w:r>
     </w:p>
@@ -2481,7 +3440,6 @@
           <w:iCs/>
           <w:lang w:val="en-BE"/>
         </w:rPr>
-        <w:lastRenderedPageBreak/>
         <w:t>The entry in the Fragment column directly below the Abundance entry is</w:t>
       </w:r>
       <w:r>
@@ -2639,6 +3597,7 @@
         <w:rPr>
           <w:noProof/>
         </w:rPr>
+        <w:lastRenderedPageBreak/>
         <w:drawing>
           <wp:inline distT="0" distB="0" distL="0" distR="0" wp14:anchorId="52B54933" wp14:editId="0FC6180D">
             <wp:extent cx="3267075" cy="4514850"/>
@@ -2655,7 +3614,7 @@
                     <pic:cNvPicPr/>
                   </pic:nvPicPr>
                   <pic:blipFill>
-                    <a:blip r:embed="rId19"/>
+                    <a:blip r:embed="rId20"/>
                     <a:stretch>
                       <a:fillRect/>
                     </a:stretch>
@@ -2687,13 +3646,14 @@
           <w:lang w:val="en-GB"/>
         </w:rPr>
       </w:pPr>
+      <w:bookmarkStart w:id="9" w:name="_Toc104893854"/>
       <w:r>
         <w:rPr>
           <w:lang w:val="en-GB"/>
         </w:rPr>
         <w:t>Select input method and files</w:t>
       </w:r>
-      <w:bookmarkEnd w:id="3"/>
+      <w:bookmarkEnd w:id="9"/>
     </w:p>
     <w:p>
       <w:r>
@@ -2715,12 +3675,86 @@
         <w:t>-</w:t>
       </w:r>
       <w:r>
-        <w:t xml:space="preserve">input files described in the previous section, or upload a previously created standardized TraVis pies input file to move on faster. </w:t>
-      </w:r>
-    </w:p>
-    <w:p>
-      <w:r>
-        <w:t xml:space="preserve">Creating a new file will allow the user to upload the </w:t>
+        <w:t>input files described in</w:t>
+      </w:r>
+      <w:r>
+        <w:rPr>
+          <w:lang w:val="en-BE"/>
+        </w:rPr>
+        <w:t xml:space="preserve"> section </w:t>
+      </w:r>
+      <w:r>
+        <w:fldChar w:fldCharType="begin"/>
+      </w:r>
+      <w:r>
+        <w:instrText xml:space="preserve"> REF _Ref101865663 \r \h </w:instrText>
+      </w:r>
+      <w:r>
+        <w:fldChar w:fldCharType="separate"/>
+      </w:r>
+      <w:r>
+        <w:t>2.2</w:t>
+      </w:r>
+      <w:r>
+        <w:fldChar w:fldCharType="end"/>
+      </w:r>
+      <w:r>
+        <w:t xml:space="preserve">, or upload a previously created standardized TraVis pies input file to move on faster. </w:t>
+      </w:r>
+    </w:p>
+    <w:p>
+      <w:r>
+        <w:t xml:space="preserve">Creating a new file </w:t>
+      </w:r>
+      <w:r>
+        <w:rPr>
+          <w:lang w:val="en-BE"/>
+        </w:rPr>
+        <w:t xml:space="preserve">(see section </w:t>
+      </w:r>
+      <w:r>
+        <w:rPr>
+          <w:lang w:val="en-BE"/>
+        </w:rPr>
+        <w:fldChar w:fldCharType="begin"/>
+      </w:r>
+      <w:r>
+        <w:rPr>
+          <w:lang w:val="en-BE"/>
+        </w:rPr>
+        <w:instrText xml:space="preserve"> REF _Ref104893825 \r \h </w:instrText>
+      </w:r>
+      <w:r>
+        <w:rPr>
+          <w:lang w:val="en-BE"/>
+        </w:rPr>
+      </w:r>
+      <w:r>
+        <w:rPr>
+          <w:lang w:val="en-BE"/>
+        </w:rPr>
+        <w:fldChar w:fldCharType="separate"/>
+      </w:r>
+      <w:r>
+        <w:rPr>
+          <w:lang w:val="en-BE"/>
+        </w:rPr>
+        <w:t>2.4</w:t>
+      </w:r>
+      <w:r>
+        <w:rPr>
+          <w:lang w:val="en-BE"/>
+        </w:rPr>
+        <w:fldChar w:fldCharType="end"/>
+      </w:r>
+      <w:r>
+        <w:rPr>
+          <w:lang w:val="en-BE"/>
+        </w:rPr>
+        <w:t xml:space="preserve">) </w:t>
+      </w:r>
+      <w:r>
+        <w:t xml:space="preserve">will allow the user to upload the </w:t>
       </w:r>
       <w:r>
         <w:rPr>
@@ -2729,12 +3763,30 @@
         <w:t>required</w:t>
       </w:r>
       <w:r>
-        <w:t xml:space="preserve"> input files and specify which columns contain sample names, cohorts and normalization, and which compounds should be included in the analysis. The standardized TraVis pies input file created this way can be saved for uploading next time the app is used for this data, and will be used as input for this session. </w:t>
-      </w:r>
-    </w:p>
-    <w:p>
-      <w:r>
-        <w:t>Uploading a previously created file will perform some checks to make sure the format if the input is correct to avoid errors down the line, if this file was not manually modified no problems should be encountered. This input will then be used in the visualization module.</w:t>
+        <w:t xml:space="preserve"> input files and specify which columns contain sample names, cohorts and normalization, and which compounds should be included in the </w:t>
+      </w:r>
+      <w:r>
+        <w:rPr>
+          <w:lang w:val="en-BE"/>
+        </w:rPr>
+        <w:t>file</w:t>
+      </w:r>
+      <w:r>
+        <w:t xml:space="preserve">. The standardized TraVis pies input file created this way can be saved for uploading next time the app is used for this data, and will be used as input for this session. </w:t>
+      </w:r>
+    </w:p>
+    <w:p>
+      <w:r>
+        <w:t xml:space="preserve">Uploading a previously created file will perform some checks to make sure the format if the input is correct to avoid errors down the line, if this file was not manually modified </w:t>
+      </w:r>
+      <w:r>
+        <w:rPr>
+          <w:lang w:val="en-BE"/>
+        </w:rPr>
+        <w:t xml:space="preserve">(strongly discouraged!) </w:t>
+      </w:r>
+      <w:r>
+        <w:t>no problems should be encountered. This input will then be used in the visualization module.</w:t>
       </w:r>
     </w:p>
     <w:p>
@@ -2750,58 +3802,89 @@
           <w:numId w:val="1"/>
         </w:numPr>
       </w:pPr>
-      <w:bookmarkStart w:id="5" w:name="_Toc101864962"/>
+      <w:bookmarkStart w:id="10" w:name="_Ref104893825"/>
+      <w:bookmarkStart w:id="11" w:name="_Toc104893855"/>
+      <w:r>
+        <w:t xml:space="preserve">Input </w:t>
+      </w:r>
+      <w:bookmarkEnd w:id="10"/>
+      <w:r>
+        <w:rPr>
+          <w:lang w:val="en-BE"/>
+        </w:rPr>
+        <w:t>standardizer</w:t>
+      </w:r>
+      <w:bookmarkEnd w:id="11"/>
+    </w:p>
+    <w:p>
+      <w:r>
+        <w:t>Upload the input .csv files with the data of the experiment. See</w:t>
+      </w:r>
+      <w:r>
+        <w:t xml:space="preserve"> section</w:t>
+      </w:r>
+      <w:r>
+        <w:t xml:space="preserve"> </w:t>
+      </w:r>
+      <w:r>
+        <w:fldChar w:fldCharType="begin"/>
+      </w:r>
+      <w:r>
+        <w:instrText xml:space="preserve"> REF _Ref101865663 \r \h </w:instrText>
+      </w:r>
+      <w:r>
+        <w:fldChar w:fldCharType="separate"/>
+      </w:r>
+      <w:r>
+        <w:t>2.2</w:t>
+      </w:r>
+      <w:r>
+        <w:fldChar w:fldCharType="end"/>
+      </w:r>
+      <w:r>
+        <w:t xml:space="preserve"> for more details on these.</w:t>
+      </w:r>
+    </w:p>
+    <w:p>
+      <w:r>
+        <w:t>Depending on whether the input data is consistent between the files, the user will get appropriate errors or warnings, or will be able to further finetune the input by selecting the sample column, and a cohort and normalisation column if present.</w:t>
+      </w:r>
+    </w:p>
+    <w:p>
       <w:r>
         <w:lastRenderedPageBreak/>
-        <w:t>Input cleaner module</w:t>
-      </w:r>
-      <w:bookmarkEnd w:id="5"/>
-    </w:p>
-    <w:p>
-      <w:r>
-        <w:t>Upload the input .csv files with the data of the experiment. See</w:t>
-      </w:r>
-      <w:r>
-        <w:t xml:space="preserve"> section</w:t>
-      </w:r>
-      <w:r>
-        <w:t xml:space="preserve"> </w:t>
-      </w:r>
-      <w:r>
-        <w:fldChar w:fldCharType="begin"/>
-      </w:r>
-      <w:r>
-        <w:instrText xml:space="preserve"> REF _Ref101865663 \r \h </w:instrText>
-      </w:r>
-      <w:r>
-        <w:fldChar w:fldCharType="separate"/>
-      </w:r>
-      <w:r>
-        <w:t>2.2</w:t>
-      </w:r>
-      <w:r>
-        <w:fldChar w:fldCharType="end"/>
-      </w:r>
-      <w:r>
-        <w:t xml:space="preserve"> for more details on these.</w:t>
-      </w:r>
-    </w:p>
-    <w:p>
-      <w:r>
-        <w:t>Depending on whether the input data is consistent between the files, the user will get appropriate errors or warnings, or will be able to further finetune the input by selecting the sample column, and a cohort and normalisation column if present.</w:t>
-      </w:r>
-    </w:p>
-    <w:p>
-      <w:r>
         <w:t>The user will then be able to select the compounds that should be taken along, by default all compounds in the input.</w:t>
       </w:r>
     </w:p>
     <w:p>
-      <w:r>
-        <w:t>If all settings are as desired, click the merge inputdata button to create a standardized TraVis pies input table, which can optionally be saved as a .csv file for quicker input next time it is used. The user can then select a folder and name for the .csv file using the Save to any directory button, or (quicker) copy-pasting a folder path to output the .csv to the textbox, then click the “Save to specified directory” button. Click the “Continue with this data” button to proceed.</w:t>
-      </w:r>
-    </w:p>
-    <w:p/>
+      <w:pPr>
+        <w:rPr>
+          <w:lang w:val="en-BE"/>
+        </w:rPr>
+      </w:pPr>
+      <w:r>
+        <w:t xml:space="preserve">If all settings are as desired, click the merge inputdata button to create a standardized TraVis pies input table, which can optionally be saved as a .csv file for quicker input next time it is used. The user can then select a folder and name for the .csv file using the Save to any directory button, or (quicker) copy-pasting a folder path to output the .csv to the textbox, then click the “Save to specified directory” button. </w:t>
+      </w:r>
+      <w:r>
+        <w:rPr>
+          <w:b/>
+          <w:bCs/>
+          <w:lang w:val="en-BE"/>
+        </w:rPr>
+        <w:t>It is strongly discouraged to make manual modifications in this file</w:t>
+      </w:r>
+      <w:r>
+        <w:rPr>
+          <w:lang w:val="en-BE"/>
+        </w:rPr>
+        <w:t xml:space="preserve"> as it requires a very good understanding of the data structure, which is beyond the scope of this manual. Simply create a new file using the input standardizer if the original data is modified.</w:t>
+      </w:r>
+    </w:p>
+    <w:p>
+      <w:r>
+        <w:t>Click the “Continue with this data” button to proceed.</w:t>
+      </w:r>
+    </w:p>
     <w:p>
       <w:pPr>
         <w:pStyle w:val="Heading2"/>
@@ -2810,14 +3893,14 @@
           <w:numId w:val="1"/>
         </w:numPr>
       </w:pPr>
-      <w:bookmarkStart w:id="6" w:name="_Toc101864963"/>
+      <w:bookmarkStart w:id="12" w:name="_Toc104893856"/>
       <w:r>
         <w:rPr>
           <w:lang w:val="nl-BE"/>
         </w:rPr>
         <w:t>Visualisation</w:t>
       </w:r>
-      <w:bookmarkEnd w:id="6"/>
+      <w:bookmarkEnd w:id="12"/>
       <w:r>
         <w:rPr>
           <w:lang w:val="nl-BE"/>
@@ -2827,7 +3910,16 @@
     </w:p>
     <w:p>
       <w:r>
-        <w:t>This module shows the pie chart visualization for a compound of choice from the last dataset uploaded or created in the input module, combined with the current visualization settings. It allows users to adapt these settings, see the resulting pie chart plot for a compound of choice before the more time-consuming step of generating and downloading similar pie chart plots for all desired compounds. Below is a rundown of the settings that can be changed.</w:t>
+        <w:t xml:space="preserve">This module shows the pie chart visualization for a compound of choice from the last dataset uploaded or created in the input module, combined with the current visualization settings. It allows users to adapt these settings, see the resulting pie chart plot for a compound of choice before the more time-consuming step of generating and downloading similar pie chart plots for all desired compounds. </w:t>
+      </w:r>
+      <w:r>
+        <w:rPr>
+          <w:lang w:val="en-BE"/>
+        </w:rPr>
+        <w:t xml:space="preserve">It also shows a potential caption for the file based on the settings chosen, which will be outputted with the figures in the output module. </w:t>
+      </w:r>
+      <w:r>
+        <w:t>Below is a rundown of the settings that can be changed.</w:t>
       </w:r>
     </w:p>
     <w:p>
@@ -2843,11 +3935,11 @@
           <w:numId w:val="1"/>
         </w:numPr>
       </w:pPr>
-      <w:bookmarkStart w:id="7" w:name="_Toc101864964"/>
+      <w:bookmarkStart w:id="13" w:name="_Toc104893857"/>
       <w:r>
         <w:t>Note on using multiple selections for cohort and others</w:t>
       </w:r>
-      <w:bookmarkEnd w:id="7"/>
+      <w:bookmarkEnd w:id="13"/>
     </w:p>
     <w:p>
       <w:r>
@@ -2862,11 +3954,11 @@
           <w:numId w:val="1"/>
         </w:numPr>
       </w:pPr>
-      <w:bookmarkStart w:id="8" w:name="_Toc101864965"/>
+      <w:bookmarkStart w:id="14" w:name="_Toc104893858"/>
       <w:r>
         <w:t>Compound, cohort variable, cohort order and normalization</w:t>
       </w:r>
-      <w:bookmarkEnd w:id="8"/>
+      <w:bookmarkEnd w:id="14"/>
     </w:p>
     <w:p>
       <w:pPr>
@@ -2918,17 +4010,51 @@
     </w:p>
     <w:p>
       <w:pPr>
+        <w:pStyle w:val="ListParagraph"/>
+        <w:numPr>
+          <w:ilvl w:val="0"/>
+          <w:numId w:val="3"/>
+        </w:numPr>
+      </w:pPr>
+      <w:r>
+        <w:rPr>
+          <w:lang w:val="en-BE"/>
+        </w:rPr>
+        <w:t xml:space="preserve">Show * in cohort name if significant isotopologue difference: if available and checked, a * will be added to the cohort name for a metabolite if that cohort has any significant differences </w:t>
+      </w:r>
+      <w:r>
+        <w:rPr>
+          <w:lang w:val="en-BE"/>
+        </w:rPr>
+        <w:t xml:space="preserve">in individual isotopologue fractions with the first cohort </w:t>
+      </w:r>
+      <w:r>
+        <w:rPr>
+          <w:lang w:val="en-BE"/>
+        </w:rPr>
+        <w:t xml:space="preserve">(p &lt;0.05) </w:t>
+      </w:r>
+      <w:r>
+        <w:rPr>
+          <w:lang w:val="en-BE"/>
+        </w:rPr>
+        <w:t>based on a Kruskal-Wallis test.</w:t>
+      </w:r>
+    </w:p>
+    <w:p>
+      <w:pPr>
         <w:pStyle w:val="Heading3"/>
         <w:numPr>
           <w:ilvl w:val="2"/>
           <w:numId w:val="1"/>
         </w:numPr>
       </w:pPr>
-      <w:bookmarkStart w:id="9" w:name="_Toc101864966"/>
-      <w:r>
+      <w:bookmarkStart w:id="15" w:name="_Toc104893859"/>
+      <w:r>
+        <w:lastRenderedPageBreak/>
         <w:t>Chart layout options</w:t>
       </w:r>
-      <w:bookmarkEnd w:id="9"/>
+      <w:bookmarkEnd w:id="15"/>
     </w:p>
     <w:p>
       <w:pPr>
@@ -2951,7 +4077,6 @@
         </w:numPr>
       </w:pPr>
       <w:r>
-        <w:lastRenderedPageBreak/>
         <w:t>Position FC label: Position of the label displaying the fractional contribution. If “center”, the FC is shown in the center of the graph. If “slice”, both the contribution of the labelled and unlabeled fractions are shown in their specific slices.</w:t>
       </w:r>
     </w:p>
@@ -3024,7 +4149,32 @@
         </w:numPr>
       </w:pPr>
       <w:r>
-        <w:t>Add compound name as title: if checked include the compound name on the detailed figure. This is never plotted on the concise figure for pathways.</w:t>
+        <w:t>Use base 10 logarithmic scale for abundance</w:t>
+      </w:r>
+      <w:r>
+        <w:rPr>
+          <w:lang w:val="en-BE"/>
+        </w:rPr>
+        <w:t>: if checked, the abundance axis (i.e. the pie radius) will be on logarithmic scale. An x-fold difference in pie radius is then a 10</w:t>
+      </w:r>
+      <w:r>
+        <w:rPr>
+          <w:vertAlign w:val="superscript"/>
+          <w:lang w:val="en-BE"/>
+        </w:rPr>
+        <w:t>x</w:t>
+      </w:r>
+      <w:r>
+        <w:rPr>
+          <w:lang w:val="en-BE"/>
+        </w:rPr>
+        <w:t xml:space="preserve"> fold difference in abundance (i.e. a cohort with twice the reference pie radius has a 100 fold higher abundance).</w:t>
+      </w:r>
+      <w:r>
+        <w:rPr>
+          <w:lang w:val="en-BE"/>
+        </w:rPr>
+        <w:t xml:space="preserve"> Might be useful to show both pies when even when abundance differences are large, but less intuitive to interpret.</w:t>
       </w:r>
     </w:p>
     <w:p>
@@ -3036,7 +4186,7 @@
         </w:numPr>
       </w:pPr>
       <w:r>
-        <w:t>Pick colour (un)labeled fraction: select a colour to be used for the (un)labeled fraction slice of the pie</w:t>
+        <w:t>Add compound name as title: if checked include the compound name on the detailed figure. This is never plotted on the concise figure for pathways.</w:t>
       </w:r>
     </w:p>
     <w:p>
@@ -3048,7 +4198,7 @@
         </w:numPr>
       </w:pPr>
       <w:r>
-        <w:t>Pick circle line colour: select a colour to be used for the concentric circles</w:t>
+        <w:t>Pick colour (un)labeled fraction: select a colour to be used for the (un)labeled fraction slice of the pie</w:t>
       </w:r>
     </w:p>
     <w:p>
@@ -3060,7 +4210,7 @@
         </w:numPr>
       </w:pPr>
       <w:r>
-        <w:t>Set opacity: change the opacity of the pie slices to see the concentric circle lines more or less distinctly</w:t>
+        <w:t>Pick circle line colour: select a colour to be used for the concentric circles</w:t>
       </w:r>
     </w:p>
     <w:p>
@@ -3072,6 +4222,18 @@
         </w:numPr>
       </w:pPr>
       <w:r>
+        <w:t>Set opacity: change the opacity of the pie slices to see the concentric circle lines more or less distinctly</w:t>
+      </w:r>
+    </w:p>
+    <w:p>
+      <w:pPr>
+        <w:pStyle w:val="ListParagraph"/>
+        <w:numPr>
+          <w:ilvl w:val="0"/>
+          <w:numId w:val="3"/>
+        </w:numPr>
+      </w:pPr>
+      <w:r>
         <w:t>Circle linetypes: change the line type (none, solid, dotted…) of the concentric circles</w:t>
       </w:r>
     </w:p>
@@ -3086,11 +4248,11 @@
           <w:lang w:val="en-GB"/>
         </w:rPr>
       </w:pPr>
-      <w:bookmarkStart w:id="10" w:name="_Toc101864967"/>
+      <w:bookmarkStart w:id="16" w:name="_Toc104893860"/>
       <w:r>
         <w:t>Chart font options</w:t>
       </w:r>
-      <w:bookmarkEnd w:id="10"/>
+      <w:bookmarkEnd w:id="16"/>
     </w:p>
     <w:p>
       <w:pPr>
@@ -3135,11 +4297,11 @@
           <w:numId w:val="1"/>
         </w:numPr>
       </w:pPr>
-      <w:bookmarkStart w:id="11" w:name="_Toc101864968"/>
+      <w:bookmarkStart w:id="17" w:name="_Toc104893861"/>
       <w:r>
         <w:t>Output module</w:t>
       </w:r>
-      <w:bookmarkEnd w:id="11"/>
+      <w:bookmarkEnd w:id="17"/>
     </w:p>
     <w:p>
       <w:r>
@@ -3209,6 +4371,7 @@
         </w:numPr>
       </w:pPr>
       <w:r>
+        <w:lastRenderedPageBreak/>
         <w:t>The user can select whether they want to output as .png or .tiff. They have similar quality but are suited for different purposes</w:t>
       </w:r>
     </w:p>
@@ -3255,15 +4418,28 @@
       </w:r>
     </w:p>
     <w:p>
-      <w:r>
-        <w:t xml:space="preserve">The user can then obtain the images for the desired compounds by selecting or copy-pasting a folder path to output the figures to, then clicking generate figures. A progress bar will pop up to show how </w:t>
-      </w:r>
-      <w:r>
-        <w:lastRenderedPageBreak/>
-        <w:t>many compounds still need to be processed, as this can take some time when 10’s of compounds are supplied</w:t>
+      <w:pPr>
+        <w:rPr>
+          <w:lang w:val="en-BE"/>
+        </w:rPr>
+      </w:pPr>
+      <w:r>
+        <w:t>The user can then obtain the images for the desired compounds by selecting or copy-pasting a folder path to output the figures to, then clicking generate figures. A progress bar will pop up to show how many compounds still need to be processed, as this can take some time when 10’s of compounds are supplied</w:t>
       </w:r>
       <w:r>
         <w:t>.</w:t>
+      </w:r>
+      <w:r>
+        <w:rPr>
+          <w:lang w:val="en-BE"/>
+        </w:rPr>
+        <w:t xml:space="preserve"> A .txt file containing the caption adapted to the settings chosen is also added to serve as a basis for</w:t>
+      </w:r>
+      <w:r>
+        <w:rPr>
+          <w:lang w:val="en-BE"/>
+        </w:rPr>
+        <w:t xml:space="preserve"> a caption/methods section for documents including these figures.</w:t>
       </w:r>
     </w:p>
     <w:p>
@@ -3274,9 +4450,11 @@
           <w:numId w:val="1"/>
         </w:numPr>
       </w:pPr>
+      <w:bookmarkStart w:id="18" w:name="_Toc104893862"/>
       <w:r>
         <w:t>References</w:t>
       </w:r>
+      <w:bookmarkEnd w:id="18"/>
     </w:p>
     <w:p>
       <w:pPr>
@@ -3712,7 +4890,7 @@
   <w:abstractNum w:abstractNumId="3" w15:restartNumberingAfterBreak="0">
     <w:nsid w:val="543B127A"/>
     <w:multiLevelType w:val="hybridMultilevel"/>
-    <w:tmpl w:val="D55A5694"/>
+    <w:tmpl w:val="88E2BD00"/>
     <w:lvl w:ilvl="0" w:tplc="20000001">
       <w:start w:val="1"/>
       <w:numFmt w:val="bullet"/>
@@ -4666,7 +5844,6 @@
   <w:style w:type="character" w:default="1" w:styleId="DefaultParagraphFont">
     <w:name w:val="Default Paragraph Font"/>
     <w:uiPriority w:val="1"/>
-    <w:semiHidden/>
     <w:unhideWhenUsed/>
   </w:style>
   <w:style w:type="table" w:default="1" w:styleId="TableNormal">

</xml_diff>